<commit_message>
Se agrega sesión 6. Pygame y Speech recognition, creación de ambiente virtuales
</commit_message>
<xml_diff>
--- a/sesion6/sesion6.docx
+++ b/sesion6/sesion6.docx
@@ -97,7 +97,167 @@
           <w:color w:val="000000" w:themeColor="text1"/>
           <w:bdr w:val="none" w:sz="0" w:space="0" w:color="auto" w:frame="1"/>
         </w:rPr>
-        <w:t>sudo apt-get install git python-pip make build-essential libssl-dev zlib1g-dev libbz2-dev libreadline-dev libsqlite3-dev</w:t>
+        <w:t xml:space="preserve">sudo </w:t>
+      </w:r>
+      <w:proofErr w:type="spellStart"/>
+      <w:r>
+        <w:rPr>
+          <w:rStyle w:val="CdigoHTML"/>
+          <w:rFonts w:ascii="Consolas" w:hAnsi="Consolas"/>
+          <w:color w:val="000000" w:themeColor="text1"/>
+          <w:bdr w:val="none" w:sz="0" w:space="0" w:color="auto" w:frame="1"/>
+        </w:rPr>
+        <w:t>apt-get</w:t>
+      </w:r>
+      <w:proofErr w:type="spellEnd"/>
+      <w:r>
+        <w:rPr>
+          <w:rStyle w:val="CdigoHTML"/>
+          <w:rFonts w:ascii="Consolas" w:hAnsi="Consolas"/>
+          <w:color w:val="000000" w:themeColor="text1"/>
+          <w:bdr w:val="none" w:sz="0" w:space="0" w:color="auto" w:frame="1"/>
+        </w:rPr>
+        <w:t xml:space="preserve"> </w:t>
+      </w:r>
+      <w:proofErr w:type="spellStart"/>
+      <w:r>
+        <w:rPr>
+          <w:rStyle w:val="CdigoHTML"/>
+          <w:rFonts w:ascii="Consolas" w:hAnsi="Consolas"/>
+          <w:color w:val="000000" w:themeColor="text1"/>
+          <w:bdr w:val="none" w:sz="0" w:space="0" w:color="auto" w:frame="1"/>
+        </w:rPr>
+        <w:t>install</w:t>
+      </w:r>
+      <w:proofErr w:type="spellEnd"/>
+      <w:r>
+        <w:rPr>
+          <w:rStyle w:val="CdigoHTML"/>
+          <w:rFonts w:ascii="Consolas" w:hAnsi="Consolas"/>
+          <w:color w:val="000000" w:themeColor="text1"/>
+          <w:bdr w:val="none" w:sz="0" w:space="0" w:color="auto" w:frame="1"/>
+        </w:rPr>
+        <w:t xml:space="preserve"> </w:t>
+      </w:r>
+      <w:proofErr w:type="spellStart"/>
+      <w:r>
+        <w:rPr>
+          <w:rStyle w:val="CdigoHTML"/>
+          <w:rFonts w:ascii="Consolas" w:hAnsi="Consolas"/>
+          <w:color w:val="000000" w:themeColor="text1"/>
+          <w:bdr w:val="none" w:sz="0" w:space="0" w:color="auto" w:frame="1"/>
+        </w:rPr>
+        <w:t>git</w:t>
+      </w:r>
+      <w:proofErr w:type="spellEnd"/>
+      <w:r>
+        <w:rPr>
+          <w:rStyle w:val="CdigoHTML"/>
+          <w:rFonts w:ascii="Consolas" w:hAnsi="Consolas"/>
+          <w:color w:val="000000" w:themeColor="text1"/>
+          <w:bdr w:val="none" w:sz="0" w:space="0" w:color="auto" w:frame="1"/>
+        </w:rPr>
+        <w:t xml:space="preserve"> </w:t>
+      </w:r>
+      <w:proofErr w:type="spellStart"/>
+      <w:r>
+        <w:rPr>
+          <w:rStyle w:val="CdigoHTML"/>
+          <w:rFonts w:ascii="Consolas" w:hAnsi="Consolas"/>
+          <w:color w:val="000000" w:themeColor="text1"/>
+          <w:bdr w:val="none" w:sz="0" w:space="0" w:color="auto" w:frame="1"/>
+        </w:rPr>
+        <w:t>python-pip</w:t>
+      </w:r>
+      <w:proofErr w:type="spellEnd"/>
+      <w:r>
+        <w:rPr>
+          <w:rStyle w:val="CdigoHTML"/>
+          <w:rFonts w:ascii="Consolas" w:hAnsi="Consolas"/>
+          <w:color w:val="000000" w:themeColor="text1"/>
+          <w:bdr w:val="none" w:sz="0" w:space="0" w:color="auto" w:frame="1"/>
+        </w:rPr>
+        <w:t xml:space="preserve"> </w:t>
+      </w:r>
+      <w:proofErr w:type="spellStart"/>
+      <w:r>
+        <w:rPr>
+          <w:rStyle w:val="CdigoHTML"/>
+          <w:rFonts w:ascii="Consolas" w:hAnsi="Consolas"/>
+          <w:color w:val="000000" w:themeColor="text1"/>
+          <w:bdr w:val="none" w:sz="0" w:space="0" w:color="auto" w:frame="1"/>
+        </w:rPr>
+        <w:t>make</w:t>
+      </w:r>
+      <w:proofErr w:type="spellEnd"/>
+      <w:r>
+        <w:rPr>
+          <w:rStyle w:val="CdigoHTML"/>
+          <w:rFonts w:ascii="Consolas" w:hAnsi="Consolas"/>
+          <w:color w:val="000000" w:themeColor="text1"/>
+          <w:bdr w:val="none" w:sz="0" w:space="0" w:color="auto" w:frame="1"/>
+        </w:rPr>
+        <w:t xml:space="preserve"> </w:t>
+      </w:r>
+      <w:proofErr w:type="spellStart"/>
+      <w:r>
+        <w:rPr>
+          <w:rStyle w:val="CdigoHTML"/>
+          <w:rFonts w:ascii="Consolas" w:hAnsi="Consolas"/>
+          <w:color w:val="000000" w:themeColor="text1"/>
+          <w:bdr w:val="none" w:sz="0" w:space="0" w:color="auto" w:frame="1"/>
+        </w:rPr>
+        <w:t>build-essential</w:t>
+      </w:r>
+      <w:proofErr w:type="spellEnd"/>
+      <w:r>
+        <w:rPr>
+          <w:rStyle w:val="CdigoHTML"/>
+          <w:rFonts w:ascii="Consolas" w:hAnsi="Consolas"/>
+          <w:color w:val="000000" w:themeColor="text1"/>
+          <w:bdr w:val="none" w:sz="0" w:space="0" w:color="auto" w:frame="1"/>
+        </w:rPr>
+        <w:t xml:space="preserve"> </w:t>
+      </w:r>
+      <w:proofErr w:type="spellStart"/>
+      <w:r>
+        <w:rPr>
+          <w:rStyle w:val="CdigoHTML"/>
+          <w:rFonts w:ascii="Consolas" w:hAnsi="Consolas"/>
+          <w:color w:val="000000" w:themeColor="text1"/>
+          <w:bdr w:val="none" w:sz="0" w:space="0" w:color="auto" w:frame="1"/>
+        </w:rPr>
+        <w:t>libssl-dev</w:t>
+      </w:r>
+      <w:proofErr w:type="spellEnd"/>
+      <w:r>
+        <w:rPr>
+          <w:rStyle w:val="CdigoHTML"/>
+          <w:rFonts w:ascii="Consolas" w:hAnsi="Consolas"/>
+          <w:color w:val="000000" w:themeColor="text1"/>
+          <w:bdr w:val="none" w:sz="0" w:space="0" w:color="auto" w:frame="1"/>
+        </w:rPr>
+        <w:t xml:space="preserve"> zlib1g-dev libbz2-dev </w:t>
+      </w:r>
+      <w:proofErr w:type="spellStart"/>
+      <w:r>
+        <w:rPr>
+          <w:rStyle w:val="CdigoHTML"/>
+          <w:rFonts w:ascii="Consolas" w:hAnsi="Consolas"/>
+          <w:color w:val="000000" w:themeColor="text1"/>
+          <w:bdr w:val="none" w:sz="0" w:space="0" w:color="auto" w:frame="1"/>
+        </w:rPr>
+        <w:t>libreadline-dev</w:t>
+      </w:r>
+      <w:proofErr w:type="spellEnd"/>
+      <w:r>
+        <w:rPr>
+          <w:rStyle w:val="CdigoHTML"/>
+          <w:rFonts w:ascii="Consolas" w:hAnsi="Consolas"/>
+          <w:color w:val="000000" w:themeColor="text1"/>
+          <w:bdr w:val="none" w:sz="0" w:space="0" w:color="auto" w:frame="1"/>
+        </w:rPr>
+        <w:t xml:space="preserve"> libsqlite3-dev</w:t>
       </w:r>
     </w:p>
     <w:p>
@@ -117,8 +277,59 @@
           <w:color w:val="000000" w:themeColor="text1"/>
           <w:bdr w:val="none" w:sz="0" w:space="0" w:color="auto" w:frame="1"/>
         </w:rPr>
-        <w:t>sudo pip install virtualenvwrapper</w:t>
-      </w:r>
+        <w:t xml:space="preserve">sudo </w:t>
+      </w:r>
+      <w:proofErr w:type="spellStart"/>
+      <w:r>
+        <w:rPr>
+          <w:rStyle w:val="CdigoHTML"/>
+          <w:rFonts w:ascii="Consolas" w:hAnsi="Consolas"/>
+          <w:color w:val="000000" w:themeColor="text1"/>
+          <w:bdr w:val="none" w:sz="0" w:space="0" w:color="auto" w:frame="1"/>
+        </w:rPr>
+        <w:t>pip</w:t>
+      </w:r>
+      <w:proofErr w:type="spellEnd"/>
+      <w:r>
+        <w:rPr>
+          <w:rStyle w:val="CdigoHTML"/>
+          <w:rFonts w:ascii="Consolas" w:hAnsi="Consolas"/>
+          <w:color w:val="000000" w:themeColor="text1"/>
+          <w:bdr w:val="none" w:sz="0" w:space="0" w:color="auto" w:frame="1"/>
+        </w:rPr>
+        <w:t xml:space="preserve"> </w:t>
+      </w:r>
+      <w:proofErr w:type="spellStart"/>
+      <w:r>
+        <w:rPr>
+          <w:rStyle w:val="CdigoHTML"/>
+          <w:rFonts w:ascii="Consolas" w:hAnsi="Consolas"/>
+          <w:color w:val="000000" w:themeColor="text1"/>
+          <w:bdr w:val="none" w:sz="0" w:space="0" w:color="auto" w:frame="1"/>
+        </w:rPr>
+        <w:t>install</w:t>
+      </w:r>
+      <w:proofErr w:type="spellEnd"/>
+      <w:r>
+        <w:rPr>
+          <w:rStyle w:val="CdigoHTML"/>
+          <w:rFonts w:ascii="Consolas" w:hAnsi="Consolas"/>
+          <w:color w:val="000000" w:themeColor="text1"/>
+          <w:bdr w:val="none" w:sz="0" w:space="0" w:color="auto" w:frame="1"/>
+        </w:rPr>
+        <w:t xml:space="preserve"> </w:t>
+      </w:r>
+      <w:proofErr w:type="spellStart"/>
+      <w:r>
+        <w:rPr>
+          <w:rStyle w:val="CdigoHTML"/>
+          <w:rFonts w:ascii="Consolas" w:hAnsi="Consolas"/>
+          <w:color w:val="000000" w:themeColor="text1"/>
+          <w:bdr w:val="none" w:sz="0" w:space="0" w:color="auto" w:frame="1"/>
+        </w:rPr>
+        <w:t>virtualenvwrapper</w:t>
+      </w:r>
+      <w:proofErr w:type="spellEnd"/>
     </w:p>
     <w:p>
       <w:pPr>
@@ -141,15 +352,48 @@
           <w:bdr w:val="none" w:sz="0" w:space="0" w:color="auto" w:frame="1"/>
         </w:rPr>
       </w:pPr>
-      <w:r>
-        <w:rPr>
-          <w:rStyle w:val="CdigoHTML"/>
-          <w:rFonts w:ascii="Consolas" w:hAnsi="Consolas"/>
-          <w:color w:val="000000" w:themeColor="text1"/>
-          <w:bdr w:val="none" w:sz="0" w:space="0" w:color="auto" w:frame="1"/>
-        </w:rPr>
-        <w:t>git clone https://github.com/yyuu/pyenv.git ~/.pyenv</w:t>
-      </w:r>
+      <w:proofErr w:type="spellStart"/>
+      <w:r>
+        <w:rPr>
+          <w:rStyle w:val="CdigoHTML"/>
+          <w:rFonts w:ascii="Consolas" w:hAnsi="Consolas"/>
+          <w:color w:val="000000" w:themeColor="text1"/>
+          <w:bdr w:val="none" w:sz="0" w:space="0" w:color="auto" w:frame="1"/>
+        </w:rPr>
+        <w:t>git</w:t>
+      </w:r>
+      <w:proofErr w:type="spellEnd"/>
+      <w:r>
+        <w:rPr>
+          <w:rStyle w:val="CdigoHTML"/>
+          <w:rFonts w:ascii="Consolas" w:hAnsi="Consolas"/>
+          <w:color w:val="000000" w:themeColor="text1"/>
+          <w:bdr w:val="none" w:sz="0" w:space="0" w:color="auto" w:frame="1"/>
+        </w:rPr>
+        <w:t xml:space="preserve"> clone https://github.com/yyuu/pyenv.git ~</w:t>
+      </w:r>
+      <w:proofErr w:type="gramStart"/>
+      <w:r>
+        <w:rPr>
+          <w:rStyle w:val="CdigoHTML"/>
+          <w:rFonts w:ascii="Consolas" w:hAnsi="Consolas"/>
+          <w:color w:val="000000" w:themeColor="text1"/>
+          <w:bdr w:val="none" w:sz="0" w:space="0" w:color="auto" w:frame="1"/>
+        </w:rPr>
+        <w:t>/.</w:t>
+      </w:r>
+      <w:proofErr w:type="spellStart"/>
+      <w:r>
+        <w:rPr>
+          <w:rStyle w:val="CdigoHTML"/>
+          <w:rFonts w:ascii="Consolas" w:hAnsi="Consolas"/>
+          <w:color w:val="000000" w:themeColor="text1"/>
+          <w:bdr w:val="none" w:sz="0" w:space="0" w:color="auto" w:frame="1"/>
+        </w:rPr>
+        <w:t>pyenv</w:t>
+      </w:r>
+      <w:proofErr w:type="spellEnd"/>
+      <w:proofErr w:type="gramEnd"/>
     </w:p>
     <w:p>
       <w:pPr>
@@ -161,15 +405,88 @@
           <w:bdr w:val="none" w:sz="0" w:space="0" w:color="auto" w:frame="1"/>
         </w:rPr>
       </w:pPr>
-      <w:r>
-        <w:rPr>
-          <w:rStyle w:val="CdigoHTML"/>
-          <w:rFonts w:ascii="Consolas" w:hAnsi="Consolas"/>
-          <w:color w:val="000000" w:themeColor="text1"/>
-          <w:bdr w:val="none" w:sz="0" w:space="0" w:color="auto" w:frame="1"/>
-        </w:rPr>
-        <w:t>git clone https://github.com/yyuu/pyenv-virtualenvwrapper.git ~/.pyenv/plugins/pyenv-virtualenvwrapper</w:t>
-      </w:r>
+      <w:proofErr w:type="spellStart"/>
+      <w:r>
+        <w:rPr>
+          <w:rStyle w:val="CdigoHTML"/>
+          <w:rFonts w:ascii="Consolas" w:hAnsi="Consolas"/>
+          <w:color w:val="000000" w:themeColor="text1"/>
+          <w:bdr w:val="none" w:sz="0" w:space="0" w:color="auto" w:frame="1"/>
+        </w:rPr>
+        <w:t>git</w:t>
+      </w:r>
+      <w:proofErr w:type="spellEnd"/>
+      <w:r>
+        <w:rPr>
+          <w:rStyle w:val="CdigoHTML"/>
+          <w:rFonts w:ascii="Consolas" w:hAnsi="Consolas"/>
+          <w:color w:val="000000" w:themeColor="text1"/>
+          <w:bdr w:val="none" w:sz="0" w:space="0" w:color="auto" w:frame="1"/>
+        </w:rPr>
+        <w:t xml:space="preserve"> clone https://github.com/yyuu/pyenv-virtualenvwrapper.git ~</w:t>
+      </w:r>
+      <w:proofErr w:type="gramStart"/>
+      <w:r>
+        <w:rPr>
+          <w:rStyle w:val="CdigoHTML"/>
+          <w:rFonts w:ascii="Consolas" w:hAnsi="Consolas"/>
+          <w:color w:val="000000" w:themeColor="text1"/>
+          <w:bdr w:val="none" w:sz="0" w:space="0" w:color="auto" w:frame="1"/>
+        </w:rPr>
+        <w:t>/.</w:t>
+      </w:r>
+      <w:proofErr w:type="spellStart"/>
+      <w:r>
+        <w:rPr>
+          <w:rStyle w:val="CdigoHTML"/>
+          <w:rFonts w:ascii="Consolas" w:hAnsi="Consolas"/>
+          <w:color w:val="000000" w:themeColor="text1"/>
+          <w:bdr w:val="none" w:sz="0" w:space="0" w:color="auto" w:frame="1"/>
+        </w:rPr>
+        <w:t>pyenv</w:t>
+      </w:r>
+      <w:proofErr w:type="spellEnd"/>
+      <w:proofErr w:type="gramEnd"/>
+      <w:r>
+        <w:rPr>
+          <w:rStyle w:val="CdigoHTML"/>
+          <w:rFonts w:ascii="Consolas" w:hAnsi="Consolas"/>
+          <w:color w:val="000000" w:themeColor="text1"/>
+          <w:bdr w:val="none" w:sz="0" w:space="0" w:color="auto" w:frame="1"/>
+        </w:rPr>
+        <w:t>/</w:t>
+      </w:r>
+      <w:proofErr w:type="spellStart"/>
+      <w:r>
+        <w:rPr>
+          <w:rStyle w:val="CdigoHTML"/>
+          <w:rFonts w:ascii="Consolas" w:hAnsi="Consolas"/>
+          <w:color w:val="000000" w:themeColor="text1"/>
+          <w:bdr w:val="none" w:sz="0" w:space="0" w:color="auto" w:frame="1"/>
+        </w:rPr>
+        <w:t>plugins</w:t>
+      </w:r>
+      <w:proofErr w:type="spellEnd"/>
+      <w:r>
+        <w:rPr>
+          <w:rStyle w:val="CdigoHTML"/>
+          <w:rFonts w:ascii="Consolas" w:hAnsi="Consolas"/>
+          <w:color w:val="000000" w:themeColor="text1"/>
+          <w:bdr w:val="none" w:sz="0" w:space="0" w:color="auto" w:frame="1"/>
+        </w:rPr>
+        <w:t>/</w:t>
+      </w:r>
+      <w:proofErr w:type="spellStart"/>
+      <w:r>
+        <w:rPr>
+          <w:rStyle w:val="CdigoHTML"/>
+          <w:rFonts w:ascii="Consolas" w:hAnsi="Consolas"/>
+          <w:color w:val="000000" w:themeColor="text1"/>
+          <w:bdr w:val="none" w:sz="0" w:space="0" w:color="auto" w:frame="1"/>
+        </w:rPr>
+        <w:t>pyenv-virtualenvwrapper</w:t>
+      </w:r>
+      <w:proofErr w:type="spellEnd"/>
     </w:p>
     <w:p>
       <w:pPr>
@@ -199,8 +516,70 @@
           <w:color w:val="000000" w:themeColor="text1"/>
           <w:bdr w:val="none" w:sz="0" w:space="0" w:color="auto" w:frame="1"/>
         </w:rPr>
-        <w:t>echo 'export PYENV_ROOT="$HOME/.pyenv"' &gt;&gt; ~/.bashrc</w:t>
-      </w:r>
+        <w:t>echo '</w:t>
+      </w:r>
+      <w:proofErr w:type="spellStart"/>
+      <w:r>
+        <w:rPr>
+          <w:rStyle w:val="CdigoHTML"/>
+          <w:rFonts w:ascii="Consolas" w:hAnsi="Consolas"/>
+          <w:color w:val="000000" w:themeColor="text1"/>
+          <w:bdr w:val="none" w:sz="0" w:space="0" w:color="auto" w:frame="1"/>
+        </w:rPr>
+        <w:t>export</w:t>
+      </w:r>
+      <w:proofErr w:type="spellEnd"/>
+      <w:r>
+        <w:rPr>
+          <w:rStyle w:val="CdigoHTML"/>
+          <w:rFonts w:ascii="Consolas" w:hAnsi="Consolas"/>
+          <w:color w:val="000000" w:themeColor="text1"/>
+          <w:bdr w:val="none" w:sz="0" w:space="0" w:color="auto" w:frame="1"/>
+        </w:rPr>
+        <w:t xml:space="preserve"> PYENV_ROOT="$HOME</w:t>
+      </w:r>
+      <w:proofErr w:type="gramStart"/>
+      <w:r>
+        <w:rPr>
+          <w:rStyle w:val="CdigoHTML"/>
+          <w:rFonts w:ascii="Consolas" w:hAnsi="Consolas"/>
+          <w:color w:val="000000" w:themeColor="text1"/>
+          <w:bdr w:val="none" w:sz="0" w:space="0" w:color="auto" w:frame="1"/>
+        </w:rPr>
+        <w:t>/.</w:t>
+      </w:r>
+      <w:proofErr w:type="spellStart"/>
+      <w:r>
+        <w:rPr>
+          <w:rStyle w:val="CdigoHTML"/>
+          <w:rFonts w:ascii="Consolas" w:hAnsi="Consolas"/>
+          <w:color w:val="000000" w:themeColor="text1"/>
+          <w:bdr w:val="none" w:sz="0" w:space="0" w:color="auto" w:frame="1"/>
+        </w:rPr>
+        <w:t>pyenv</w:t>
+      </w:r>
+      <w:proofErr w:type="spellEnd"/>
+      <w:proofErr w:type="gramEnd"/>
+      <w:r>
+        <w:rPr>
+          <w:rStyle w:val="CdigoHTML"/>
+          <w:rFonts w:ascii="Consolas" w:hAnsi="Consolas"/>
+          <w:color w:val="000000" w:themeColor="text1"/>
+          <w:bdr w:val="none" w:sz="0" w:space="0" w:color="auto" w:frame="1"/>
+        </w:rPr>
+        <w:t>"' &gt;&gt; ~/.</w:t>
+      </w:r>
+      <w:proofErr w:type="spellStart"/>
+      <w:r>
+        <w:rPr>
+          <w:rStyle w:val="CdigoHTML"/>
+          <w:rFonts w:ascii="Consolas" w:hAnsi="Consolas"/>
+          <w:color w:val="000000" w:themeColor="text1"/>
+          <w:bdr w:val="none" w:sz="0" w:space="0" w:color="auto" w:frame="1"/>
+        </w:rPr>
+        <w:t>bashrc</w:t>
+      </w:r>
+      <w:proofErr w:type="spellEnd"/>
     </w:p>
     <w:p>
       <w:pPr>
@@ -219,8 +598,70 @@
           <w:color w:val="000000" w:themeColor="text1"/>
           <w:bdr w:val="none" w:sz="0" w:space="0" w:color="auto" w:frame="1"/>
         </w:rPr>
-        <w:t>echo 'export PATH="$PYENV_ROOT/bin:$PATH"' &gt;&gt; ~/.bashrc</w:t>
-      </w:r>
+        <w:t>echo '</w:t>
+      </w:r>
+      <w:proofErr w:type="spellStart"/>
+      <w:r>
+        <w:rPr>
+          <w:rStyle w:val="CdigoHTML"/>
+          <w:rFonts w:ascii="Consolas" w:hAnsi="Consolas"/>
+          <w:color w:val="000000" w:themeColor="text1"/>
+          <w:bdr w:val="none" w:sz="0" w:space="0" w:color="auto" w:frame="1"/>
+        </w:rPr>
+        <w:t>export</w:t>
+      </w:r>
+      <w:proofErr w:type="spellEnd"/>
+      <w:r>
+        <w:rPr>
+          <w:rStyle w:val="CdigoHTML"/>
+          <w:rFonts w:ascii="Consolas" w:hAnsi="Consolas"/>
+          <w:color w:val="000000" w:themeColor="text1"/>
+          <w:bdr w:val="none" w:sz="0" w:space="0" w:color="auto" w:frame="1"/>
+        </w:rPr>
+        <w:t xml:space="preserve"> PATH="$PYENV_ROOT/</w:t>
+      </w:r>
+      <w:proofErr w:type="spellStart"/>
+      <w:proofErr w:type="gramStart"/>
+      <w:r>
+        <w:rPr>
+          <w:rStyle w:val="CdigoHTML"/>
+          <w:rFonts w:ascii="Consolas" w:hAnsi="Consolas"/>
+          <w:color w:val="000000" w:themeColor="text1"/>
+          <w:bdr w:val="none" w:sz="0" w:space="0" w:color="auto" w:frame="1"/>
+        </w:rPr>
+        <w:t>bin</w:t>
+      </w:r>
+      <w:proofErr w:type="spellEnd"/>
+      <w:r>
+        <w:rPr>
+          <w:rStyle w:val="CdigoHTML"/>
+          <w:rFonts w:ascii="Consolas" w:hAnsi="Consolas"/>
+          <w:color w:val="000000" w:themeColor="text1"/>
+          <w:bdr w:val="none" w:sz="0" w:space="0" w:color="auto" w:frame="1"/>
+        </w:rPr>
+        <w:t>:$</w:t>
+      </w:r>
+      <w:proofErr w:type="gramEnd"/>
+      <w:r>
+        <w:rPr>
+          <w:rStyle w:val="CdigoHTML"/>
+          <w:rFonts w:ascii="Consolas" w:hAnsi="Consolas"/>
+          <w:color w:val="000000" w:themeColor="text1"/>
+          <w:bdr w:val="none" w:sz="0" w:space="0" w:color="auto" w:frame="1"/>
+        </w:rPr>
+        <w:t>PATH"' &gt;&gt; ~/.</w:t>
+      </w:r>
+      <w:proofErr w:type="spellStart"/>
+      <w:r>
+        <w:rPr>
+          <w:rStyle w:val="CdigoHTML"/>
+          <w:rFonts w:ascii="Consolas" w:hAnsi="Consolas"/>
+          <w:color w:val="000000" w:themeColor="text1"/>
+          <w:bdr w:val="none" w:sz="0" w:space="0" w:color="auto" w:frame="1"/>
+        </w:rPr>
+        <w:t>bashrc</w:t>
+      </w:r>
+      <w:proofErr w:type="spellEnd"/>
     </w:p>
     <w:p>
       <w:pPr>
@@ -239,8 +680,90 @@
           <w:color w:val="000000" w:themeColor="text1"/>
           <w:bdr w:val="none" w:sz="0" w:space="0" w:color="auto" w:frame="1"/>
         </w:rPr>
-        <w:t>echo 'eval "$(pyenv init -)"' &gt;&gt; ~/.bashrc</w:t>
-      </w:r>
+        <w:t>echo '</w:t>
+      </w:r>
+      <w:proofErr w:type="spellStart"/>
+      <w:r>
+        <w:rPr>
+          <w:rStyle w:val="CdigoHTML"/>
+          <w:rFonts w:ascii="Consolas" w:hAnsi="Consolas"/>
+          <w:color w:val="000000" w:themeColor="text1"/>
+          <w:bdr w:val="none" w:sz="0" w:space="0" w:color="auto" w:frame="1"/>
+        </w:rPr>
+        <w:t>eval</w:t>
+      </w:r>
+      <w:proofErr w:type="spellEnd"/>
+      <w:r>
+        <w:rPr>
+          <w:rStyle w:val="CdigoHTML"/>
+          <w:rFonts w:ascii="Consolas" w:hAnsi="Consolas"/>
+          <w:color w:val="000000" w:themeColor="text1"/>
+          <w:bdr w:val="none" w:sz="0" w:space="0" w:color="auto" w:frame="1"/>
+        </w:rPr>
+        <w:t xml:space="preserve"> "$(</w:t>
+      </w:r>
+      <w:proofErr w:type="spellStart"/>
+      <w:r>
+        <w:rPr>
+          <w:rStyle w:val="CdigoHTML"/>
+          <w:rFonts w:ascii="Consolas" w:hAnsi="Consolas"/>
+          <w:color w:val="000000" w:themeColor="text1"/>
+          <w:bdr w:val="none" w:sz="0" w:space="0" w:color="auto" w:frame="1"/>
+        </w:rPr>
+        <w:t>pyenv</w:t>
+      </w:r>
+      <w:proofErr w:type="spellEnd"/>
+      <w:r>
+        <w:rPr>
+          <w:rStyle w:val="CdigoHTML"/>
+          <w:rFonts w:ascii="Consolas" w:hAnsi="Consolas"/>
+          <w:color w:val="000000" w:themeColor="text1"/>
+          <w:bdr w:val="none" w:sz="0" w:space="0" w:color="auto" w:frame="1"/>
+        </w:rPr>
+        <w:t xml:space="preserve"> </w:t>
+      </w:r>
+      <w:proofErr w:type="spellStart"/>
+      <w:r>
+        <w:rPr>
+          <w:rStyle w:val="CdigoHTML"/>
+          <w:rFonts w:ascii="Consolas" w:hAnsi="Consolas"/>
+          <w:color w:val="000000" w:themeColor="text1"/>
+          <w:bdr w:val="none" w:sz="0" w:space="0" w:color="auto" w:frame="1"/>
+        </w:rPr>
+        <w:t>init</w:t>
+      </w:r>
+      <w:proofErr w:type="spellEnd"/>
+      <w:r>
+        <w:rPr>
+          <w:rStyle w:val="CdigoHTML"/>
+          <w:rFonts w:ascii="Consolas" w:hAnsi="Consolas"/>
+          <w:color w:val="000000" w:themeColor="text1"/>
+          <w:bdr w:val="none" w:sz="0" w:space="0" w:color="auto" w:frame="1"/>
+        </w:rPr>
+        <w:t xml:space="preserve"> -)"' &gt;&gt; ~</w:t>
+      </w:r>
+      <w:proofErr w:type="gramStart"/>
+      <w:r>
+        <w:rPr>
+          <w:rStyle w:val="CdigoHTML"/>
+          <w:rFonts w:ascii="Consolas" w:hAnsi="Consolas"/>
+          <w:color w:val="000000" w:themeColor="text1"/>
+          <w:bdr w:val="none" w:sz="0" w:space="0" w:color="auto" w:frame="1"/>
+        </w:rPr>
+        <w:t>/.</w:t>
+      </w:r>
+      <w:proofErr w:type="spellStart"/>
+      <w:r>
+        <w:rPr>
+          <w:rStyle w:val="CdigoHTML"/>
+          <w:rFonts w:ascii="Consolas" w:hAnsi="Consolas"/>
+          <w:color w:val="000000" w:themeColor="text1"/>
+          <w:bdr w:val="none" w:sz="0" w:space="0" w:color="auto" w:frame="1"/>
+        </w:rPr>
+        <w:t>bashrc</w:t>
+      </w:r>
+      <w:proofErr w:type="spellEnd"/>
+      <w:proofErr w:type="gramEnd"/>
     </w:p>
     <w:p>
       <w:pPr>
@@ -259,8 +782,70 @@
           <w:color w:val="000000" w:themeColor="text1"/>
           <w:bdr w:val="none" w:sz="0" w:space="0" w:color="auto" w:frame="1"/>
         </w:rPr>
-        <w:t>echo 'pyenv virtualenvwrapper' &gt;&gt; ~/.bashrc</w:t>
-      </w:r>
+        <w:t>echo '</w:t>
+      </w:r>
+      <w:proofErr w:type="spellStart"/>
+      <w:r>
+        <w:rPr>
+          <w:rStyle w:val="CdigoHTML"/>
+          <w:rFonts w:ascii="Consolas" w:hAnsi="Consolas"/>
+          <w:color w:val="000000" w:themeColor="text1"/>
+          <w:bdr w:val="none" w:sz="0" w:space="0" w:color="auto" w:frame="1"/>
+        </w:rPr>
+        <w:t>pyenv</w:t>
+      </w:r>
+      <w:proofErr w:type="spellEnd"/>
+      <w:r>
+        <w:rPr>
+          <w:rStyle w:val="CdigoHTML"/>
+          <w:rFonts w:ascii="Consolas" w:hAnsi="Consolas"/>
+          <w:color w:val="000000" w:themeColor="text1"/>
+          <w:bdr w:val="none" w:sz="0" w:space="0" w:color="auto" w:frame="1"/>
+        </w:rPr>
+        <w:t xml:space="preserve"> </w:t>
+      </w:r>
+      <w:proofErr w:type="spellStart"/>
+      <w:r>
+        <w:rPr>
+          <w:rStyle w:val="CdigoHTML"/>
+          <w:rFonts w:ascii="Consolas" w:hAnsi="Consolas"/>
+          <w:color w:val="000000" w:themeColor="text1"/>
+          <w:bdr w:val="none" w:sz="0" w:space="0" w:color="auto" w:frame="1"/>
+        </w:rPr>
+        <w:t>virtualenvwrapper</w:t>
+      </w:r>
+      <w:proofErr w:type="spellEnd"/>
+      <w:r>
+        <w:rPr>
+          <w:rStyle w:val="CdigoHTML"/>
+          <w:rFonts w:ascii="Consolas" w:hAnsi="Consolas"/>
+          <w:color w:val="000000" w:themeColor="text1"/>
+          <w:bdr w:val="none" w:sz="0" w:space="0" w:color="auto" w:frame="1"/>
+        </w:rPr>
+        <w:t>' &gt;&gt; ~</w:t>
+      </w:r>
+      <w:proofErr w:type="gramStart"/>
+      <w:r>
+        <w:rPr>
+          <w:rStyle w:val="CdigoHTML"/>
+          <w:rFonts w:ascii="Consolas" w:hAnsi="Consolas"/>
+          <w:color w:val="000000" w:themeColor="text1"/>
+          <w:bdr w:val="none" w:sz="0" w:space="0" w:color="auto" w:frame="1"/>
+        </w:rPr>
+        <w:t>/.</w:t>
+      </w:r>
+      <w:proofErr w:type="spellStart"/>
+      <w:r>
+        <w:rPr>
+          <w:rStyle w:val="CdigoHTML"/>
+          <w:rFonts w:ascii="Consolas" w:hAnsi="Consolas"/>
+          <w:color w:val="000000" w:themeColor="text1"/>
+          <w:bdr w:val="none" w:sz="0" w:space="0" w:color="auto" w:frame="1"/>
+        </w:rPr>
+        <w:t>bashrc</w:t>
+      </w:r>
+      <w:proofErr w:type="spellEnd"/>
+      <w:proofErr w:type="gramEnd"/>
     </w:p>
     <w:p>
       <w:pPr>
@@ -330,12 +915,110 @@
           <w:color w:val="000000" w:themeColor="text1"/>
         </w:rPr>
       </w:pPr>
-      <w:r>
-        <w:rPr>
-          <w:rFonts w:ascii="Consolas" w:hAnsi="Consolas"/>
-          <w:color w:val="000000" w:themeColor="text1"/>
-        </w:rPr>
-        <w:t xml:space="preserve">pyenv install –-list // traerá las versiones de Python y gestores de paquetes como conda , anaconda y miniconda, útiles para computer </w:t>
+      <w:proofErr w:type="spellStart"/>
+      <w:r>
+        <w:rPr>
+          <w:rFonts w:ascii="Consolas" w:hAnsi="Consolas"/>
+          <w:color w:val="000000" w:themeColor="text1"/>
+        </w:rPr>
+        <w:t>pyenv</w:t>
+      </w:r>
+      <w:proofErr w:type="spellEnd"/>
+      <w:r>
+        <w:rPr>
+          <w:rFonts w:ascii="Consolas" w:hAnsi="Consolas"/>
+          <w:color w:val="000000" w:themeColor="text1"/>
+        </w:rPr>
+        <w:t xml:space="preserve"> </w:t>
+      </w:r>
+      <w:proofErr w:type="spellStart"/>
+      <w:r>
+        <w:rPr>
+          <w:rFonts w:ascii="Consolas" w:hAnsi="Consolas"/>
+          <w:color w:val="000000" w:themeColor="text1"/>
+        </w:rPr>
+        <w:t>install</w:t>
+      </w:r>
+      <w:proofErr w:type="spellEnd"/>
+      <w:r>
+        <w:rPr>
+          <w:rFonts w:ascii="Consolas" w:hAnsi="Consolas"/>
+          <w:color w:val="000000" w:themeColor="text1"/>
+        </w:rPr>
+        <w:t xml:space="preserve"> –-</w:t>
+      </w:r>
+      <w:proofErr w:type="spellStart"/>
+      <w:r>
+        <w:rPr>
+          <w:rFonts w:ascii="Consolas" w:hAnsi="Consolas"/>
+          <w:color w:val="000000" w:themeColor="text1"/>
+        </w:rPr>
+        <w:t>list</w:t>
+      </w:r>
+      <w:proofErr w:type="spellEnd"/>
+      <w:r>
+        <w:rPr>
+          <w:rFonts w:ascii="Consolas" w:hAnsi="Consolas"/>
+          <w:color w:val="000000" w:themeColor="text1"/>
+        </w:rPr>
+        <w:t xml:space="preserve"> // traerá las versiones de Python y gestores de paquetes como </w:t>
+      </w:r>
+      <w:proofErr w:type="spellStart"/>
+      <w:proofErr w:type="gramStart"/>
+      <w:r>
+        <w:rPr>
+          <w:rFonts w:ascii="Consolas" w:hAnsi="Consolas"/>
+          <w:color w:val="000000" w:themeColor="text1"/>
+        </w:rPr>
+        <w:t>conda</w:t>
+      </w:r>
+      <w:proofErr w:type="spellEnd"/>
+      <w:r>
+        <w:rPr>
+          <w:rFonts w:ascii="Consolas" w:hAnsi="Consolas"/>
+          <w:color w:val="000000" w:themeColor="text1"/>
+        </w:rPr>
+        <w:t xml:space="preserve"> ,</w:t>
+      </w:r>
+      <w:proofErr w:type="gramEnd"/>
+      <w:r>
+        <w:rPr>
+          <w:rFonts w:ascii="Consolas" w:hAnsi="Consolas"/>
+          <w:color w:val="000000" w:themeColor="text1"/>
+        </w:rPr>
+        <w:t xml:space="preserve"> anaconda y </w:t>
+      </w:r>
+      <w:proofErr w:type="spellStart"/>
+      <w:r>
+        <w:rPr>
+          <w:rFonts w:ascii="Consolas" w:hAnsi="Consolas"/>
+          <w:color w:val="000000" w:themeColor="text1"/>
+        </w:rPr>
+        <w:t>miniconda</w:t>
+      </w:r>
+      <w:proofErr w:type="spellEnd"/>
+      <w:r>
+        <w:rPr>
+          <w:rFonts w:ascii="Consolas" w:hAnsi="Consolas"/>
+          <w:color w:val="000000" w:themeColor="text1"/>
+        </w:rPr>
+        <w:t xml:space="preserve">, útiles para </w:t>
+      </w:r>
+      <w:proofErr w:type="spellStart"/>
+      <w:r>
+        <w:rPr>
+          <w:rFonts w:ascii="Consolas" w:hAnsi="Consolas"/>
+          <w:color w:val="000000" w:themeColor="text1"/>
+        </w:rPr>
+        <w:t>computer</w:t>
+      </w:r>
+      <w:proofErr w:type="spellEnd"/>
+      <w:r>
+        <w:rPr>
+          <w:rFonts w:ascii="Consolas" w:hAnsi="Consolas"/>
+          <w:color w:val="000000" w:themeColor="text1"/>
+        </w:rPr>
+        <w:t xml:space="preserve"> </w:t>
       </w:r>
       <w:r>
         <w:rPr>
@@ -362,12 +1045,37 @@
           <w:color w:val="000000" w:themeColor="text1"/>
         </w:rPr>
       </w:pPr>
-      <w:r>
-        <w:rPr>
-          <w:rFonts w:ascii="Consolas" w:hAnsi="Consolas"/>
-          <w:color w:val="000000" w:themeColor="text1"/>
-        </w:rPr>
-        <w:t>pyenv install 3.6.2 // de acuerdo a la versión que se necesite</w:t>
+      <w:proofErr w:type="spellStart"/>
+      <w:r>
+        <w:rPr>
+          <w:rFonts w:ascii="Consolas" w:hAnsi="Consolas"/>
+          <w:color w:val="000000" w:themeColor="text1"/>
+        </w:rPr>
+        <w:t>pyenv</w:t>
+      </w:r>
+      <w:proofErr w:type="spellEnd"/>
+      <w:r>
+        <w:rPr>
+          <w:rFonts w:ascii="Consolas" w:hAnsi="Consolas"/>
+          <w:color w:val="000000" w:themeColor="text1"/>
+        </w:rPr>
+        <w:t xml:space="preserve"> </w:t>
+      </w:r>
+      <w:proofErr w:type="spellStart"/>
+      <w:r>
+        <w:rPr>
+          <w:rFonts w:ascii="Consolas" w:hAnsi="Consolas"/>
+          <w:color w:val="000000" w:themeColor="text1"/>
+        </w:rPr>
+        <w:t>install</w:t>
+      </w:r>
+      <w:proofErr w:type="spellEnd"/>
+      <w:r>
+        <w:rPr>
+          <w:rFonts w:ascii="Consolas" w:hAnsi="Consolas"/>
+          <w:color w:val="000000" w:themeColor="text1"/>
+        </w:rPr>
+        <w:t xml:space="preserve"> 3.6.2 // de acuerdo a la versión que se necesite</w:t>
       </w:r>
     </w:p>
     <w:p>
@@ -378,12 +1086,37 @@
           <w:color w:val="000000" w:themeColor="text1"/>
         </w:rPr>
       </w:pPr>
-      <w:r>
-        <w:rPr>
-          <w:rFonts w:ascii="Consolas" w:hAnsi="Consolas"/>
-          <w:color w:val="000000" w:themeColor="text1"/>
-        </w:rPr>
-        <w:t>pyenv install 2.7</w:t>
+      <w:proofErr w:type="spellStart"/>
+      <w:r>
+        <w:rPr>
+          <w:rFonts w:ascii="Consolas" w:hAnsi="Consolas"/>
+          <w:color w:val="000000" w:themeColor="text1"/>
+        </w:rPr>
+        <w:t>pyenv</w:t>
+      </w:r>
+      <w:proofErr w:type="spellEnd"/>
+      <w:r>
+        <w:rPr>
+          <w:rFonts w:ascii="Consolas" w:hAnsi="Consolas"/>
+          <w:color w:val="000000" w:themeColor="text1"/>
+        </w:rPr>
+        <w:t xml:space="preserve"> </w:t>
+      </w:r>
+      <w:proofErr w:type="spellStart"/>
+      <w:r>
+        <w:rPr>
+          <w:rFonts w:ascii="Consolas" w:hAnsi="Consolas"/>
+          <w:color w:val="000000" w:themeColor="text1"/>
+        </w:rPr>
+        <w:t>install</w:t>
+      </w:r>
+      <w:proofErr w:type="spellEnd"/>
+      <w:r>
+        <w:rPr>
+          <w:rFonts w:ascii="Consolas" w:hAnsi="Consolas"/>
+          <w:color w:val="000000" w:themeColor="text1"/>
+        </w:rPr>
+        <w:t xml:space="preserve"> 2.7</w:t>
       </w:r>
     </w:p>
     <w:p>
@@ -445,6 +1178,7 @@
           <w:shd w:val="clear" w:color="auto" w:fill="F9F2F4"/>
         </w:rPr>
       </w:pPr>
+      <w:proofErr w:type="spellStart"/>
       <w:r>
         <w:rPr>
           <w:rStyle w:val="CdigoHTML"/>
@@ -452,8 +1186,80 @@
           <w:color w:val="000000" w:themeColor="text1"/>
           <w:shd w:val="clear" w:color="auto" w:fill="F9F2F4"/>
         </w:rPr>
-        <w:t>git clone https://github.com/yyuu/pyenv-virtualenv.git ~/.pyenv/plugins/pyenv-virtualenv</w:t>
-      </w:r>
+        <w:t>git</w:t>
+      </w:r>
+      <w:proofErr w:type="spellEnd"/>
+      <w:r>
+        <w:rPr>
+          <w:rStyle w:val="CdigoHTML"/>
+          <w:rFonts w:ascii="Consolas" w:hAnsi="Consolas"/>
+          <w:color w:val="000000" w:themeColor="text1"/>
+          <w:shd w:val="clear" w:color="auto" w:fill="F9F2F4"/>
+        </w:rPr>
+        <w:t xml:space="preserve"> clone https://github.com/yyuu/pyenv-virtualenv.git ~</w:t>
+      </w:r>
+      <w:proofErr w:type="gramStart"/>
+      <w:r>
+        <w:rPr>
+          <w:rStyle w:val="CdigoHTML"/>
+          <w:rFonts w:ascii="Consolas" w:hAnsi="Consolas"/>
+          <w:color w:val="000000" w:themeColor="text1"/>
+          <w:shd w:val="clear" w:color="auto" w:fill="F9F2F4"/>
+        </w:rPr>
+        <w:t>/.</w:t>
+      </w:r>
+      <w:proofErr w:type="spellStart"/>
+      <w:r>
+        <w:rPr>
+          <w:rStyle w:val="CdigoHTML"/>
+          <w:rFonts w:ascii="Consolas" w:hAnsi="Consolas"/>
+          <w:color w:val="000000" w:themeColor="text1"/>
+          <w:shd w:val="clear" w:color="auto" w:fill="F9F2F4"/>
+        </w:rPr>
+        <w:t>pyenv</w:t>
+      </w:r>
+      <w:proofErr w:type="spellEnd"/>
+      <w:proofErr w:type="gramEnd"/>
+      <w:r>
+        <w:rPr>
+          <w:rStyle w:val="CdigoHTML"/>
+          <w:rFonts w:ascii="Consolas" w:hAnsi="Consolas"/>
+          <w:color w:val="000000" w:themeColor="text1"/>
+          <w:shd w:val="clear" w:color="auto" w:fill="F9F2F4"/>
+        </w:rPr>
+        <w:t>/</w:t>
+      </w:r>
+      <w:proofErr w:type="spellStart"/>
+      <w:r>
+        <w:rPr>
+          <w:rStyle w:val="CdigoHTML"/>
+          <w:rFonts w:ascii="Consolas" w:hAnsi="Consolas"/>
+          <w:color w:val="000000" w:themeColor="text1"/>
+          <w:shd w:val="clear" w:color="auto" w:fill="F9F2F4"/>
+        </w:rPr>
+        <w:t>plugins</w:t>
+      </w:r>
+      <w:proofErr w:type="spellEnd"/>
+      <w:r>
+        <w:rPr>
+          <w:rStyle w:val="CdigoHTML"/>
+          <w:rFonts w:ascii="Consolas" w:hAnsi="Consolas"/>
+          <w:color w:val="000000" w:themeColor="text1"/>
+          <w:shd w:val="clear" w:color="auto" w:fill="F9F2F4"/>
+        </w:rPr>
+        <w:t>/</w:t>
+      </w:r>
+      <w:proofErr w:type="spellStart"/>
+      <w:r>
+        <w:rPr>
+          <w:rStyle w:val="CdigoHTML"/>
+          <w:rFonts w:ascii="Consolas" w:hAnsi="Consolas"/>
+          <w:color w:val="000000" w:themeColor="text1"/>
+          <w:shd w:val="clear" w:color="auto" w:fill="F9F2F4"/>
+        </w:rPr>
+        <w:t>pyenv-virtualenv</w:t>
+      </w:r>
+      <w:proofErr w:type="spellEnd"/>
     </w:p>
     <w:p>
       <w:pPr>
@@ -463,6 +1269,7 @@
           <w:color w:val="000000" w:themeColor="text1"/>
         </w:rPr>
       </w:pPr>
+      <w:proofErr w:type="spellStart"/>
       <w:r>
         <w:rPr>
           <w:rStyle w:val="CdigoHTML"/>
@@ -470,8 +1277,40 @@
           <w:color w:val="000000" w:themeColor="text1"/>
           <w:shd w:val="clear" w:color="auto" w:fill="F9F2F4"/>
         </w:rPr>
-        <w:t>source ~/.bashrc</w:t>
-      </w:r>
+        <w:t>source</w:t>
+      </w:r>
+      <w:proofErr w:type="spellEnd"/>
+      <w:r>
+        <w:rPr>
+          <w:rStyle w:val="CdigoHTML"/>
+          <w:rFonts w:ascii="Consolas" w:hAnsi="Consolas"/>
+          <w:color w:val="000000" w:themeColor="text1"/>
+          <w:shd w:val="clear" w:color="auto" w:fill="F9F2F4"/>
+        </w:rPr>
+        <w:t xml:space="preserve"> ~</w:t>
+      </w:r>
+      <w:proofErr w:type="gramStart"/>
+      <w:r>
+        <w:rPr>
+          <w:rStyle w:val="CdigoHTML"/>
+          <w:rFonts w:ascii="Consolas" w:hAnsi="Consolas"/>
+          <w:color w:val="000000" w:themeColor="text1"/>
+          <w:shd w:val="clear" w:color="auto" w:fill="F9F2F4"/>
+        </w:rPr>
+        <w:t>/.</w:t>
+      </w:r>
+      <w:proofErr w:type="spellStart"/>
+      <w:r>
+        <w:rPr>
+          <w:rStyle w:val="CdigoHTML"/>
+          <w:rFonts w:ascii="Consolas" w:hAnsi="Consolas"/>
+          <w:color w:val="000000" w:themeColor="text1"/>
+          <w:shd w:val="clear" w:color="auto" w:fill="F9F2F4"/>
+        </w:rPr>
+        <w:t>bashrc</w:t>
+      </w:r>
+      <w:proofErr w:type="spellEnd"/>
+      <w:proofErr w:type="gramEnd"/>
     </w:p>
     <w:p>
       <w:pPr>
@@ -492,6 +1331,7 @@
           <w:shd w:val="clear" w:color="auto" w:fill="F9F2F4"/>
         </w:rPr>
       </w:pPr>
+      <w:proofErr w:type="spellStart"/>
       <w:r>
         <w:rPr>
           <w:rStyle w:val="CdigoHTML"/>
@@ -499,8 +1339,29 @@
           <w:color w:val="000000" w:themeColor="text1"/>
           <w:shd w:val="clear" w:color="auto" w:fill="F9F2F4"/>
         </w:rPr>
-        <w:t>mkdir ambientes_python</w:t>
-      </w:r>
+        <w:t>mkdir</w:t>
+      </w:r>
+      <w:proofErr w:type="spellEnd"/>
+      <w:r>
+        <w:rPr>
+          <w:rStyle w:val="CdigoHTML"/>
+          <w:rFonts w:ascii="Consolas" w:hAnsi="Consolas"/>
+          <w:color w:val="000000" w:themeColor="text1"/>
+          <w:shd w:val="clear" w:color="auto" w:fill="F9F2F4"/>
+        </w:rPr>
+        <w:t xml:space="preserve"> </w:t>
+      </w:r>
+      <w:proofErr w:type="spellStart"/>
+      <w:r>
+        <w:rPr>
+          <w:rStyle w:val="CdigoHTML"/>
+          <w:rFonts w:ascii="Consolas" w:hAnsi="Consolas"/>
+          <w:color w:val="000000" w:themeColor="text1"/>
+          <w:shd w:val="clear" w:color="auto" w:fill="F9F2F4"/>
+        </w:rPr>
+        <w:t>ambientes_python</w:t>
+      </w:r>
+      <w:proofErr w:type="spellEnd"/>
     </w:p>
     <w:p>
       <w:pPr>
@@ -530,8 +1391,19 @@
           <w:color w:val="000000" w:themeColor="text1"/>
           <w:shd w:val="clear" w:color="auto" w:fill="F9F2F4"/>
         </w:rPr>
-        <w:t>cd ambientes_python</w:t>
-      </w:r>
+        <w:t xml:space="preserve">cd </w:t>
+      </w:r>
+      <w:proofErr w:type="spellStart"/>
+      <w:r>
+        <w:rPr>
+          <w:rStyle w:val="CdigoHTML"/>
+          <w:rFonts w:ascii="Consolas" w:hAnsi="Consolas"/>
+          <w:color w:val="000000" w:themeColor="text1"/>
+          <w:shd w:val="clear" w:color="auto" w:fill="F9F2F4"/>
+        </w:rPr>
+        <w:t>ambientes_python</w:t>
+      </w:r>
+      <w:proofErr w:type="spellEnd"/>
     </w:p>
     <w:p>
       <w:pPr>
@@ -554,6 +1426,7 @@
           <w:shd w:val="clear" w:color="auto" w:fill="F9F2F4"/>
         </w:rPr>
       </w:pPr>
+      <w:proofErr w:type="spellStart"/>
       <w:r>
         <w:rPr>
           <w:rStyle w:val="CdigoHTML"/>
@@ -561,8 +1434,9 @@
           <w:color w:val="000000" w:themeColor="text1"/>
           <w:shd w:val="clear" w:color="auto" w:fill="F9F2F4"/>
         </w:rPr>
-        <w:t>pyenv virtualenv 3.</w:t>
-      </w:r>
+        <w:t>pyenv</w:t>
+      </w:r>
+      <w:proofErr w:type="spellEnd"/>
       <w:r>
         <w:rPr>
           <w:rStyle w:val="CdigoHTML"/>
@@ -570,6 +1444,35 @@
           <w:color w:val="000000" w:themeColor="text1"/>
           <w:shd w:val="clear" w:color="auto" w:fill="F9F2F4"/>
         </w:rPr>
+        <w:t xml:space="preserve"> </w:t>
+      </w:r>
+      <w:proofErr w:type="spellStart"/>
+      <w:r>
+        <w:rPr>
+          <w:rStyle w:val="CdigoHTML"/>
+          <w:rFonts w:ascii="Consolas" w:hAnsi="Consolas"/>
+          <w:color w:val="000000" w:themeColor="text1"/>
+          <w:shd w:val="clear" w:color="auto" w:fill="F9F2F4"/>
+        </w:rPr>
+        <w:t>virtualenv</w:t>
+      </w:r>
+      <w:proofErr w:type="spellEnd"/>
+      <w:r>
+        <w:rPr>
+          <w:rStyle w:val="CdigoHTML"/>
+          <w:rFonts w:ascii="Consolas" w:hAnsi="Consolas"/>
+          <w:color w:val="000000" w:themeColor="text1"/>
+          <w:shd w:val="clear" w:color="auto" w:fill="F9F2F4"/>
+        </w:rPr>
+        <w:t xml:space="preserve"> 3.</w:t>
+      </w:r>
+      <w:r>
+        <w:rPr>
+          <w:rStyle w:val="CdigoHTML"/>
+          <w:rFonts w:ascii="Consolas" w:hAnsi="Consolas"/>
+          <w:color w:val="000000" w:themeColor="text1"/>
+          <w:shd w:val="clear" w:color="auto" w:fill="F9F2F4"/>
+        </w:rPr>
         <w:t>6.2</w:t>
       </w:r>
       <w:r>
@@ -606,7 +1509,27 @@
           <w:color w:val="000000" w:themeColor="text1"/>
           <w:shd w:val="clear" w:color="auto" w:fill="F9F2F4"/>
         </w:rPr>
-        <w:t xml:space="preserve"> //instalo una version de Python 3.6.2</w:t>
+        <w:t xml:space="preserve"> //instalo una </w:t>
+      </w:r>
+      <w:proofErr w:type="spellStart"/>
+      <w:r>
+        <w:rPr>
+          <w:rStyle w:val="CdigoHTML"/>
+          <w:rFonts w:ascii="Consolas" w:hAnsi="Consolas"/>
+          <w:color w:val="000000" w:themeColor="text1"/>
+          <w:shd w:val="clear" w:color="auto" w:fill="F9F2F4"/>
+        </w:rPr>
+        <w:t>version</w:t>
+      </w:r>
+      <w:proofErr w:type="spellEnd"/>
+      <w:r>
+        <w:rPr>
+          <w:rStyle w:val="CdigoHTML"/>
+          <w:rFonts w:ascii="Consolas" w:hAnsi="Consolas"/>
+          <w:color w:val="000000" w:themeColor="text1"/>
+          <w:shd w:val="clear" w:color="auto" w:fill="F9F2F4"/>
+        </w:rPr>
+        <w:t xml:space="preserve"> de Python 3.6.2</w:t>
       </w:r>
     </w:p>
     <w:p>
@@ -667,6 +1590,7 @@
           <w:shd w:val="clear" w:color="auto" w:fill="F9F2F4"/>
         </w:rPr>
       </w:pPr>
+      <w:proofErr w:type="spellStart"/>
       <w:r>
         <w:rPr>
           <w:rStyle w:val="CdigoHTML"/>
@@ -674,8 +1598,29 @@
           <w:color w:val="000000" w:themeColor="text1"/>
           <w:shd w:val="clear" w:color="auto" w:fill="F9F2F4"/>
         </w:rPr>
-        <w:t>pyenv versions</w:t>
-      </w:r>
+        <w:t>pyenv</w:t>
+      </w:r>
+      <w:proofErr w:type="spellEnd"/>
+      <w:r>
+        <w:rPr>
+          <w:rStyle w:val="CdigoHTML"/>
+          <w:rFonts w:ascii="Consolas" w:hAnsi="Consolas"/>
+          <w:color w:val="000000" w:themeColor="text1"/>
+          <w:shd w:val="clear" w:color="auto" w:fill="F9F2F4"/>
+        </w:rPr>
+        <w:t xml:space="preserve"> </w:t>
+      </w:r>
+      <w:proofErr w:type="spellStart"/>
+      <w:r>
+        <w:rPr>
+          <w:rStyle w:val="CdigoHTML"/>
+          <w:rFonts w:ascii="Consolas" w:hAnsi="Consolas"/>
+          <w:color w:val="000000" w:themeColor="text1"/>
+          <w:shd w:val="clear" w:color="auto" w:fill="F9F2F4"/>
+        </w:rPr>
+        <w:t>versions</w:t>
+      </w:r>
+      <w:proofErr w:type="spellEnd"/>
     </w:p>
     <w:p>
       <w:pPr>
@@ -698,6 +1643,7 @@
           <w:shd w:val="clear" w:color="auto" w:fill="F9F2F4"/>
         </w:rPr>
       </w:pPr>
+      <w:proofErr w:type="spellStart"/>
       <w:r>
         <w:rPr>
           <w:rStyle w:val="CdigoHTML"/>
@@ -705,8 +1651,9 @@
           <w:color w:val="000000" w:themeColor="text1"/>
           <w:shd w:val="clear" w:color="auto" w:fill="F9F2F4"/>
         </w:rPr>
-        <w:t xml:space="preserve">pyenv activate </w:t>
-      </w:r>
+        <w:t>pyenv</w:t>
+      </w:r>
+      <w:proofErr w:type="spellEnd"/>
       <w:r>
         <w:rPr>
           <w:rStyle w:val="CdigoHTML"/>
@@ -714,6 +1661,35 @@
           <w:color w:val="000000" w:themeColor="text1"/>
           <w:shd w:val="clear" w:color="auto" w:fill="F9F2F4"/>
         </w:rPr>
+        <w:t xml:space="preserve"> </w:t>
+      </w:r>
+      <w:proofErr w:type="spellStart"/>
+      <w:r>
+        <w:rPr>
+          <w:rStyle w:val="CdigoHTML"/>
+          <w:rFonts w:ascii="Consolas" w:hAnsi="Consolas"/>
+          <w:color w:val="000000" w:themeColor="text1"/>
+          <w:shd w:val="clear" w:color="auto" w:fill="F9F2F4"/>
+        </w:rPr>
+        <w:t>activate</w:t>
+      </w:r>
+      <w:proofErr w:type="spellEnd"/>
+      <w:r>
+        <w:rPr>
+          <w:rStyle w:val="CdigoHTML"/>
+          <w:rFonts w:ascii="Consolas" w:hAnsi="Consolas"/>
+          <w:color w:val="000000" w:themeColor="text1"/>
+          <w:shd w:val="clear" w:color="auto" w:fill="F9F2F4"/>
+        </w:rPr>
+        <w:t xml:space="preserve"> </w:t>
+      </w:r>
+      <w:r>
+        <w:rPr>
+          <w:rStyle w:val="CdigoHTML"/>
+          <w:rFonts w:ascii="Consolas" w:hAnsi="Consolas"/>
+          <w:color w:val="000000" w:themeColor="text1"/>
+          <w:shd w:val="clear" w:color="auto" w:fill="F9F2F4"/>
+        </w:rPr>
         <w:t>mi_ambiente36</w:t>
       </w:r>
       <w:r>
@@ -754,8 +1730,9 @@
           <w:color w:val="000000" w:themeColor="text1"/>
           <w:shd w:val="clear" w:color="auto" w:fill="F9F2F4"/>
         </w:rPr>
-        <w:t>(ambiente36)</w:t>
-      </w:r>
+        <w:t>(ambiente</w:t>
+      </w:r>
+      <w:proofErr w:type="gramStart"/>
       <w:r>
         <w:rPr>
           <w:rStyle w:val="CdigoHTML"/>
@@ -763,8 +1740,49 @@
           <w:color w:val="000000" w:themeColor="text1"/>
           <w:shd w:val="clear" w:color="auto" w:fill="F9F2F4"/>
         </w:rPr>
-        <w:t>pi@raspberrypi:~/ambientes_python</w:t>
-      </w:r>
+        <w:t>36)</w:t>
+      </w:r>
+      <w:proofErr w:type="spellStart"/>
+      <w:r>
+        <w:rPr>
+          <w:rStyle w:val="CdigoHTML"/>
+          <w:rFonts w:ascii="Consolas" w:hAnsi="Consolas"/>
+          <w:color w:val="000000" w:themeColor="text1"/>
+          <w:shd w:val="clear" w:color="auto" w:fill="F9F2F4"/>
+        </w:rPr>
+        <w:t>pi</w:t>
+      </w:r>
+      <w:proofErr w:type="gramEnd"/>
+      <w:r>
+        <w:rPr>
+          <w:rStyle w:val="CdigoHTML"/>
+          <w:rFonts w:ascii="Consolas" w:hAnsi="Consolas"/>
+          <w:color w:val="000000" w:themeColor="text1"/>
+          <w:shd w:val="clear" w:color="auto" w:fill="F9F2F4"/>
+        </w:rPr>
+        <w:t>@raspberrypi</w:t>
+      </w:r>
+      <w:proofErr w:type="spellEnd"/>
+      <w:r>
+        <w:rPr>
+          <w:rStyle w:val="CdigoHTML"/>
+          <w:rFonts w:ascii="Consolas" w:hAnsi="Consolas"/>
+          <w:color w:val="000000" w:themeColor="text1"/>
+          <w:shd w:val="clear" w:color="auto" w:fill="F9F2F4"/>
+        </w:rPr>
+        <w:t>:~/</w:t>
+      </w:r>
+      <w:proofErr w:type="spellStart"/>
+      <w:r>
+        <w:rPr>
+          <w:rStyle w:val="CdigoHTML"/>
+          <w:rFonts w:ascii="Consolas" w:hAnsi="Consolas"/>
+          <w:color w:val="000000" w:themeColor="text1"/>
+          <w:shd w:val="clear" w:color="auto" w:fill="F9F2F4"/>
+        </w:rPr>
+        <w:t>ambientes_python</w:t>
+      </w:r>
+      <w:proofErr w:type="spellEnd"/>
     </w:p>
     <w:p>
       <w:pPr>
@@ -787,15 +1805,49 @@
           <w:color w:val="393318"/>
         </w:rPr>
       </w:pPr>
-      <w:r>
-        <w:rPr>
-          <w:rStyle w:val="pln"/>
-          <w:rFonts w:ascii="Consolas" w:hAnsi="Consolas"/>
-          <w:color w:val="303336"/>
-          <w:bdr w:val="none" w:sz="0" w:space="0" w:color="auto" w:frame="1"/>
-          <w:shd w:val="clear" w:color="auto" w:fill="EFF0F1"/>
-        </w:rPr>
-        <w:t xml:space="preserve">pip install </w:t>
+      <w:proofErr w:type="spellStart"/>
+      <w:r>
+        <w:rPr>
+          <w:rStyle w:val="pln"/>
+          <w:rFonts w:ascii="Consolas" w:hAnsi="Consolas"/>
+          <w:color w:val="303336"/>
+          <w:bdr w:val="none" w:sz="0" w:space="0" w:color="auto" w:frame="1"/>
+          <w:shd w:val="clear" w:color="auto" w:fill="EFF0F1"/>
+        </w:rPr>
+        <w:t>pip</w:t>
+      </w:r>
+      <w:proofErr w:type="spellEnd"/>
+      <w:r>
+        <w:rPr>
+          <w:rStyle w:val="pln"/>
+          <w:rFonts w:ascii="Consolas" w:hAnsi="Consolas"/>
+          <w:color w:val="303336"/>
+          <w:bdr w:val="none" w:sz="0" w:space="0" w:color="auto" w:frame="1"/>
+          <w:shd w:val="clear" w:color="auto" w:fill="EFF0F1"/>
+        </w:rPr>
+        <w:t xml:space="preserve"> </w:t>
+      </w:r>
+      <w:proofErr w:type="spellStart"/>
+      <w:r>
+        <w:rPr>
+          <w:rStyle w:val="pln"/>
+          <w:rFonts w:ascii="Consolas" w:hAnsi="Consolas"/>
+          <w:color w:val="303336"/>
+          <w:bdr w:val="none" w:sz="0" w:space="0" w:color="auto" w:frame="1"/>
+          <w:shd w:val="clear" w:color="auto" w:fill="EFF0F1"/>
+        </w:rPr>
+        <w:t>install</w:t>
+      </w:r>
+      <w:proofErr w:type="spellEnd"/>
+      <w:r>
+        <w:rPr>
+          <w:rStyle w:val="pln"/>
+          <w:rFonts w:ascii="Consolas" w:hAnsi="Consolas"/>
+          <w:color w:val="303336"/>
+          <w:bdr w:val="none" w:sz="0" w:space="0" w:color="auto" w:frame="1"/>
+          <w:shd w:val="clear" w:color="auto" w:fill="EFF0F1"/>
+        </w:rPr>
+        <w:t xml:space="preserve"> </w:t>
       </w:r>
       <w:r>
         <w:rPr>
@@ -807,16 +1859,40 @@
         </w:rPr>
         <w:t>--</w:t>
       </w:r>
-      <w:r>
-        <w:rPr>
-          <w:rStyle w:val="pln"/>
-          <w:rFonts w:ascii="Consolas" w:hAnsi="Consolas"/>
-          <w:color w:val="303336"/>
-          <w:bdr w:val="none" w:sz="0" w:space="0" w:color="auto" w:frame="1"/>
-          <w:shd w:val="clear" w:color="auto" w:fill="EFF0F1"/>
-        </w:rPr>
-        <w:t>upgrade pip</w:t>
-      </w:r>
+      <w:proofErr w:type="spellStart"/>
+      <w:r>
+        <w:rPr>
+          <w:rStyle w:val="pln"/>
+          <w:rFonts w:ascii="Consolas" w:hAnsi="Consolas"/>
+          <w:color w:val="303336"/>
+          <w:bdr w:val="none" w:sz="0" w:space="0" w:color="auto" w:frame="1"/>
+          <w:shd w:val="clear" w:color="auto" w:fill="EFF0F1"/>
+        </w:rPr>
+        <w:t>upgrade</w:t>
+      </w:r>
+      <w:proofErr w:type="spellEnd"/>
+      <w:r>
+        <w:rPr>
+          <w:rStyle w:val="pln"/>
+          <w:rFonts w:ascii="Consolas" w:hAnsi="Consolas"/>
+          <w:color w:val="303336"/>
+          <w:bdr w:val="none" w:sz="0" w:space="0" w:color="auto" w:frame="1"/>
+          <w:shd w:val="clear" w:color="auto" w:fill="EFF0F1"/>
+        </w:rPr>
+        <w:t xml:space="preserve"> </w:t>
+      </w:r>
+      <w:proofErr w:type="spellStart"/>
+      <w:r>
+        <w:rPr>
+          <w:rStyle w:val="pln"/>
+          <w:rFonts w:ascii="Consolas" w:hAnsi="Consolas"/>
+          <w:color w:val="303336"/>
+          <w:bdr w:val="none" w:sz="0" w:space="0" w:color="auto" w:frame="1"/>
+          <w:shd w:val="clear" w:color="auto" w:fill="EFF0F1"/>
+        </w:rPr>
+        <w:t>pip</w:t>
+      </w:r>
+      <w:proofErr w:type="spellEnd"/>
     </w:p>
     <w:p>
       <w:pPr>
@@ -858,7 +1934,33 @@
           <w:shd w:val="clear" w:color="auto" w:fill="F9F2F4"/>
         </w:rPr>
         <w:lastRenderedPageBreak/>
-        <w:t>Desde acá será fácil instalar mediante comando pip, ¡allá vamos!</w:t>
+        <w:t xml:space="preserve">Desde acá será fácil instalar mediante comando </w:t>
+      </w:r>
+      <w:proofErr w:type="spellStart"/>
+      <w:r>
+        <w:rPr>
+          <w:rStyle w:val="CdigoHTML"/>
+          <w:rFonts w:asciiTheme="minorHAnsi" w:hAnsiTheme="minorHAnsi"/>
+          <w:b/>
+          <w:color w:val="000000" w:themeColor="text1"/>
+          <w:sz w:val="24"/>
+          <w:szCs w:val="24"/>
+          <w:shd w:val="clear" w:color="auto" w:fill="F9F2F4"/>
+        </w:rPr>
+        <w:t>pip</w:t>
+      </w:r>
+      <w:proofErr w:type="spellEnd"/>
+      <w:r>
+        <w:rPr>
+          <w:rStyle w:val="CdigoHTML"/>
+          <w:rFonts w:asciiTheme="minorHAnsi" w:hAnsiTheme="minorHAnsi"/>
+          <w:b/>
+          <w:color w:val="000000" w:themeColor="text1"/>
+          <w:sz w:val="24"/>
+          <w:szCs w:val="24"/>
+          <w:shd w:val="clear" w:color="auto" w:fill="F9F2F4"/>
+        </w:rPr>
+        <w:t>, ¡allá vamos!</w:t>
       </w:r>
     </w:p>
     <w:p>
@@ -881,6 +1983,7 @@
           <w:shd w:val="clear" w:color="auto" w:fill="F9F2F4"/>
         </w:rPr>
       </w:pPr>
+      <w:proofErr w:type="spellStart"/>
       <w:r>
         <w:rPr>
           <w:rStyle w:val="CdigoHTML"/>
@@ -890,6 +1993,7 @@
         </w:rPr>
         <w:t>source</w:t>
       </w:r>
+      <w:proofErr w:type="spellEnd"/>
       <w:r>
         <w:rPr>
           <w:rStyle w:val="CdigoHTML"/>
@@ -897,8 +2001,19 @@
           <w:color w:val="000000" w:themeColor="text1"/>
           <w:shd w:val="clear" w:color="auto" w:fill="F9F2F4"/>
         </w:rPr>
-        <w:t xml:space="preserve"> deactivate</w:t>
-      </w:r>
+        <w:t xml:space="preserve"> </w:t>
+      </w:r>
+      <w:proofErr w:type="spellStart"/>
+      <w:r>
+        <w:rPr>
+          <w:rStyle w:val="CdigoHTML"/>
+          <w:rFonts w:ascii="Consolas" w:hAnsi="Consolas"/>
+          <w:color w:val="000000" w:themeColor="text1"/>
+          <w:shd w:val="clear" w:color="auto" w:fill="F9F2F4"/>
+        </w:rPr>
+        <w:t>deactivate</w:t>
+      </w:r>
+      <w:proofErr w:type="spellEnd"/>
     </w:p>
     <w:p>
       <w:pPr>
@@ -941,16 +2056,28 @@
           <w:szCs w:val="24"/>
           <w:lang w:val="es-ES"/>
         </w:rPr>
-        <w:t>Utilización librería pygame</w:t>
-      </w:r>
-    </w:p>
-    <w:p>
-      <w:pPr>
-        <w:pStyle w:val="HTMLconformatoprevio"/>
-        <w:rPr>
-          <w:color w:val="000000" w:themeColor="text1"/>
+        <w:t xml:space="preserve">Utilización librería </w:t>
+      </w:r>
+      <w:proofErr w:type="spellStart"/>
+      <w:r>
+        <w:rPr>
+          <w:rFonts w:asciiTheme="minorHAnsi" w:hAnsiTheme="minorHAnsi"/>
+          <w:b/>
           <w:sz w:val="24"/>
           <w:szCs w:val="24"/>
+          <w:lang w:val="es-ES"/>
+        </w:rPr>
+        <w:t>pygame</w:t>
+      </w:r>
+      <w:proofErr w:type="spellEnd"/>
+    </w:p>
+    <w:p>
+      <w:pPr>
+        <w:pStyle w:val="HTMLconformatoprevio"/>
+        <w:rPr>
+          <w:color w:val="000000" w:themeColor="text1"/>
+          <w:sz w:val="24"/>
+          <w:szCs w:val="24"/>
         </w:rPr>
       </w:pPr>
     </w:p>
@@ -969,12 +2096,21 @@
           <w:lang w:val="es-ES"/>
         </w:rPr>
       </w:pPr>
+      <w:proofErr w:type="spellStart"/>
       <w:r>
         <w:rPr>
           <w:rFonts w:asciiTheme="minorHAnsi" w:hAnsiTheme="minorHAnsi"/>
           <w:lang w:val="es-ES"/>
         </w:rPr>
-        <w:t>Pygame viene instalada en RPI3, pero puedes instalarlas para cualquier sistema utilizando el comando</w:t>
+        <w:t>Pygame</w:t>
+      </w:r>
+      <w:proofErr w:type="spellEnd"/>
+      <w:r>
+        <w:rPr>
+          <w:rFonts w:asciiTheme="minorHAnsi" w:hAnsiTheme="minorHAnsi"/>
+          <w:lang w:val="es-ES"/>
+        </w:rPr>
+        <w:t xml:space="preserve"> viene instalada en RPI3, pero puedes instalarlas para cualquier sistema utilizando el comando</w:t>
       </w:r>
       <w:r>
         <w:rPr>
@@ -1013,7 +2149,18 @@
           <w:bdr w:val="none" w:sz="0" w:space="0" w:color="auto" w:frame="1"/>
           <w:shd w:val="clear" w:color="auto" w:fill="EFF0F1"/>
         </w:rPr>
-        <w:t>sudo apt</w:t>
+        <w:t xml:space="preserve">sudo </w:t>
+      </w:r>
+      <w:proofErr w:type="spellStart"/>
+      <w:r>
+        <w:rPr>
+          <w:rStyle w:val="pln"/>
+          <w:rFonts w:ascii="Consolas" w:hAnsi="Consolas"/>
+          <w:color w:val="303336"/>
+          <w:bdr w:val="none" w:sz="0" w:space="0" w:color="auto" w:frame="1"/>
+          <w:shd w:val="clear" w:color="auto" w:fill="EFF0F1"/>
+        </w:rPr>
+        <w:t>apt</w:t>
       </w:r>
       <w:r>
         <w:rPr>
@@ -1033,7 +2180,29 @@
           <w:bdr w:val="none" w:sz="0" w:space="0" w:color="auto" w:frame="1"/>
           <w:shd w:val="clear" w:color="auto" w:fill="EFF0F1"/>
         </w:rPr>
-        <w:t>get build</w:t>
+        <w:t>get</w:t>
+      </w:r>
+      <w:proofErr w:type="spellEnd"/>
+      <w:r>
+        <w:rPr>
+          <w:rStyle w:val="pln"/>
+          <w:rFonts w:ascii="Consolas" w:hAnsi="Consolas"/>
+          <w:color w:val="303336"/>
+          <w:bdr w:val="none" w:sz="0" w:space="0" w:color="auto" w:frame="1"/>
+          <w:shd w:val="clear" w:color="auto" w:fill="EFF0F1"/>
+        </w:rPr>
+        <w:t xml:space="preserve"> </w:t>
+      </w:r>
+      <w:proofErr w:type="spellStart"/>
+      <w:r>
+        <w:rPr>
+          <w:rStyle w:val="pln"/>
+          <w:rFonts w:ascii="Consolas" w:hAnsi="Consolas"/>
+          <w:color w:val="303336"/>
+          <w:bdr w:val="none" w:sz="0" w:space="0" w:color="auto" w:frame="1"/>
+          <w:shd w:val="clear" w:color="auto" w:fill="EFF0F1"/>
+        </w:rPr>
+        <w:t>build</w:t>
       </w:r>
       <w:r>
         <w:rPr>
@@ -1053,7 +2222,29 @@
           <w:bdr w:val="none" w:sz="0" w:space="0" w:color="auto" w:frame="1"/>
           <w:shd w:val="clear" w:color="auto" w:fill="EFF0F1"/>
         </w:rPr>
-        <w:t>dep python</w:t>
+        <w:t>dep</w:t>
+      </w:r>
+      <w:proofErr w:type="spellEnd"/>
+      <w:r>
+        <w:rPr>
+          <w:rStyle w:val="pln"/>
+          <w:rFonts w:ascii="Consolas" w:hAnsi="Consolas"/>
+          <w:color w:val="303336"/>
+          <w:bdr w:val="none" w:sz="0" w:space="0" w:color="auto" w:frame="1"/>
+          <w:shd w:val="clear" w:color="auto" w:fill="EFF0F1"/>
+        </w:rPr>
+        <w:t xml:space="preserve"> </w:t>
+      </w:r>
+      <w:proofErr w:type="spellStart"/>
+      <w:r>
+        <w:rPr>
+          <w:rStyle w:val="pln"/>
+          <w:rFonts w:ascii="Consolas" w:hAnsi="Consolas"/>
+          <w:color w:val="303336"/>
+          <w:bdr w:val="none" w:sz="0" w:space="0" w:color="auto" w:frame="1"/>
+          <w:shd w:val="clear" w:color="auto" w:fill="EFF0F1"/>
+        </w:rPr>
+        <w:t>python</w:t>
       </w:r>
       <w:r>
         <w:rPr>
@@ -1075,6 +2266,7 @@
         </w:rPr>
         <w:t>pygame</w:t>
       </w:r>
+      <w:proofErr w:type="spellEnd"/>
     </w:p>
     <w:p>
       <w:pPr>
@@ -1097,7 +2289,18 @@
           <w:bdr w:val="none" w:sz="0" w:space="0" w:color="auto" w:frame="1"/>
           <w:shd w:val="clear" w:color="auto" w:fill="EFF0F1"/>
         </w:rPr>
-        <w:t>sudo apt</w:t>
+        <w:t xml:space="preserve">sudo </w:t>
+      </w:r>
+      <w:proofErr w:type="spellStart"/>
+      <w:r>
+        <w:rPr>
+          <w:rStyle w:val="pln"/>
+          <w:rFonts w:ascii="Consolas" w:hAnsi="Consolas"/>
+          <w:color w:val="303336"/>
+          <w:bdr w:val="none" w:sz="0" w:space="0" w:color="auto" w:frame="1"/>
+          <w:shd w:val="clear" w:color="auto" w:fill="EFF0F1"/>
+        </w:rPr>
+        <w:t>apt</w:t>
       </w:r>
       <w:r>
         <w:rPr>
@@ -1117,7 +2320,51 @@
           <w:bdr w:val="none" w:sz="0" w:space="0" w:color="auto" w:frame="1"/>
           <w:shd w:val="clear" w:color="auto" w:fill="EFF0F1"/>
         </w:rPr>
-        <w:t>get install python</w:t>
+        <w:t>get</w:t>
+      </w:r>
+      <w:proofErr w:type="spellEnd"/>
+      <w:r>
+        <w:rPr>
+          <w:rStyle w:val="pln"/>
+          <w:rFonts w:ascii="Consolas" w:hAnsi="Consolas"/>
+          <w:color w:val="303336"/>
+          <w:bdr w:val="none" w:sz="0" w:space="0" w:color="auto" w:frame="1"/>
+          <w:shd w:val="clear" w:color="auto" w:fill="EFF0F1"/>
+        </w:rPr>
+        <w:t xml:space="preserve"> </w:t>
+      </w:r>
+      <w:proofErr w:type="spellStart"/>
+      <w:r>
+        <w:rPr>
+          <w:rStyle w:val="pln"/>
+          <w:rFonts w:ascii="Consolas" w:hAnsi="Consolas"/>
+          <w:color w:val="303336"/>
+          <w:bdr w:val="none" w:sz="0" w:space="0" w:color="auto" w:frame="1"/>
+          <w:shd w:val="clear" w:color="auto" w:fill="EFF0F1"/>
+        </w:rPr>
+        <w:t>install</w:t>
+      </w:r>
+      <w:proofErr w:type="spellEnd"/>
+      <w:r>
+        <w:rPr>
+          <w:rStyle w:val="pln"/>
+          <w:rFonts w:ascii="Consolas" w:hAnsi="Consolas"/>
+          <w:color w:val="303336"/>
+          <w:bdr w:val="none" w:sz="0" w:space="0" w:color="auto" w:frame="1"/>
+          <w:shd w:val="clear" w:color="auto" w:fill="EFF0F1"/>
+        </w:rPr>
+        <w:t xml:space="preserve"> </w:t>
+      </w:r>
+      <w:proofErr w:type="spellStart"/>
+      <w:r>
+        <w:rPr>
+          <w:rStyle w:val="pln"/>
+          <w:rFonts w:ascii="Consolas" w:hAnsi="Consolas"/>
+          <w:color w:val="303336"/>
+          <w:bdr w:val="none" w:sz="0" w:space="0" w:color="auto" w:frame="1"/>
+          <w:shd w:val="clear" w:color="auto" w:fill="EFF0F1"/>
+        </w:rPr>
+        <w:t>python</w:t>
       </w:r>
       <w:r>
         <w:rPr>
@@ -1139,6 +2386,7 @@
         </w:rPr>
         <w:t>dev</w:t>
       </w:r>
+      <w:proofErr w:type="spellEnd"/>
     </w:p>
     <w:p>
       <w:pPr>
@@ -1175,7 +2423,18 @@
           <w:bdr w:val="none" w:sz="0" w:space="0" w:color="auto" w:frame="1"/>
           <w:shd w:val="clear" w:color="auto" w:fill="EFF0F1"/>
         </w:rPr>
-        <w:t>sudo apt</w:t>
+        <w:t xml:space="preserve">sudo </w:t>
+      </w:r>
+      <w:proofErr w:type="spellStart"/>
+      <w:r>
+        <w:rPr>
+          <w:rStyle w:val="pln"/>
+          <w:rFonts w:ascii="Consolas" w:hAnsi="Consolas"/>
+          <w:color w:val="303336"/>
+          <w:bdr w:val="none" w:sz="0" w:space="0" w:color="auto" w:frame="1"/>
+          <w:shd w:val="clear" w:color="auto" w:fill="EFF0F1"/>
+        </w:rPr>
+        <w:t>apt</w:t>
       </w:r>
       <w:r>
         <w:rPr>
@@ -1195,7 +2454,40 @@
           <w:bdr w:val="none" w:sz="0" w:space="0" w:color="auto" w:frame="1"/>
           <w:shd w:val="clear" w:color="auto" w:fill="EFF0F1"/>
         </w:rPr>
-        <w:t xml:space="preserve">get install mercurial </w:t>
+        <w:t>get</w:t>
+      </w:r>
+      <w:proofErr w:type="spellEnd"/>
+      <w:r>
+        <w:rPr>
+          <w:rStyle w:val="pln"/>
+          <w:rFonts w:ascii="Consolas" w:hAnsi="Consolas"/>
+          <w:color w:val="303336"/>
+          <w:bdr w:val="none" w:sz="0" w:space="0" w:color="auto" w:frame="1"/>
+          <w:shd w:val="clear" w:color="auto" w:fill="EFF0F1"/>
+        </w:rPr>
+        <w:t xml:space="preserve"> </w:t>
+      </w:r>
+      <w:proofErr w:type="spellStart"/>
+      <w:r>
+        <w:rPr>
+          <w:rStyle w:val="pln"/>
+          <w:rFonts w:ascii="Consolas" w:hAnsi="Consolas"/>
+          <w:color w:val="303336"/>
+          <w:bdr w:val="none" w:sz="0" w:space="0" w:color="auto" w:frame="1"/>
+          <w:shd w:val="clear" w:color="auto" w:fill="EFF0F1"/>
+        </w:rPr>
+        <w:t>install</w:t>
+      </w:r>
+      <w:proofErr w:type="spellEnd"/>
+      <w:r>
+        <w:rPr>
+          <w:rStyle w:val="pln"/>
+          <w:rFonts w:ascii="Consolas" w:hAnsi="Consolas"/>
+          <w:color w:val="303336"/>
+          <w:bdr w:val="none" w:sz="0" w:space="0" w:color="auto" w:frame="1"/>
+          <w:shd w:val="clear" w:color="auto" w:fill="EFF0F1"/>
+        </w:rPr>
+        <w:t xml:space="preserve"> mercurial </w:t>
       </w:r>
     </w:p>
     <w:p>
@@ -1221,8 +2513,36 @@
           <w:rFonts w:ascii="Consolas" w:hAnsi="Consolas"/>
           <w:bdr w:val="none" w:sz="0" w:space="0" w:color="auto" w:frame="1"/>
         </w:rPr>
-        <w:t>sudo -H pip3 install gitsome</w:t>
-      </w:r>
+        <w:t xml:space="preserve">sudo -H pip3 </w:t>
+      </w:r>
+      <w:proofErr w:type="spellStart"/>
+      <w:r>
+        <w:rPr>
+          <w:rStyle w:val="CdigoHTML"/>
+          <w:rFonts w:ascii="Consolas" w:hAnsi="Consolas"/>
+          <w:bdr w:val="none" w:sz="0" w:space="0" w:color="auto" w:frame="1"/>
+        </w:rPr>
+        <w:t>install</w:t>
+      </w:r>
+      <w:proofErr w:type="spellEnd"/>
+      <w:r>
+        <w:rPr>
+          <w:rStyle w:val="CdigoHTML"/>
+          <w:rFonts w:ascii="Consolas" w:hAnsi="Consolas"/>
+          <w:bdr w:val="none" w:sz="0" w:space="0" w:color="auto" w:frame="1"/>
+        </w:rPr>
+        <w:t xml:space="preserve"> </w:t>
+      </w:r>
+      <w:proofErr w:type="spellStart"/>
+      <w:r>
+        <w:rPr>
+          <w:rStyle w:val="CdigoHTML"/>
+          <w:rFonts w:ascii="Consolas" w:hAnsi="Consolas"/>
+          <w:bdr w:val="none" w:sz="0" w:space="0" w:color="auto" w:frame="1"/>
+        </w:rPr>
+        <w:t>gitsome</w:t>
+      </w:r>
+      <w:proofErr w:type="spellEnd"/>
     </w:p>
     <w:p>
       <w:pPr>
@@ -1253,7 +2573,183 @@
           <w:szCs w:val="20"/>
           <w:shd w:val="clear" w:color="auto" w:fill="FFFFFF"/>
         </w:rPr>
-        <w:t>sudo apt-get install python3-dev python3-numpy libsdl-dev libsdl-image1.2-dev   libsdl-mixer1.2-dev libsdl-ttf2.0-dev libsmpeg-dev libportmidi-dev   libavformat-dev libswscale-dev libjpeg-dev libfreetype6-dev</w:t>
+        <w:t xml:space="preserve">sudo </w:t>
+      </w:r>
+      <w:proofErr w:type="spellStart"/>
+      <w:r>
+        <w:rPr>
+          <w:rFonts w:ascii="Consolas" w:eastAsia="Times New Roman" w:hAnsi="Consolas" w:cs="Arial"/>
+          <w:color w:val="222222"/>
+          <w:sz w:val="20"/>
+          <w:szCs w:val="20"/>
+          <w:shd w:val="clear" w:color="auto" w:fill="FFFFFF"/>
+        </w:rPr>
+        <w:t>apt-get</w:t>
+      </w:r>
+      <w:proofErr w:type="spellEnd"/>
+      <w:r>
+        <w:rPr>
+          <w:rFonts w:ascii="Consolas" w:eastAsia="Times New Roman" w:hAnsi="Consolas" w:cs="Arial"/>
+          <w:color w:val="222222"/>
+          <w:sz w:val="20"/>
+          <w:szCs w:val="20"/>
+          <w:shd w:val="clear" w:color="auto" w:fill="FFFFFF"/>
+        </w:rPr>
+        <w:t xml:space="preserve"> </w:t>
+      </w:r>
+      <w:proofErr w:type="spellStart"/>
+      <w:r>
+        <w:rPr>
+          <w:rFonts w:ascii="Consolas" w:eastAsia="Times New Roman" w:hAnsi="Consolas" w:cs="Arial"/>
+          <w:color w:val="222222"/>
+          <w:sz w:val="20"/>
+          <w:szCs w:val="20"/>
+          <w:shd w:val="clear" w:color="auto" w:fill="FFFFFF"/>
+        </w:rPr>
+        <w:t>install</w:t>
+      </w:r>
+      <w:proofErr w:type="spellEnd"/>
+      <w:r>
+        <w:rPr>
+          <w:rFonts w:ascii="Consolas" w:eastAsia="Times New Roman" w:hAnsi="Consolas" w:cs="Arial"/>
+          <w:color w:val="222222"/>
+          <w:sz w:val="20"/>
+          <w:szCs w:val="20"/>
+          <w:shd w:val="clear" w:color="auto" w:fill="FFFFFF"/>
+        </w:rPr>
+        <w:t xml:space="preserve"> python3-dev python3-numpy </w:t>
+      </w:r>
+      <w:proofErr w:type="spellStart"/>
+      <w:r>
+        <w:rPr>
+          <w:rFonts w:ascii="Consolas" w:eastAsia="Times New Roman" w:hAnsi="Consolas" w:cs="Arial"/>
+          <w:color w:val="222222"/>
+          <w:sz w:val="20"/>
+          <w:szCs w:val="20"/>
+          <w:shd w:val="clear" w:color="auto" w:fill="FFFFFF"/>
+        </w:rPr>
+        <w:t>libsdl-dev</w:t>
+      </w:r>
+      <w:proofErr w:type="spellEnd"/>
+      <w:r>
+        <w:rPr>
+          <w:rFonts w:ascii="Consolas" w:eastAsia="Times New Roman" w:hAnsi="Consolas" w:cs="Arial"/>
+          <w:color w:val="222222"/>
+          <w:sz w:val="20"/>
+          <w:szCs w:val="20"/>
+          <w:shd w:val="clear" w:color="auto" w:fill="FFFFFF"/>
+        </w:rPr>
+        <w:t xml:space="preserve"> libsdl-image1.2-dev   libsdl-mixer1.2-dev libsdl-ttf2.0-dev </w:t>
+      </w:r>
+      <w:proofErr w:type="spellStart"/>
+      <w:r>
+        <w:rPr>
+          <w:rFonts w:ascii="Consolas" w:eastAsia="Times New Roman" w:hAnsi="Consolas" w:cs="Arial"/>
+          <w:color w:val="222222"/>
+          <w:sz w:val="20"/>
+          <w:szCs w:val="20"/>
+          <w:shd w:val="clear" w:color="auto" w:fill="FFFFFF"/>
+        </w:rPr>
+        <w:t>libsmpeg-dev</w:t>
+      </w:r>
+      <w:proofErr w:type="spellEnd"/>
+      <w:r>
+        <w:rPr>
+          <w:rFonts w:ascii="Consolas" w:eastAsia="Times New Roman" w:hAnsi="Consolas" w:cs="Arial"/>
+          <w:color w:val="222222"/>
+          <w:sz w:val="20"/>
+          <w:szCs w:val="20"/>
+          <w:shd w:val="clear" w:color="auto" w:fill="FFFFFF"/>
+        </w:rPr>
+        <w:t xml:space="preserve"> </w:t>
+      </w:r>
+      <w:proofErr w:type="spellStart"/>
+      <w:r>
+        <w:rPr>
+          <w:rFonts w:ascii="Consolas" w:eastAsia="Times New Roman" w:hAnsi="Consolas" w:cs="Arial"/>
+          <w:color w:val="222222"/>
+          <w:sz w:val="20"/>
+          <w:szCs w:val="20"/>
+          <w:shd w:val="clear" w:color="auto" w:fill="FFFFFF"/>
+        </w:rPr>
+        <w:t>libportmidi-dev</w:t>
+      </w:r>
+      <w:proofErr w:type="spellEnd"/>
+      <w:r>
+        <w:rPr>
+          <w:rFonts w:ascii="Consolas" w:eastAsia="Times New Roman" w:hAnsi="Consolas" w:cs="Arial"/>
+          <w:color w:val="222222"/>
+          <w:sz w:val="20"/>
+          <w:szCs w:val="20"/>
+          <w:shd w:val="clear" w:color="auto" w:fill="FFFFFF"/>
+        </w:rPr>
+        <w:t xml:space="preserve">   </w:t>
+      </w:r>
+      <w:proofErr w:type="spellStart"/>
+      <w:r>
+        <w:rPr>
+          <w:rFonts w:ascii="Consolas" w:eastAsia="Times New Roman" w:hAnsi="Consolas" w:cs="Arial"/>
+          <w:color w:val="222222"/>
+          <w:sz w:val="20"/>
+          <w:szCs w:val="20"/>
+          <w:shd w:val="clear" w:color="auto" w:fill="FFFFFF"/>
+        </w:rPr>
+        <w:t>libavformat-dev</w:t>
+      </w:r>
+      <w:proofErr w:type="spellEnd"/>
+      <w:r>
+        <w:rPr>
+          <w:rFonts w:ascii="Consolas" w:eastAsia="Times New Roman" w:hAnsi="Consolas" w:cs="Arial"/>
+          <w:color w:val="222222"/>
+          <w:sz w:val="20"/>
+          <w:szCs w:val="20"/>
+          <w:shd w:val="clear" w:color="auto" w:fill="FFFFFF"/>
+        </w:rPr>
+        <w:t xml:space="preserve"> </w:t>
+      </w:r>
+      <w:proofErr w:type="spellStart"/>
+      <w:r>
+        <w:rPr>
+          <w:rFonts w:ascii="Consolas" w:eastAsia="Times New Roman" w:hAnsi="Consolas" w:cs="Arial"/>
+          <w:color w:val="222222"/>
+          <w:sz w:val="20"/>
+          <w:szCs w:val="20"/>
+          <w:shd w:val="clear" w:color="auto" w:fill="FFFFFF"/>
+        </w:rPr>
+        <w:t>libswscale-dev</w:t>
+      </w:r>
+      <w:proofErr w:type="spellEnd"/>
+      <w:r>
+        <w:rPr>
+          <w:rFonts w:ascii="Consolas" w:eastAsia="Times New Roman" w:hAnsi="Consolas" w:cs="Arial"/>
+          <w:color w:val="222222"/>
+          <w:sz w:val="20"/>
+          <w:szCs w:val="20"/>
+          <w:shd w:val="clear" w:color="auto" w:fill="FFFFFF"/>
+        </w:rPr>
+        <w:t xml:space="preserve"> </w:t>
+      </w:r>
+      <w:proofErr w:type="spellStart"/>
+      <w:r>
+        <w:rPr>
+          <w:rFonts w:ascii="Consolas" w:eastAsia="Times New Roman" w:hAnsi="Consolas" w:cs="Arial"/>
+          <w:color w:val="222222"/>
+          <w:sz w:val="20"/>
+          <w:szCs w:val="20"/>
+          <w:shd w:val="clear" w:color="auto" w:fill="FFFFFF"/>
+        </w:rPr>
+        <w:t>libjpeg-dev</w:t>
+      </w:r>
+      <w:proofErr w:type="spellEnd"/>
+      <w:r>
+        <w:rPr>
+          <w:rFonts w:ascii="Consolas" w:eastAsia="Times New Roman" w:hAnsi="Consolas" w:cs="Arial"/>
+          <w:color w:val="222222"/>
+          <w:sz w:val="20"/>
+          <w:szCs w:val="20"/>
+          <w:shd w:val="clear" w:color="auto" w:fill="FFFFFF"/>
+        </w:rPr>
+        <w:t xml:space="preserve"> libfreetype6-dev</w:t>
       </w:r>
     </w:p>
     <w:p>
@@ -1338,7 +2834,18 @@
           <w:bdr w:val="none" w:sz="0" w:space="0" w:color="auto" w:frame="1"/>
           <w:shd w:val="clear" w:color="auto" w:fill="EFF0F1"/>
         </w:rPr>
-        <w:t>sudo apt</w:t>
+        <w:t xml:space="preserve">sudo </w:t>
+      </w:r>
+      <w:proofErr w:type="spellStart"/>
+      <w:r>
+        <w:rPr>
+          <w:rStyle w:val="pln"/>
+          <w:rFonts w:ascii="Consolas" w:hAnsi="Consolas"/>
+          <w:color w:val="303336"/>
+          <w:bdr w:val="none" w:sz="0" w:space="0" w:color="auto" w:frame="1"/>
+          <w:shd w:val="clear" w:color="auto" w:fill="EFF0F1"/>
+        </w:rPr>
+        <w:t>apt</w:t>
       </w:r>
       <w:r>
         <w:rPr>
@@ -1358,7 +2865,51 @@
           <w:bdr w:val="none" w:sz="0" w:space="0" w:color="auto" w:frame="1"/>
           <w:shd w:val="clear" w:color="auto" w:fill="EFF0F1"/>
         </w:rPr>
-        <w:t>get install libsdl</w:t>
+        <w:t>get</w:t>
+      </w:r>
+      <w:proofErr w:type="spellEnd"/>
+      <w:r>
+        <w:rPr>
+          <w:rStyle w:val="pln"/>
+          <w:rFonts w:ascii="Consolas" w:hAnsi="Consolas"/>
+          <w:color w:val="303336"/>
+          <w:bdr w:val="none" w:sz="0" w:space="0" w:color="auto" w:frame="1"/>
+          <w:shd w:val="clear" w:color="auto" w:fill="EFF0F1"/>
+        </w:rPr>
+        <w:t xml:space="preserve"> </w:t>
+      </w:r>
+      <w:proofErr w:type="spellStart"/>
+      <w:r>
+        <w:rPr>
+          <w:rStyle w:val="pln"/>
+          <w:rFonts w:ascii="Consolas" w:hAnsi="Consolas"/>
+          <w:color w:val="303336"/>
+          <w:bdr w:val="none" w:sz="0" w:space="0" w:color="auto" w:frame="1"/>
+          <w:shd w:val="clear" w:color="auto" w:fill="EFF0F1"/>
+        </w:rPr>
+        <w:t>install</w:t>
+      </w:r>
+      <w:proofErr w:type="spellEnd"/>
+      <w:r>
+        <w:rPr>
+          <w:rStyle w:val="pln"/>
+          <w:rFonts w:ascii="Consolas" w:hAnsi="Consolas"/>
+          <w:color w:val="303336"/>
+          <w:bdr w:val="none" w:sz="0" w:space="0" w:color="auto" w:frame="1"/>
+          <w:shd w:val="clear" w:color="auto" w:fill="EFF0F1"/>
+        </w:rPr>
+        <w:t xml:space="preserve"> </w:t>
+      </w:r>
+      <w:proofErr w:type="spellStart"/>
+      <w:r>
+        <w:rPr>
+          <w:rStyle w:val="pln"/>
+          <w:rFonts w:ascii="Consolas" w:hAnsi="Consolas"/>
+          <w:color w:val="303336"/>
+          <w:bdr w:val="none" w:sz="0" w:space="0" w:color="auto" w:frame="1"/>
+          <w:shd w:val="clear" w:color="auto" w:fill="EFF0F1"/>
+        </w:rPr>
+        <w:t>libsdl</w:t>
       </w:r>
       <w:r>
         <w:rPr>
@@ -1378,7 +2929,18 @@
           <w:bdr w:val="none" w:sz="0" w:space="0" w:color="auto" w:frame="1"/>
           <w:shd w:val="clear" w:color="auto" w:fill="EFF0F1"/>
         </w:rPr>
-        <w:t>dev libsdl</w:t>
+        <w:t>dev</w:t>
+      </w:r>
+      <w:proofErr w:type="spellEnd"/>
+      <w:r>
+        <w:rPr>
+          <w:rStyle w:val="pln"/>
+          <w:rFonts w:ascii="Consolas" w:hAnsi="Consolas"/>
+          <w:color w:val="303336"/>
+          <w:bdr w:val="none" w:sz="0" w:space="0" w:color="auto" w:frame="1"/>
+          <w:shd w:val="clear" w:color="auto" w:fill="EFF0F1"/>
+        </w:rPr>
+        <w:t xml:space="preserve"> libsdl</w:t>
       </w:r>
       <w:r>
         <w:rPr>
@@ -1582,7 +3144,18 @@
           <w:bdr w:val="none" w:sz="0" w:space="0" w:color="auto" w:frame="1"/>
           <w:shd w:val="clear" w:color="auto" w:fill="EFF0F1"/>
         </w:rPr>
-        <w:t>sudo apt</w:t>
+        <w:t xml:space="preserve">sudo </w:t>
+      </w:r>
+      <w:proofErr w:type="spellStart"/>
+      <w:r>
+        <w:rPr>
+          <w:rStyle w:val="pln"/>
+          <w:rFonts w:ascii="Consolas" w:hAnsi="Consolas"/>
+          <w:color w:val="303336"/>
+          <w:bdr w:val="none" w:sz="0" w:space="0" w:color="auto" w:frame="1"/>
+          <w:shd w:val="clear" w:color="auto" w:fill="EFF0F1"/>
+        </w:rPr>
+        <w:t>apt</w:t>
       </w:r>
       <w:r>
         <w:rPr>
@@ -1602,7 +3175,51 @@
           <w:bdr w:val="none" w:sz="0" w:space="0" w:color="auto" w:frame="1"/>
           <w:shd w:val="clear" w:color="auto" w:fill="EFF0F1"/>
         </w:rPr>
-        <w:t>get install libsmpeg</w:t>
+        <w:t>get</w:t>
+      </w:r>
+      <w:proofErr w:type="spellEnd"/>
+      <w:r>
+        <w:rPr>
+          <w:rStyle w:val="pln"/>
+          <w:rFonts w:ascii="Consolas" w:hAnsi="Consolas"/>
+          <w:color w:val="303336"/>
+          <w:bdr w:val="none" w:sz="0" w:space="0" w:color="auto" w:frame="1"/>
+          <w:shd w:val="clear" w:color="auto" w:fill="EFF0F1"/>
+        </w:rPr>
+        <w:t xml:space="preserve"> </w:t>
+      </w:r>
+      <w:proofErr w:type="spellStart"/>
+      <w:r>
+        <w:rPr>
+          <w:rStyle w:val="pln"/>
+          <w:rFonts w:ascii="Consolas" w:hAnsi="Consolas"/>
+          <w:color w:val="303336"/>
+          <w:bdr w:val="none" w:sz="0" w:space="0" w:color="auto" w:frame="1"/>
+          <w:shd w:val="clear" w:color="auto" w:fill="EFF0F1"/>
+        </w:rPr>
+        <w:t>install</w:t>
+      </w:r>
+      <w:proofErr w:type="spellEnd"/>
+      <w:r>
+        <w:rPr>
+          <w:rStyle w:val="pln"/>
+          <w:rFonts w:ascii="Consolas" w:hAnsi="Consolas"/>
+          <w:color w:val="303336"/>
+          <w:bdr w:val="none" w:sz="0" w:space="0" w:color="auto" w:frame="1"/>
+          <w:shd w:val="clear" w:color="auto" w:fill="EFF0F1"/>
+        </w:rPr>
+        <w:t xml:space="preserve"> </w:t>
+      </w:r>
+      <w:proofErr w:type="spellStart"/>
+      <w:r>
+        <w:rPr>
+          <w:rStyle w:val="pln"/>
+          <w:rFonts w:ascii="Consolas" w:hAnsi="Consolas"/>
+          <w:color w:val="303336"/>
+          <w:bdr w:val="none" w:sz="0" w:space="0" w:color="auto" w:frame="1"/>
+          <w:shd w:val="clear" w:color="auto" w:fill="EFF0F1"/>
+        </w:rPr>
+        <w:t>libsmpeg</w:t>
       </w:r>
       <w:r>
         <w:rPr>
@@ -1622,7 +3239,29 @@
           <w:bdr w:val="none" w:sz="0" w:space="0" w:color="auto" w:frame="1"/>
           <w:shd w:val="clear" w:color="auto" w:fill="EFF0F1"/>
         </w:rPr>
-        <w:t>dev libportmidi</w:t>
+        <w:t>dev</w:t>
+      </w:r>
+      <w:proofErr w:type="spellEnd"/>
+      <w:r>
+        <w:rPr>
+          <w:rStyle w:val="pln"/>
+          <w:rFonts w:ascii="Consolas" w:hAnsi="Consolas"/>
+          <w:color w:val="303336"/>
+          <w:bdr w:val="none" w:sz="0" w:space="0" w:color="auto" w:frame="1"/>
+          <w:shd w:val="clear" w:color="auto" w:fill="EFF0F1"/>
+        </w:rPr>
+        <w:t xml:space="preserve"> </w:t>
+      </w:r>
+      <w:proofErr w:type="spellStart"/>
+      <w:r>
+        <w:rPr>
+          <w:rStyle w:val="pln"/>
+          <w:rFonts w:ascii="Consolas" w:hAnsi="Consolas"/>
+          <w:color w:val="303336"/>
+          <w:bdr w:val="none" w:sz="0" w:space="0" w:color="auto" w:frame="1"/>
+          <w:shd w:val="clear" w:color="auto" w:fill="EFF0F1"/>
+        </w:rPr>
+        <w:t>libportmidi</w:t>
       </w:r>
       <w:r>
         <w:rPr>
@@ -1642,7 +3281,29 @@
           <w:bdr w:val="none" w:sz="0" w:space="0" w:color="auto" w:frame="1"/>
           <w:shd w:val="clear" w:color="auto" w:fill="EFF0F1"/>
         </w:rPr>
-        <w:t>dev libavformat</w:t>
+        <w:t>dev</w:t>
+      </w:r>
+      <w:proofErr w:type="spellEnd"/>
+      <w:r>
+        <w:rPr>
+          <w:rStyle w:val="pln"/>
+          <w:rFonts w:ascii="Consolas" w:hAnsi="Consolas"/>
+          <w:color w:val="303336"/>
+          <w:bdr w:val="none" w:sz="0" w:space="0" w:color="auto" w:frame="1"/>
+          <w:shd w:val="clear" w:color="auto" w:fill="EFF0F1"/>
+        </w:rPr>
+        <w:t xml:space="preserve"> </w:t>
+      </w:r>
+      <w:proofErr w:type="spellStart"/>
+      <w:r>
+        <w:rPr>
+          <w:rStyle w:val="pln"/>
+          <w:rFonts w:ascii="Consolas" w:hAnsi="Consolas"/>
+          <w:color w:val="303336"/>
+          <w:bdr w:val="none" w:sz="0" w:space="0" w:color="auto" w:frame="1"/>
+          <w:shd w:val="clear" w:color="auto" w:fill="EFF0F1"/>
+        </w:rPr>
+        <w:t>libavformat</w:t>
       </w:r>
       <w:r>
         <w:rPr>
@@ -1662,7 +3323,29 @@
           <w:bdr w:val="none" w:sz="0" w:space="0" w:color="auto" w:frame="1"/>
           <w:shd w:val="clear" w:color="auto" w:fill="EFF0F1"/>
         </w:rPr>
-        <w:t>dev libswscale</w:t>
+        <w:t>dev</w:t>
+      </w:r>
+      <w:proofErr w:type="spellEnd"/>
+      <w:r>
+        <w:rPr>
+          <w:rStyle w:val="pln"/>
+          <w:rFonts w:ascii="Consolas" w:hAnsi="Consolas"/>
+          <w:color w:val="303336"/>
+          <w:bdr w:val="none" w:sz="0" w:space="0" w:color="auto" w:frame="1"/>
+          <w:shd w:val="clear" w:color="auto" w:fill="EFF0F1"/>
+        </w:rPr>
+        <w:t xml:space="preserve"> </w:t>
+      </w:r>
+      <w:proofErr w:type="spellStart"/>
+      <w:r>
+        <w:rPr>
+          <w:rStyle w:val="pln"/>
+          <w:rFonts w:ascii="Consolas" w:hAnsi="Consolas"/>
+          <w:color w:val="303336"/>
+          <w:bdr w:val="none" w:sz="0" w:space="0" w:color="auto" w:frame="1"/>
+          <w:shd w:val="clear" w:color="auto" w:fill="EFF0F1"/>
+        </w:rPr>
+        <w:t>libswscale</w:t>
       </w:r>
       <w:r>
         <w:rPr>
@@ -1684,6 +3367,7 @@
         </w:rPr>
         <w:t>dev</w:t>
       </w:r>
+      <w:proofErr w:type="spellEnd"/>
     </w:p>
     <w:p>
       <w:pPr>
@@ -1703,7 +3387,18 @@
           <w:bdr w:val="none" w:sz="0" w:space="0" w:color="auto" w:frame="1"/>
           <w:shd w:val="clear" w:color="auto" w:fill="EFF0F1"/>
         </w:rPr>
-        <w:t>sudo apt</w:t>
+        <w:t xml:space="preserve">sudo </w:t>
+      </w:r>
+      <w:proofErr w:type="spellStart"/>
+      <w:r>
+        <w:rPr>
+          <w:rStyle w:val="pln"/>
+          <w:rFonts w:ascii="Consolas" w:hAnsi="Consolas"/>
+          <w:color w:val="303336"/>
+          <w:bdr w:val="none" w:sz="0" w:space="0" w:color="auto" w:frame="1"/>
+          <w:shd w:val="clear" w:color="auto" w:fill="EFF0F1"/>
+        </w:rPr>
+        <w:t>apt</w:t>
       </w:r>
       <w:r>
         <w:rPr>
@@ -1723,7 +3418,40 @@
           <w:bdr w:val="none" w:sz="0" w:space="0" w:color="auto" w:frame="1"/>
           <w:shd w:val="clear" w:color="auto" w:fill="EFF0F1"/>
         </w:rPr>
-        <w:t>get install python3</w:t>
+        <w:t>get</w:t>
+      </w:r>
+      <w:proofErr w:type="spellEnd"/>
+      <w:r>
+        <w:rPr>
+          <w:rStyle w:val="pln"/>
+          <w:rFonts w:ascii="Consolas" w:hAnsi="Consolas"/>
+          <w:color w:val="303336"/>
+          <w:bdr w:val="none" w:sz="0" w:space="0" w:color="auto" w:frame="1"/>
+          <w:shd w:val="clear" w:color="auto" w:fill="EFF0F1"/>
+        </w:rPr>
+        <w:t xml:space="preserve"> </w:t>
+      </w:r>
+      <w:proofErr w:type="spellStart"/>
+      <w:r>
+        <w:rPr>
+          <w:rStyle w:val="pln"/>
+          <w:rFonts w:ascii="Consolas" w:hAnsi="Consolas"/>
+          <w:color w:val="303336"/>
+          <w:bdr w:val="none" w:sz="0" w:space="0" w:color="auto" w:frame="1"/>
+          <w:shd w:val="clear" w:color="auto" w:fill="EFF0F1"/>
+        </w:rPr>
+        <w:t>install</w:t>
+      </w:r>
+      <w:proofErr w:type="spellEnd"/>
+      <w:r>
+        <w:rPr>
+          <w:rStyle w:val="pln"/>
+          <w:rFonts w:ascii="Consolas" w:hAnsi="Consolas"/>
+          <w:color w:val="303336"/>
+          <w:bdr w:val="none" w:sz="0" w:space="0" w:color="auto" w:frame="1"/>
+          <w:shd w:val="clear" w:color="auto" w:fill="EFF0F1"/>
+        </w:rPr>
+        <w:t xml:space="preserve"> python3</w:t>
       </w:r>
       <w:r>
         <w:rPr>
@@ -1798,7 +3526,18 @@
           <w:bdr w:val="none" w:sz="0" w:space="0" w:color="auto" w:frame="1"/>
           <w:shd w:val="clear" w:color="auto" w:fill="EFF0F1"/>
         </w:rPr>
-        <w:t>sudo apt</w:t>
+        <w:t xml:space="preserve">sudo </w:t>
+      </w:r>
+      <w:proofErr w:type="spellStart"/>
+      <w:r>
+        <w:rPr>
+          <w:rStyle w:val="pln"/>
+          <w:rFonts w:ascii="Consolas" w:hAnsi="Consolas"/>
+          <w:color w:val="303336"/>
+          <w:bdr w:val="none" w:sz="0" w:space="0" w:color="auto" w:frame="1"/>
+          <w:shd w:val="clear" w:color="auto" w:fill="EFF0F1"/>
+        </w:rPr>
+        <w:t>apt</w:t>
       </w:r>
       <w:r>
         <w:rPr>
@@ -1818,7 +3557,29 @@
           <w:bdr w:val="none" w:sz="0" w:space="0" w:color="auto" w:frame="1"/>
           <w:shd w:val="clear" w:color="auto" w:fill="EFF0F1"/>
         </w:rPr>
-        <w:t>get build</w:t>
+        <w:t>get</w:t>
+      </w:r>
+      <w:proofErr w:type="spellEnd"/>
+      <w:r>
+        <w:rPr>
+          <w:rStyle w:val="pln"/>
+          <w:rFonts w:ascii="Consolas" w:hAnsi="Consolas"/>
+          <w:color w:val="303336"/>
+          <w:bdr w:val="none" w:sz="0" w:space="0" w:color="auto" w:frame="1"/>
+          <w:shd w:val="clear" w:color="auto" w:fill="EFF0F1"/>
+        </w:rPr>
+        <w:t xml:space="preserve"> </w:t>
+      </w:r>
+      <w:proofErr w:type="spellStart"/>
+      <w:r>
+        <w:rPr>
+          <w:rStyle w:val="pln"/>
+          <w:rFonts w:ascii="Consolas" w:hAnsi="Consolas"/>
+          <w:color w:val="303336"/>
+          <w:bdr w:val="none" w:sz="0" w:space="0" w:color="auto" w:frame="1"/>
+          <w:shd w:val="clear" w:color="auto" w:fill="EFF0F1"/>
+        </w:rPr>
+        <w:t>build</w:t>
       </w:r>
       <w:r>
         <w:rPr>
@@ -1838,7 +3599,29 @@
           <w:bdr w:val="none" w:sz="0" w:space="0" w:color="auto" w:frame="1"/>
           <w:shd w:val="clear" w:color="auto" w:fill="EFF0F1"/>
         </w:rPr>
-        <w:t>dep python</w:t>
+        <w:t>dep</w:t>
+      </w:r>
+      <w:proofErr w:type="spellEnd"/>
+      <w:r>
+        <w:rPr>
+          <w:rStyle w:val="pln"/>
+          <w:rFonts w:ascii="Consolas" w:hAnsi="Consolas"/>
+          <w:color w:val="303336"/>
+          <w:bdr w:val="none" w:sz="0" w:space="0" w:color="auto" w:frame="1"/>
+          <w:shd w:val="clear" w:color="auto" w:fill="EFF0F1"/>
+        </w:rPr>
+        <w:t xml:space="preserve"> </w:t>
+      </w:r>
+      <w:proofErr w:type="spellStart"/>
+      <w:r>
+        <w:rPr>
+          <w:rStyle w:val="pln"/>
+          <w:rFonts w:ascii="Consolas" w:hAnsi="Consolas"/>
+          <w:color w:val="303336"/>
+          <w:bdr w:val="none" w:sz="0" w:space="0" w:color="auto" w:frame="1"/>
+          <w:shd w:val="clear" w:color="auto" w:fill="EFF0F1"/>
+        </w:rPr>
+        <w:t>python</w:t>
       </w:r>
       <w:r>
         <w:rPr>
@@ -1860,6 +3643,7 @@
         </w:rPr>
         <w:t>pygame</w:t>
       </w:r>
+      <w:proofErr w:type="spellEnd"/>
     </w:p>
     <w:p>
       <w:pPr>
@@ -1896,7 +3680,18 @@
           <w:bdr w:val="none" w:sz="0" w:space="0" w:color="auto" w:frame="1"/>
           <w:shd w:val="clear" w:color="auto" w:fill="EFF0F1"/>
         </w:rPr>
-        <w:t>sudo apt</w:t>
+        <w:t xml:space="preserve">sudo </w:t>
+      </w:r>
+      <w:proofErr w:type="spellStart"/>
+      <w:r>
+        <w:rPr>
+          <w:rStyle w:val="pln"/>
+          <w:rFonts w:ascii="Consolas" w:hAnsi="Consolas"/>
+          <w:color w:val="303336"/>
+          <w:bdr w:val="none" w:sz="0" w:space="0" w:color="auto" w:frame="1"/>
+          <w:shd w:val="clear" w:color="auto" w:fill="EFF0F1"/>
+        </w:rPr>
+        <w:t>apt</w:t>
       </w:r>
       <w:r>
         <w:rPr>
@@ -1916,7 +3711,40 @@
           <w:bdr w:val="none" w:sz="0" w:space="0" w:color="auto" w:frame="1"/>
           <w:shd w:val="clear" w:color="auto" w:fill="EFF0F1"/>
         </w:rPr>
-        <w:t>get install libv4l</w:t>
+        <w:t>get</w:t>
+      </w:r>
+      <w:proofErr w:type="spellEnd"/>
+      <w:r>
+        <w:rPr>
+          <w:rStyle w:val="pln"/>
+          <w:rFonts w:ascii="Consolas" w:hAnsi="Consolas"/>
+          <w:color w:val="303336"/>
+          <w:bdr w:val="none" w:sz="0" w:space="0" w:color="auto" w:frame="1"/>
+          <w:shd w:val="clear" w:color="auto" w:fill="EFF0F1"/>
+        </w:rPr>
+        <w:t xml:space="preserve"> </w:t>
+      </w:r>
+      <w:proofErr w:type="spellStart"/>
+      <w:r>
+        <w:rPr>
+          <w:rStyle w:val="pln"/>
+          <w:rFonts w:ascii="Consolas" w:hAnsi="Consolas"/>
+          <w:color w:val="303336"/>
+          <w:bdr w:val="none" w:sz="0" w:space="0" w:color="auto" w:frame="1"/>
+          <w:shd w:val="clear" w:color="auto" w:fill="EFF0F1"/>
+        </w:rPr>
+        <w:t>install</w:t>
+      </w:r>
+      <w:proofErr w:type="spellEnd"/>
+      <w:r>
+        <w:rPr>
+          <w:rStyle w:val="pln"/>
+          <w:rFonts w:ascii="Consolas" w:hAnsi="Consolas"/>
+          <w:color w:val="303336"/>
+          <w:bdr w:val="none" w:sz="0" w:space="0" w:color="auto" w:frame="1"/>
+          <w:shd w:val="clear" w:color="auto" w:fill="EFF0F1"/>
+        </w:rPr>
+        <w:t xml:space="preserve"> libv4l</w:t>
       </w:r>
       <w:r>
         <w:rPr>
@@ -2013,15 +3841,27 @@
           <w:shd w:val="clear" w:color="auto" w:fill="EFF0F1"/>
         </w:rPr>
       </w:pPr>
-      <w:r>
-        <w:rPr>
-          <w:rStyle w:val="pln"/>
-          <w:rFonts w:ascii="Consolas" w:hAnsi="Consolas"/>
-          <w:color w:val="303336"/>
-          <w:bdr w:val="none" w:sz="0" w:space="0" w:color="auto" w:frame="1"/>
-          <w:shd w:val="clear" w:color="auto" w:fill="EFF0F1"/>
-        </w:rPr>
-        <w:t>mkdir amb36</w:t>
+      <w:proofErr w:type="spellStart"/>
+      <w:r>
+        <w:rPr>
+          <w:rStyle w:val="pln"/>
+          <w:rFonts w:ascii="Consolas" w:hAnsi="Consolas"/>
+          <w:color w:val="303336"/>
+          <w:bdr w:val="none" w:sz="0" w:space="0" w:color="auto" w:frame="1"/>
+          <w:shd w:val="clear" w:color="auto" w:fill="EFF0F1"/>
+        </w:rPr>
+        <w:t>mkdir</w:t>
+      </w:r>
+      <w:proofErr w:type="spellEnd"/>
+      <w:r>
+        <w:rPr>
+          <w:rStyle w:val="pln"/>
+          <w:rFonts w:ascii="Consolas" w:hAnsi="Consolas"/>
+          <w:color w:val="303336"/>
+          <w:bdr w:val="none" w:sz="0" w:space="0" w:color="auto" w:frame="1"/>
+          <w:shd w:val="clear" w:color="auto" w:fill="EFF0F1"/>
+        </w:rPr>
+        <w:t xml:space="preserve"> amb36</w:t>
       </w:r>
     </w:p>
     <w:p>
@@ -2211,8 +4051,20 @@
           <w:bdr w:val="none" w:sz="0" w:space="0" w:color="auto" w:frame="1"/>
           <w:shd w:val="clear" w:color="auto" w:fill="EFF0F1"/>
         </w:rPr>
-        <w:t>cd pygame</w:t>
-      </w:r>
+        <w:t xml:space="preserve">cd </w:t>
+      </w:r>
+      <w:proofErr w:type="spellStart"/>
+      <w:r>
+        <w:rPr>
+          <w:rStyle w:val="pln"/>
+          <w:rFonts w:ascii="Consolas" w:hAnsi="Consolas"/>
+          <w:color w:val="303336"/>
+          <w:bdr w:val="none" w:sz="0" w:space="0" w:color="auto" w:frame="1"/>
+          <w:shd w:val="clear" w:color="auto" w:fill="EFF0F1"/>
+        </w:rPr>
+        <w:t>pygame</w:t>
+      </w:r>
+      <w:proofErr w:type="spellEnd"/>
     </w:p>
     <w:p>
       <w:pPr>
@@ -2255,7 +4107,29 @@
           <w:bdr w:val="none" w:sz="0" w:space="0" w:color="auto" w:frame="1"/>
           <w:shd w:val="clear" w:color="auto" w:fill="EFF0F1"/>
         </w:rPr>
-        <w:t xml:space="preserve">py build </w:t>
+        <w:t xml:space="preserve">py </w:t>
+      </w:r>
+      <w:proofErr w:type="spellStart"/>
+      <w:r>
+        <w:rPr>
+          <w:rStyle w:val="pln"/>
+          <w:rFonts w:ascii="Consolas" w:hAnsi="Consolas"/>
+          <w:color w:val="303336"/>
+          <w:bdr w:val="none" w:sz="0" w:space="0" w:color="auto" w:frame="1"/>
+          <w:shd w:val="clear" w:color="auto" w:fill="EFF0F1"/>
+        </w:rPr>
+        <w:t>build</w:t>
+      </w:r>
+      <w:proofErr w:type="spellEnd"/>
+      <w:r>
+        <w:rPr>
+          <w:rStyle w:val="pln"/>
+          <w:rFonts w:ascii="Consolas" w:hAnsi="Consolas"/>
+          <w:color w:val="303336"/>
+          <w:bdr w:val="none" w:sz="0" w:space="0" w:color="auto" w:frame="1"/>
+          <w:shd w:val="clear" w:color="auto" w:fill="EFF0F1"/>
+        </w:rPr>
+        <w:t xml:space="preserve"> </w:t>
       </w:r>
     </w:p>
     <w:p>
@@ -2299,8 +4173,20 @@
           <w:bdr w:val="none" w:sz="0" w:space="0" w:color="auto" w:frame="1"/>
           <w:shd w:val="clear" w:color="auto" w:fill="EFF0F1"/>
         </w:rPr>
-        <w:t>py install</w:t>
-      </w:r>
+        <w:t xml:space="preserve">py </w:t>
+      </w:r>
+      <w:proofErr w:type="spellStart"/>
+      <w:r>
+        <w:rPr>
+          <w:rStyle w:val="pln"/>
+          <w:rFonts w:ascii="Consolas" w:hAnsi="Consolas"/>
+          <w:color w:val="303336"/>
+          <w:bdr w:val="none" w:sz="0" w:space="0" w:color="auto" w:frame="1"/>
+          <w:shd w:val="clear" w:color="auto" w:fill="EFF0F1"/>
+        </w:rPr>
+        <w:t>install</w:t>
+      </w:r>
+      <w:proofErr w:type="spellEnd"/>
     </w:p>
     <w:p>
       <w:pPr>
@@ -2381,7 +4267,29 @@
           <w:bdr w:val="none" w:sz="0" w:space="0" w:color="auto" w:frame="1"/>
           <w:shd w:val="clear" w:color="auto" w:fill="EFF0F1"/>
         </w:rPr>
-        <w:t>C ../</w:t>
+        <w:t>C</w:t>
+      </w:r>
+      <w:proofErr w:type="gramStart"/>
+      <w:r>
+        <w:rPr>
+          <w:rStyle w:val="pln"/>
+          <w:rFonts w:ascii="Consolas" w:hAnsi="Consolas"/>
+          <w:color w:val="303336"/>
+          <w:bdr w:val="none" w:sz="0" w:space="0" w:color="auto" w:frame="1"/>
+          <w:shd w:val="clear" w:color="auto" w:fill="EFF0F1"/>
+        </w:rPr>
+        <w:t xml:space="preserve"> ..</w:t>
+      </w:r>
+      <w:proofErr w:type="gramEnd"/>
+      <w:r>
+        <w:rPr>
+          <w:rStyle w:val="pln"/>
+          <w:rFonts w:ascii="Consolas" w:hAnsi="Consolas"/>
+          <w:color w:val="303336"/>
+          <w:bdr w:val="none" w:sz="0" w:space="0" w:color="auto" w:frame="1"/>
+          <w:shd w:val="clear" w:color="auto" w:fill="EFF0F1"/>
+        </w:rPr>
+        <w:t>/</w:t>
       </w:r>
     </w:p>
     <w:p>
@@ -2411,15 +4319,57 @@
           <w:szCs w:val="20"/>
         </w:rPr>
       </w:pPr>
-      <w:r>
-        <w:rPr>
-          <w:rStyle w:val="s1"/>
-          <w:rFonts w:ascii="Consolas" w:hAnsi="Consolas"/>
-          <w:sz w:val="20"/>
-          <w:szCs w:val="20"/>
-        </w:rPr>
-        <w:t>pip install pygame</w:t>
-      </w:r>
+      <w:proofErr w:type="spellStart"/>
+      <w:r>
+        <w:rPr>
+          <w:rStyle w:val="s1"/>
+          <w:rFonts w:ascii="Consolas" w:hAnsi="Consolas"/>
+          <w:sz w:val="20"/>
+          <w:szCs w:val="20"/>
+        </w:rPr>
+        <w:t>pip</w:t>
+      </w:r>
+      <w:proofErr w:type="spellEnd"/>
+      <w:r>
+        <w:rPr>
+          <w:rStyle w:val="s1"/>
+          <w:rFonts w:ascii="Consolas" w:hAnsi="Consolas"/>
+          <w:sz w:val="20"/>
+          <w:szCs w:val="20"/>
+        </w:rPr>
+        <w:t xml:space="preserve"> </w:t>
+      </w:r>
+      <w:proofErr w:type="spellStart"/>
+      <w:r>
+        <w:rPr>
+          <w:rStyle w:val="s1"/>
+          <w:rFonts w:ascii="Consolas" w:hAnsi="Consolas"/>
+          <w:sz w:val="20"/>
+          <w:szCs w:val="20"/>
+        </w:rPr>
+        <w:t>install</w:t>
+      </w:r>
+      <w:proofErr w:type="spellEnd"/>
+      <w:r>
+        <w:rPr>
+          <w:rStyle w:val="s1"/>
+          <w:rFonts w:ascii="Consolas" w:hAnsi="Consolas"/>
+          <w:sz w:val="20"/>
+          <w:szCs w:val="20"/>
+        </w:rPr>
+        <w:t xml:space="preserve"> </w:t>
+      </w:r>
+      <w:proofErr w:type="spellStart"/>
+      <w:r>
+        <w:rPr>
+          <w:rStyle w:val="s1"/>
+          <w:rFonts w:ascii="Consolas" w:hAnsi="Consolas"/>
+          <w:sz w:val="20"/>
+          <w:szCs w:val="20"/>
+        </w:rPr>
+        <w:t>pygame</w:t>
+      </w:r>
+      <w:proofErr w:type="spellEnd"/>
     </w:p>
     <w:p>
       <w:pPr>
@@ -2473,15 +4423,57 @@
           <w:szCs w:val="20"/>
         </w:rPr>
       </w:pPr>
-      <w:r>
-        <w:rPr>
-          <w:rStyle w:val="s1"/>
-          <w:rFonts w:ascii="Consolas" w:hAnsi="Consolas"/>
-          <w:sz w:val="20"/>
-          <w:szCs w:val="20"/>
-        </w:rPr>
-        <w:t>import pygame #se importa pygame</w:t>
-      </w:r>
+      <w:proofErr w:type="spellStart"/>
+      <w:r>
+        <w:rPr>
+          <w:rStyle w:val="s1"/>
+          <w:rFonts w:ascii="Consolas" w:hAnsi="Consolas"/>
+          <w:sz w:val="20"/>
+          <w:szCs w:val="20"/>
+        </w:rPr>
+        <w:t>import</w:t>
+      </w:r>
+      <w:proofErr w:type="spellEnd"/>
+      <w:r>
+        <w:rPr>
+          <w:rStyle w:val="s1"/>
+          <w:rFonts w:ascii="Consolas" w:hAnsi="Consolas"/>
+          <w:sz w:val="20"/>
+          <w:szCs w:val="20"/>
+        </w:rPr>
+        <w:t xml:space="preserve"> </w:t>
+      </w:r>
+      <w:proofErr w:type="spellStart"/>
+      <w:r>
+        <w:rPr>
+          <w:rStyle w:val="s1"/>
+          <w:rFonts w:ascii="Consolas" w:hAnsi="Consolas"/>
+          <w:sz w:val="20"/>
+          <w:szCs w:val="20"/>
+        </w:rPr>
+        <w:t>pygame</w:t>
+      </w:r>
+      <w:proofErr w:type="spellEnd"/>
+      <w:r>
+        <w:rPr>
+          <w:rStyle w:val="s1"/>
+          <w:rFonts w:ascii="Consolas" w:hAnsi="Consolas"/>
+          <w:sz w:val="20"/>
+          <w:szCs w:val="20"/>
+        </w:rPr>
+        <w:t xml:space="preserve"> #se importa </w:t>
+      </w:r>
+      <w:proofErr w:type="spellStart"/>
+      <w:r>
+        <w:rPr>
+          <w:rStyle w:val="s1"/>
+          <w:rFonts w:ascii="Consolas" w:hAnsi="Consolas"/>
+          <w:sz w:val="20"/>
+          <w:szCs w:val="20"/>
+        </w:rPr>
+        <w:t>pygame</w:t>
+      </w:r>
+      <w:proofErr w:type="spellEnd"/>
     </w:p>
     <w:p>
       <w:pPr>
@@ -2504,15 +4496,59 @@
           <w:szCs w:val="20"/>
         </w:rPr>
       </w:pPr>
-      <w:r>
-        <w:rPr>
-          <w:rStyle w:val="s1"/>
-          <w:rFonts w:ascii="Consolas" w:hAnsi="Consolas"/>
-          <w:sz w:val="20"/>
-          <w:szCs w:val="20"/>
-        </w:rPr>
-        <w:t>pygame.init()# se inicializa el modulo pygame</w:t>
-      </w:r>
+      <w:proofErr w:type="spellStart"/>
+      <w:proofErr w:type="gramStart"/>
+      <w:r>
+        <w:rPr>
+          <w:rStyle w:val="s1"/>
+          <w:rFonts w:ascii="Consolas" w:hAnsi="Consolas"/>
+          <w:sz w:val="20"/>
+          <w:szCs w:val="20"/>
+        </w:rPr>
+        <w:t>pygame.init</w:t>
+      </w:r>
+      <w:proofErr w:type="spellEnd"/>
+      <w:proofErr w:type="gramEnd"/>
+      <w:r>
+        <w:rPr>
+          <w:rStyle w:val="s1"/>
+          <w:rFonts w:ascii="Consolas" w:hAnsi="Consolas"/>
+          <w:sz w:val="20"/>
+          <w:szCs w:val="20"/>
+        </w:rPr>
+        <w:t xml:space="preserve">()# se inicializa el </w:t>
+      </w:r>
+      <w:proofErr w:type="spellStart"/>
+      <w:r>
+        <w:rPr>
+          <w:rStyle w:val="s1"/>
+          <w:rFonts w:ascii="Consolas" w:hAnsi="Consolas"/>
+          <w:sz w:val="20"/>
+          <w:szCs w:val="20"/>
+        </w:rPr>
+        <w:t>modulo</w:t>
+      </w:r>
+      <w:proofErr w:type="spellEnd"/>
+      <w:r>
+        <w:rPr>
+          <w:rStyle w:val="s1"/>
+          <w:rFonts w:ascii="Consolas" w:hAnsi="Consolas"/>
+          <w:sz w:val="20"/>
+          <w:szCs w:val="20"/>
+        </w:rPr>
+        <w:t xml:space="preserve"> </w:t>
+      </w:r>
+      <w:proofErr w:type="spellStart"/>
+      <w:r>
+        <w:rPr>
+          <w:rStyle w:val="s1"/>
+          <w:rFonts w:ascii="Consolas" w:hAnsi="Consolas"/>
+          <w:sz w:val="20"/>
+          <w:szCs w:val="20"/>
+        </w:rPr>
+        <w:t>pygame</w:t>
+      </w:r>
+      <w:proofErr w:type="spellEnd"/>
     </w:p>
     <w:p>
       <w:pPr>
@@ -2524,14 +4560,25 @@
           <w:szCs w:val="20"/>
         </w:rPr>
       </w:pPr>
-      <w:r>
-        <w:rPr>
-          <w:rStyle w:val="s1"/>
-          <w:rFonts w:ascii="Consolas" w:hAnsi="Consolas"/>
-          <w:sz w:val="20"/>
-          <w:szCs w:val="20"/>
-        </w:rPr>
-        <w:t>blanco_fondo = [255, 255, 255]</w:t>
+      <w:proofErr w:type="spellStart"/>
+      <w:r>
+        <w:rPr>
+          <w:rStyle w:val="s1"/>
+          <w:rFonts w:ascii="Consolas" w:hAnsi="Consolas"/>
+          <w:sz w:val="20"/>
+          <w:szCs w:val="20"/>
+        </w:rPr>
+        <w:t>blanco_fondo</w:t>
+      </w:r>
+      <w:proofErr w:type="spellEnd"/>
+      <w:r>
+        <w:rPr>
+          <w:rStyle w:val="s1"/>
+          <w:rFonts w:ascii="Consolas" w:hAnsi="Consolas"/>
+          <w:sz w:val="20"/>
+          <w:szCs w:val="20"/>
+        </w:rPr>
+        <w:t xml:space="preserve"> = [255, 255, 255]</w:t>
       </w:r>
     </w:p>
     <w:p>
@@ -2551,8 +4598,79 @@
           <w:sz w:val="20"/>
           <w:szCs w:val="20"/>
         </w:rPr>
-        <w:t>ventana = pygame.display.set_mode((400, 300)) # se setea tamano</w:t>
-      </w:r>
+        <w:t xml:space="preserve">ventana = </w:t>
+      </w:r>
+      <w:proofErr w:type="spellStart"/>
+      <w:r>
+        <w:rPr>
+          <w:rStyle w:val="s1"/>
+          <w:rFonts w:ascii="Consolas" w:hAnsi="Consolas"/>
+          <w:sz w:val="20"/>
+          <w:szCs w:val="20"/>
+        </w:rPr>
+        <w:t>pygame.display.set_</w:t>
+      </w:r>
+      <w:proofErr w:type="gramStart"/>
+      <w:r>
+        <w:rPr>
+          <w:rStyle w:val="s1"/>
+          <w:rFonts w:ascii="Consolas" w:hAnsi="Consolas"/>
+          <w:sz w:val="20"/>
+          <w:szCs w:val="20"/>
+        </w:rPr>
+        <w:t>mode</w:t>
+      </w:r>
+      <w:proofErr w:type="spellEnd"/>
+      <w:r>
+        <w:rPr>
+          <w:rStyle w:val="s1"/>
+          <w:rFonts w:ascii="Consolas" w:hAnsi="Consolas"/>
+          <w:sz w:val="20"/>
+          <w:szCs w:val="20"/>
+        </w:rPr>
+        <w:t>(</w:t>
+      </w:r>
+      <w:proofErr w:type="gramEnd"/>
+      <w:r>
+        <w:rPr>
+          <w:rStyle w:val="s1"/>
+          <w:rFonts w:ascii="Consolas" w:hAnsi="Consolas"/>
+          <w:sz w:val="20"/>
+          <w:szCs w:val="20"/>
+        </w:rPr>
+        <w:t xml:space="preserve">(400, 300)) # se </w:t>
+      </w:r>
+      <w:proofErr w:type="spellStart"/>
+      <w:r>
+        <w:rPr>
+          <w:rStyle w:val="s1"/>
+          <w:rFonts w:ascii="Consolas" w:hAnsi="Consolas"/>
+          <w:sz w:val="20"/>
+          <w:szCs w:val="20"/>
+        </w:rPr>
+        <w:t>setea</w:t>
+      </w:r>
+      <w:proofErr w:type="spellEnd"/>
+      <w:r>
+        <w:rPr>
+          <w:rStyle w:val="s1"/>
+          <w:rFonts w:ascii="Consolas" w:hAnsi="Consolas"/>
+          <w:sz w:val="20"/>
+          <w:szCs w:val="20"/>
+        </w:rPr>
+        <w:t xml:space="preserve"> </w:t>
+      </w:r>
+      <w:proofErr w:type="spellStart"/>
+      <w:r>
+        <w:rPr>
+          <w:rStyle w:val="s1"/>
+          <w:rFonts w:ascii="Consolas" w:hAnsi="Consolas"/>
+          <w:sz w:val="20"/>
+          <w:szCs w:val="20"/>
+        </w:rPr>
+        <w:t>tamano</w:t>
+      </w:r>
+      <w:proofErr w:type="spellEnd"/>
     </w:p>
     <w:p>
       <w:pPr>
@@ -2564,14 +4682,85 @@
           <w:szCs w:val="20"/>
         </w:rPr>
       </w:pPr>
-      <w:r>
-        <w:rPr>
-          <w:rStyle w:val="s1"/>
-          <w:rFonts w:ascii="Consolas" w:hAnsi="Consolas"/>
-          <w:sz w:val="20"/>
-          <w:szCs w:val="20"/>
-        </w:rPr>
-        <w:t>pygame.display.set_caption("Mi primer ejercicio")# setea titulo de la ventana</w:t>
+      <w:proofErr w:type="spellStart"/>
+      <w:r>
+        <w:rPr>
+          <w:rStyle w:val="s1"/>
+          <w:rFonts w:ascii="Consolas" w:hAnsi="Consolas"/>
+          <w:sz w:val="20"/>
+          <w:szCs w:val="20"/>
+        </w:rPr>
+        <w:t>pygame.display.set_</w:t>
+      </w:r>
+      <w:proofErr w:type="gramStart"/>
+      <w:r>
+        <w:rPr>
+          <w:rStyle w:val="s1"/>
+          <w:rFonts w:ascii="Consolas" w:hAnsi="Consolas"/>
+          <w:sz w:val="20"/>
+          <w:szCs w:val="20"/>
+        </w:rPr>
+        <w:t>caption</w:t>
+      </w:r>
+      <w:proofErr w:type="spellEnd"/>
+      <w:r>
+        <w:rPr>
+          <w:rStyle w:val="s1"/>
+          <w:rFonts w:ascii="Consolas" w:hAnsi="Consolas"/>
+          <w:sz w:val="20"/>
+          <w:szCs w:val="20"/>
+        </w:rPr>
+        <w:t>(</w:t>
+      </w:r>
+      <w:proofErr w:type="gramEnd"/>
+      <w:r>
+        <w:rPr>
+          <w:rStyle w:val="s1"/>
+          <w:rFonts w:ascii="Consolas" w:hAnsi="Consolas"/>
+          <w:sz w:val="20"/>
+          <w:szCs w:val="20"/>
+        </w:rPr>
+        <w:t xml:space="preserve">"Mi primer ejercicio")# </w:t>
+      </w:r>
+      <w:proofErr w:type="spellStart"/>
+      <w:r>
+        <w:rPr>
+          <w:rStyle w:val="s1"/>
+          <w:rFonts w:ascii="Consolas" w:hAnsi="Consolas"/>
+          <w:sz w:val="20"/>
+          <w:szCs w:val="20"/>
+        </w:rPr>
+        <w:t>setea</w:t>
+      </w:r>
+      <w:proofErr w:type="spellEnd"/>
+      <w:r>
+        <w:rPr>
+          <w:rStyle w:val="s1"/>
+          <w:rFonts w:ascii="Consolas" w:hAnsi="Consolas"/>
+          <w:sz w:val="20"/>
+          <w:szCs w:val="20"/>
+        </w:rPr>
+        <w:t xml:space="preserve"> </w:t>
+      </w:r>
+      <w:proofErr w:type="spellStart"/>
+      <w:r>
+        <w:rPr>
+          <w:rStyle w:val="s1"/>
+          <w:rFonts w:ascii="Consolas" w:hAnsi="Consolas"/>
+          <w:sz w:val="20"/>
+          <w:szCs w:val="20"/>
+        </w:rPr>
+        <w:t>titulo</w:t>
+      </w:r>
+      <w:proofErr w:type="spellEnd"/>
+      <w:r>
+        <w:rPr>
+          <w:rStyle w:val="s1"/>
+          <w:rFonts w:ascii="Consolas" w:hAnsi="Consolas"/>
+          <w:sz w:val="20"/>
+          <w:szCs w:val="20"/>
+        </w:rPr>
+        <w:t xml:space="preserve"> de la ventana</w:t>
       </w:r>
     </w:p>
     <w:p>
@@ -2595,14 +4784,47 @@
           <w:szCs w:val="20"/>
         </w:rPr>
       </w:pPr>
-      <w:r>
-        <w:rPr>
-          <w:rStyle w:val="s1"/>
-          <w:rFonts w:ascii="Consolas" w:hAnsi="Consolas"/>
-          <w:sz w:val="20"/>
-          <w:szCs w:val="20"/>
-        </w:rPr>
-        <w:t>ventana.fill(blanco_fondo)# color de fondo</w:t>
+      <w:proofErr w:type="spellStart"/>
+      <w:proofErr w:type="gramStart"/>
+      <w:r>
+        <w:rPr>
+          <w:rStyle w:val="s1"/>
+          <w:rFonts w:ascii="Consolas" w:hAnsi="Consolas"/>
+          <w:sz w:val="20"/>
+          <w:szCs w:val="20"/>
+        </w:rPr>
+        <w:t>ventana.fill</w:t>
+      </w:r>
+      <w:proofErr w:type="spellEnd"/>
+      <w:proofErr w:type="gramEnd"/>
+      <w:r>
+        <w:rPr>
+          <w:rStyle w:val="s1"/>
+          <w:rFonts w:ascii="Consolas" w:hAnsi="Consolas"/>
+          <w:sz w:val="20"/>
+          <w:szCs w:val="20"/>
+        </w:rPr>
+        <w:t>(</w:t>
+      </w:r>
+      <w:proofErr w:type="spellStart"/>
+      <w:r>
+        <w:rPr>
+          <w:rStyle w:val="s1"/>
+          <w:rFonts w:ascii="Consolas" w:hAnsi="Consolas"/>
+          <w:sz w:val="20"/>
+          <w:szCs w:val="20"/>
+        </w:rPr>
+        <w:t>blanco_fondo</w:t>
+      </w:r>
+      <w:proofErr w:type="spellEnd"/>
+      <w:r>
+        <w:rPr>
+          <w:rStyle w:val="s1"/>
+          <w:rFonts w:ascii="Consolas" w:hAnsi="Consolas"/>
+          <w:sz w:val="20"/>
+          <w:szCs w:val="20"/>
+        </w:rPr>
+        <w:t>)# color de fondo</w:t>
       </w:r>
     </w:p>
     <w:p>
@@ -2615,14 +4837,25 @@
           <w:szCs w:val="20"/>
         </w:rPr>
       </w:pPr>
-      <w:r>
-        <w:rPr>
-          <w:rStyle w:val="s1"/>
-          <w:rFonts w:ascii="Consolas" w:hAnsi="Consolas"/>
-          <w:sz w:val="20"/>
-          <w:szCs w:val="20"/>
-        </w:rPr>
-        <w:t>ver_ventana = False</w:t>
+      <w:proofErr w:type="spellStart"/>
+      <w:r>
+        <w:rPr>
+          <w:rStyle w:val="s1"/>
+          <w:rFonts w:ascii="Consolas" w:hAnsi="Consolas"/>
+          <w:sz w:val="20"/>
+          <w:szCs w:val="20"/>
+        </w:rPr>
+        <w:t>ver_ventana</w:t>
+      </w:r>
+      <w:proofErr w:type="spellEnd"/>
+      <w:r>
+        <w:rPr>
+          <w:rStyle w:val="s1"/>
+          <w:rFonts w:ascii="Consolas" w:hAnsi="Consolas"/>
+          <w:sz w:val="20"/>
+          <w:szCs w:val="20"/>
+        </w:rPr>
+        <w:t xml:space="preserve"> = False</w:t>
       </w:r>
     </w:p>
     <w:p>
@@ -2646,14 +4879,65 @@
           <w:szCs w:val="20"/>
         </w:rPr>
       </w:pPr>
-      <w:r>
-        <w:rPr>
-          <w:rStyle w:val="s1"/>
-          <w:rFonts w:ascii="Consolas" w:hAnsi="Consolas"/>
-          <w:sz w:val="20"/>
-          <w:szCs w:val="20"/>
-        </w:rPr>
-        <w:t>while not ver_ventana:</w:t>
+      <w:proofErr w:type="spellStart"/>
+      <w:r>
+        <w:rPr>
+          <w:rStyle w:val="s1"/>
+          <w:rFonts w:ascii="Consolas" w:hAnsi="Consolas"/>
+          <w:sz w:val="20"/>
+          <w:szCs w:val="20"/>
+        </w:rPr>
+        <w:t>while</w:t>
+      </w:r>
+      <w:proofErr w:type="spellEnd"/>
+      <w:r>
+        <w:rPr>
+          <w:rStyle w:val="s1"/>
+          <w:rFonts w:ascii="Consolas" w:hAnsi="Consolas"/>
+          <w:sz w:val="20"/>
+          <w:szCs w:val="20"/>
+        </w:rPr>
+        <w:t xml:space="preserve"> </w:t>
+      </w:r>
+      <w:proofErr w:type="spellStart"/>
+      <w:r>
+        <w:rPr>
+          <w:rStyle w:val="s1"/>
+          <w:rFonts w:ascii="Consolas" w:hAnsi="Consolas"/>
+          <w:sz w:val="20"/>
+          <w:szCs w:val="20"/>
+        </w:rPr>
+        <w:t>not</w:t>
+      </w:r>
+      <w:proofErr w:type="spellEnd"/>
+      <w:r>
+        <w:rPr>
+          <w:rStyle w:val="s1"/>
+          <w:rFonts w:ascii="Consolas" w:hAnsi="Consolas"/>
+          <w:sz w:val="20"/>
+          <w:szCs w:val="20"/>
+        </w:rPr>
+        <w:t xml:space="preserve"> </w:t>
+      </w:r>
+      <w:proofErr w:type="spellStart"/>
+      <w:r>
+        <w:rPr>
+          <w:rStyle w:val="s1"/>
+          <w:rFonts w:ascii="Consolas" w:hAnsi="Consolas"/>
+          <w:sz w:val="20"/>
+          <w:szCs w:val="20"/>
+        </w:rPr>
+        <w:t>ver_ventana</w:t>
+      </w:r>
+      <w:proofErr w:type="spellEnd"/>
+      <w:r>
+        <w:rPr>
+          <w:rStyle w:val="s1"/>
+          <w:rFonts w:ascii="Consolas" w:hAnsi="Consolas"/>
+          <w:sz w:val="20"/>
+          <w:szCs w:val="20"/>
+        </w:rPr>
+        <w:t>:</w:t>
       </w:r>
     </w:p>
     <w:p>
@@ -2673,7 +4957,78 @@
           <w:sz w:val="20"/>
           <w:szCs w:val="20"/>
         </w:rPr>
-        <w:t xml:space="preserve">        for event in pygame.event.get():</w:t>
+        <w:t xml:space="preserve">        </w:t>
+      </w:r>
+      <w:proofErr w:type="spellStart"/>
+      <w:r>
+        <w:rPr>
+          <w:rStyle w:val="s1"/>
+          <w:rFonts w:ascii="Consolas" w:hAnsi="Consolas"/>
+          <w:sz w:val="20"/>
+          <w:szCs w:val="20"/>
+        </w:rPr>
+        <w:t>for</w:t>
+      </w:r>
+      <w:proofErr w:type="spellEnd"/>
+      <w:r>
+        <w:rPr>
+          <w:rStyle w:val="s1"/>
+          <w:rFonts w:ascii="Consolas" w:hAnsi="Consolas"/>
+          <w:sz w:val="20"/>
+          <w:szCs w:val="20"/>
+        </w:rPr>
+        <w:t xml:space="preserve"> </w:t>
+      </w:r>
+      <w:proofErr w:type="spellStart"/>
+      <w:r>
+        <w:rPr>
+          <w:rStyle w:val="s1"/>
+          <w:rFonts w:ascii="Consolas" w:hAnsi="Consolas"/>
+          <w:sz w:val="20"/>
+          <w:szCs w:val="20"/>
+        </w:rPr>
+        <w:t>event</w:t>
+      </w:r>
+      <w:proofErr w:type="spellEnd"/>
+      <w:r>
+        <w:rPr>
+          <w:rStyle w:val="s1"/>
+          <w:rFonts w:ascii="Consolas" w:hAnsi="Consolas"/>
+          <w:sz w:val="20"/>
+          <w:szCs w:val="20"/>
+        </w:rPr>
+        <w:t xml:space="preserve"> in </w:t>
+      </w:r>
+      <w:proofErr w:type="spellStart"/>
+      <w:proofErr w:type="gramStart"/>
+      <w:r>
+        <w:rPr>
+          <w:rStyle w:val="s1"/>
+          <w:rFonts w:ascii="Consolas" w:hAnsi="Consolas"/>
+          <w:sz w:val="20"/>
+          <w:szCs w:val="20"/>
+        </w:rPr>
+        <w:t>pygame.event.get</w:t>
+      </w:r>
+      <w:proofErr w:type="spellEnd"/>
+      <w:r>
+        <w:rPr>
+          <w:rStyle w:val="s1"/>
+          <w:rFonts w:ascii="Consolas" w:hAnsi="Consolas"/>
+          <w:sz w:val="20"/>
+          <w:szCs w:val="20"/>
+        </w:rPr>
+        <w:t>(</w:t>
+      </w:r>
+      <w:proofErr w:type="gramEnd"/>
+      <w:r>
+        <w:rPr>
+          <w:rStyle w:val="s1"/>
+          <w:rFonts w:ascii="Consolas" w:hAnsi="Consolas"/>
+          <w:sz w:val="20"/>
+          <w:szCs w:val="20"/>
+        </w:rPr>
+        <w:t>):</w:t>
       </w:r>
     </w:p>
     <w:p>
@@ -2693,7 +5048,89 @@
           <w:sz w:val="20"/>
           <w:szCs w:val="20"/>
         </w:rPr>
-        <w:t xml:space="preserve">                if event.type == pygame.QUIT: #boton de la ventana para cerrar</w:t>
+        <w:t xml:space="preserve">                </w:t>
+      </w:r>
+      <w:proofErr w:type="spellStart"/>
+      <w:r>
+        <w:rPr>
+          <w:rStyle w:val="s1"/>
+          <w:rFonts w:ascii="Consolas" w:hAnsi="Consolas"/>
+          <w:sz w:val="20"/>
+          <w:szCs w:val="20"/>
+        </w:rPr>
+        <w:t>if</w:t>
+      </w:r>
+      <w:proofErr w:type="spellEnd"/>
+      <w:r>
+        <w:rPr>
+          <w:rStyle w:val="s1"/>
+          <w:rFonts w:ascii="Consolas" w:hAnsi="Consolas"/>
+          <w:sz w:val="20"/>
+          <w:szCs w:val="20"/>
+        </w:rPr>
+        <w:t xml:space="preserve"> </w:t>
+      </w:r>
+      <w:proofErr w:type="spellStart"/>
+      <w:proofErr w:type="gramStart"/>
+      <w:r>
+        <w:rPr>
+          <w:rStyle w:val="s1"/>
+          <w:rFonts w:ascii="Consolas" w:hAnsi="Consolas"/>
+          <w:sz w:val="20"/>
+          <w:szCs w:val="20"/>
+        </w:rPr>
+        <w:t>event.type</w:t>
+      </w:r>
+      <w:proofErr w:type="spellEnd"/>
+      <w:proofErr w:type="gramEnd"/>
+      <w:r>
+        <w:rPr>
+          <w:rStyle w:val="s1"/>
+          <w:rFonts w:ascii="Consolas" w:hAnsi="Consolas"/>
+          <w:sz w:val="20"/>
+          <w:szCs w:val="20"/>
+        </w:rPr>
+        <w:t xml:space="preserve"> == </w:t>
+      </w:r>
+      <w:proofErr w:type="spellStart"/>
+      <w:r>
+        <w:rPr>
+          <w:rStyle w:val="s1"/>
+          <w:rFonts w:ascii="Consolas" w:hAnsi="Consolas"/>
+          <w:sz w:val="20"/>
+          <w:szCs w:val="20"/>
+        </w:rPr>
+        <w:t>pygame.QUIT</w:t>
+      </w:r>
+      <w:proofErr w:type="spellEnd"/>
+      <w:r>
+        <w:rPr>
+          <w:rStyle w:val="s1"/>
+          <w:rFonts w:ascii="Consolas" w:hAnsi="Consolas"/>
+          <w:sz w:val="20"/>
+          <w:szCs w:val="20"/>
+        </w:rPr>
+        <w:t>: #</w:t>
+      </w:r>
+      <w:proofErr w:type="spellStart"/>
+      <w:r>
+        <w:rPr>
+          <w:rStyle w:val="s1"/>
+          <w:rFonts w:ascii="Consolas" w:hAnsi="Consolas"/>
+          <w:sz w:val="20"/>
+          <w:szCs w:val="20"/>
+        </w:rPr>
+        <w:t>boton</w:t>
+      </w:r>
+      <w:proofErr w:type="spellEnd"/>
+      <w:r>
+        <w:rPr>
+          <w:rStyle w:val="s1"/>
+          <w:rFonts w:ascii="Consolas" w:hAnsi="Consolas"/>
+          <w:sz w:val="20"/>
+          <w:szCs w:val="20"/>
+        </w:rPr>
+        <w:t xml:space="preserve"> de la ventana para cerrar</w:t>
       </w:r>
     </w:p>
     <w:p>
@@ -2713,7 +5150,27 @@
           <w:sz w:val="20"/>
           <w:szCs w:val="20"/>
         </w:rPr>
-        <w:t xml:space="preserve">                        ver_ventana = True</w:t>
+        <w:t xml:space="preserve">                        </w:t>
+      </w:r>
+      <w:proofErr w:type="spellStart"/>
+      <w:r>
+        <w:rPr>
+          <w:rStyle w:val="s1"/>
+          <w:rFonts w:ascii="Consolas" w:hAnsi="Consolas"/>
+          <w:sz w:val="20"/>
+          <w:szCs w:val="20"/>
+        </w:rPr>
+        <w:t>ver_ventana</w:t>
+      </w:r>
+      <w:proofErr w:type="spellEnd"/>
+      <w:r>
+        <w:rPr>
+          <w:rStyle w:val="s1"/>
+          <w:rFonts w:ascii="Consolas" w:hAnsi="Consolas"/>
+          <w:sz w:val="20"/>
+          <w:szCs w:val="20"/>
+        </w:rPr>
+        <w:t xml:space="preserve"> = True</w:t>
       </w:r>
     </w:p>
     <w:p>
@@ -2733,7 +5190,38 @@
           <w:sz w:val="20"/>
           <w:szCs w:val="20"/>
         </w:rPr>
-        <w:t xml:space="preserve">        pygame.draw.rect(ventana, (0, 128, 255),(30, 30, 60, 60))</w:t>
+        <w:t xml:space="preserve">        </w:t>
+      </w:r>
+      <w:proofErr w:type="spellStart"/>
+      <w:proofErr w:type="gramStart"/>
+      <w:r>
+        <w:rPr>
+          <w:rStyle w:val="s1"/>
+          <w:rFonts w:ascii="Consolas" w:hAnsi="Consolas"/>
+          <w:sz w:val="20"/>
+          <w:szCs w:val="20"/>
+        </w:rPr>
+        <w:t>pygame.draw</w:t>
+      </w:r>
+      <w:proofErr w:type="gramEnd"/>
+      <w:r>
+        <w:rPr>
+          <w:rStyle w:val="s1"/>
+          <w:rFonts w:ascii="Consolas" w:hAnsi="Consolas"/>
+          <w:sz w:val="20"/>
+          <w:szCs w:val="20"/>
+        </w:rPr>
+        <w:t>.rect</w:t>
+      </w:r>
+      <w:proofErr w:type="spellEnd"/>
+      <w:r>
+        <w:rPr>
+          <w:rStyle w:val="s1"/>
+          <w:rFonts w:ascii="Consolas" w:hAnsi="Consolas"/>
+          <w:sz w:val="20"/>
+          <w:szCs w:val="20"/>
+        </w:rPr>
+        <w:t>(ventana, (0, 128, 255),(30, 30, 60, 60))</w:t>
       </w:r>
     </w:p>
     <w:p>
@@ -2764,7 +5252,38 @@
           <w:sz w:val="20"/>
           <w:szCs w:val="20"/>
         </w:rPr>
-        <w:t xml:space="preserve">        pygame.display.flip()</w:t>
+        <w:t xml:space="preserve">        </w:t>
+      </w:r>
+      <w:proofErr w:type="spellStart"/>
+      <w:proofErr w:type="gramStart"/>
+      <w:r>
+        <w:rPr>
+          <w:rStyle w:val="s1"/>
+          <w:rFonts w:ascii="Consolas" w:hAnsi="Consolas"/>
+          <w:sz w:val="20"/>
+          <w:szCs w:val="20"/>
+        </w:rPr>
+        <w:t>pygame.display</w:t>
+      </w:r>
+      <w:proofErr w:type="gramEnd"/>
+      <w:r>
+        <w:rPr>
+          <w:rStyle w:val="s1"/>
+          <w:rFonts w:ascii="Consolas" w:hAnsi="Consolas"/>
+          <w:sz w:val="20"/>
+          <w:szCs w:val="20"/>
+        </w:rPr>
+        <w:t>.flip</w:t>
+      </w:r>
+      <w:proofErr w:type="spellEnd"/>
+      <w:r>
+        <w:rPr>
+          <w:rStyle w:val="s1"/>
+          <w:rFonts w:ascii="Consolas" w:hAnsi="Consolas"/>
+          <w:sz w:val="20"/>
+          <w:szCs w:val="20"/>
+        </w:rPr>
+        <w:t>()</w:t>
       </w:r>
     </w:p>
     <w:p>
@@ -2927,14 +5446,25 @@
           <w:szCs w:val="20"/>
         </w:rPr>
       </w:pPr>
-      <w:r>
-        <w:rPr>
-          <w:rStyle w:val="s1"/>
-          <w:rFonts w:ascii="Consolas" w:hAnsi="Consolas"/>
-          <w:sz w:val="20"/>
-          <w:szCs w:val="20"/>
-        </w:rPr>
-        <w:t>python ejemplo.py</w:t>
+      <w:proofErr w:type="spellStart"/>
+      <w:r>
+        <w:rPr>
+          <w:rStyle w:val="s1"/>
+          <w:rFonts w:ascii="Consolas" w:hAnsi="Consolas"/>
+          <w:sz w:val="20"/>
+          <w:szCs w:val="20"/>
+        </w:rPr>
+        <w:t>python</w:t>
+      </w:r>
+      <w:proofErr w:type="spellEnd"/>
+      <w:r>
+        <w:rPr>
+          <w:rStyle w:val="s1"/>
+          <w:rFonts w:ascii="Consolas" w:hAnsi="Consolas"/>
+          <w:sz w:val="20"/>
+          <w:szCs w:val="20"/>
+        </w:rPr>
+        <w:t xml:space="preserve"> ejemplo.py</w:t>
       </w:r>
     </w:p>
     <w:p>
@@ -3028,6 +5558,8 @@
               </w:rPr>
             </w:pPr>
             <w:hyperlink r:id="rId5" w:anchor="pygame.draw.rect" w:history="1">
+              <w:proofErr w:type="spellStart"/>
+              <w:proofErr w:type="gramStart"/>
               <w:r>
                 <w:rPr>
                   <w:rFonts w:asciiTheme="minorHAnsi" w:eastAsia="Times New Roman" w:hAnsiTheme="minorHAnsi"/>
@@ -3035,8 +5567,19 @@
                   <w:u w:val="single"/>
                   <w:bdr w:val="none" w:sz="0" w:space="0" w:color="auto" w:frame="1"/>
                 </w:rPr>
-                <w:t>pygame.draw.rect</w:t>
+                <w:t>pygame.draw</w:t>
               </w:r>
+              <w:proofErr w:type="gramEnd"/>
+              <w:r>
+                <w:rPr>
+                  <w:rFonts w:asciiTheme="minorHAnsi" w:eastAsia="Times New Roman" w:hAnsiTheme="minorHAnsi"/>
+                  <w:color w:val="000000"/>
+                  <w:u w:val="single"/>
+                  <w:bdr w:val="none" w:sz="0" w:space="0" w:color="auto" w:frame="1"/>
+                </w:rPr>
+                <w:t>.rect</w:t>
+              </w:r>
+              <w:proofErr w:type="spellEnd"/>
             </w:hyperlink>
           </w:p>
         </w:tc>
@@ -3101,13 +5644,47 @@
                 <w:color w:val="000000"/>
               </w:rPr>
             </w:pPr>
+            <w:proofErr w:type="spellStart"/>
             <w:r>
               <w:rPr>
                 <w:rFonts w:asciiTheme="minorHAnsi" w:eastAsia="Times New Roman" w:hAnsiTheme="minorHAnsi"/>
                 <w:color w:val="000000"/>
               </w:rPr>
-              <w:t>draw a rectangle shape</w:t>
+              <w:t>draw</w:t>
             </w:r>
+            <w:proofErr w:type="spellEnd"/>
+            <w:r>
+              <w:rPr>
+                <w:rFonts w:asciiTheme="minorHAnsi" w:eastAsia="Times New Roman" w:hAnsiTheme="minorHAnsi"/>
+                <w:color w:val="000000"/>
+              </w:rPr>
+              <w:t xml:space="preserve"> a </w:t>
+            </w:r>
+            <w:proofErr w:type="spellStart"/>
+            <w:r>
+              <w:rPr>
+                <w:rFonts w:asciiTheme="minorHAnsi" w:eastAsia="Times New Roman" w:hAnsiTheme="minorHAnsi"/>
+                <w:color w:val="000000"/>
+              </w:rPr>
+              <w:t>rectangle</w:t>
+            </w:r>
+            <w:proofErr w:type="spellEnd"/>
+            <w:r>
+              <w:rPr>
+                <w:rFonts w:asciiTheme="minorHAnsi" w:eastAsia="Times New Roman" w:hAnsiTheme="minorHAnsi"/>
+                <w:color w:val="000000"/>
+              </w:rPr>
+              <w:t xml:space="preserve"> </w:t>
+            </w:r>
+            <w:proofErr w:type="spellStart"/>
+            <w:r>
+              <w:rPr>
+                <w:rFonts w:asciiTheme="minorHAnsi" w:eastAsia="Times New Roman" w:hAnsiTheme="minorHAnsi"/>
+                <w:color w:val="000000"/>
+              </w:rPr>
+              <w:t>shape</w:t>
+            </w:r>
+            <w:proofErr w:type="spellEnd"/>
           </w:p>
         </w:tc>
       </w:tr>
@@ -3142,6 +5719,8 @@
               </w:rPr>
             </w:pPr>
             <w:hyperlink r:id="rId6" w:anchor="pygame.draw.polygon" w:history="1">
+              <w:proofErr w:type="spellStart"/>
+              <w:proofErr w:type="gramStart"/>
               <w:r>
                 <w:rPr>
                   <w:rFonts w:asciiTheme="minorHAnsi" w:eastAsia="Times New Roman" w:hAnsiTheme="minorHAnsi"/>
@@ -3149,8 +5728,19 @@
                   <w:u w:val="single"/>
                   <w:bdr w:val="none" w:sz="0" w:space="0" w:color="auto" w:frame="1"/>
                 </w:rPr>
-                <w:t>pygame.draw.polygon</w:t>
+                <w:t>pygame.draw</w:t>
               </w:r>
+              <w:proofErr w:type="gramEnd"/>
+              <w:r>
+                <w:rPr>
+                  <w:rFonts w:asciiTheme="minorHAnsi" w:eastAsia="Times New Roman" w:hAnsiTheme="minorHAnsi"/>
+                  <w:color w:val="000000"/>
+                  <w:u w:val="single"/>
+                  <w:bdr w:val="none" w:sz="0" w:space="0" w:color="auto" w:frame="1"/>
+                </w:rPr>
+                <w:t>.polygon</w:t>
+              </w:r>
+              <w:proofErr w:type="spellEnd"/>
             </w:hyperlink>
           </w:p>
         </w:tc>
@@ -3215,13 +5805,95 @@
                 <w:color w:val="000000"/>
               </w:rPr>
             </w:pPr>
+            <w:proofErr w:type="spellStart"/>
             <w:r>
               <w:rPr>
                 <w:rFonts w:asciiTheme="minorHAnsi" w:eastAsia="Times New Roman" w:hAnsiTheme="minorHAnsi"/>
                 <w:color w:val="000000"/>
               </w:rPr>
-              <w:t>draw a shape with any number of sides</w:t>
+              <w:t>draw</w:t>
             </w:r>
+            <w:proofErr w:type="spellEnd"/>
+            <w:r>
+              <w:rPr>
+                <w:rFonts w:asciiTheme="minorHAnsi" w:eastAsia="Times New Roman" w:hAnsiTheme="minorHAnsi"/>
+                <w:color w:val="000000"/>
+              </w:rPr>
+              <w:t xml:space="preserve"> a </w:t>
+            </w:r>
+            <w:proofErr w:type="spellStart"/>
+            <w:r>
+              <w:rPr>
+                <w:rFonts w:asciiTheme="minorHAnsi" w:eastAsia="Times New Roman" w:hAnsiTheme="minorHAnsi"/>
+                <w:color w:val="000000"/>
+              </w:rPr>
+              <w:t>shape</w:t>
+            </w:r>
+            <w:proofErr w:type="spellEnd"/>
+            <w:r>
+              <w:rPr>
+                <w:rFonts w:asciiTheme="minorHAnsi" w:eastAsia="Times New Roman" w:hAnsiTheme="minorHAnsi"/>
+                <w:color w:val="000000"/>
+              </w:rPr>
+              <w:t xml:space="preserve"> </w:t>
+            </w:r>
+            <w:proofErr w:type="spellStart"/>
+            <w:r>
+              <w:rPr>
+                <w:rFonts w:asciiTheme="minorHAnsi" w:eastAsia="Times New Roman" w:hAnsiTheme="minorHAnsi"/>
+                <w:color w:val="000000"/>
+              </w:rPr>
+              <w:t>with</w:t>
+            </w:r>
+            <w:proofErr w:type="spellEnd"/>
+            <w:r>
+              <w:rPr>
+                <w:rFonts w:asciiTheme="minorHAnsi" w:eastAsia="Times New Roman" w:hAnsiTheme="minorHAnsi"/>
+                <w:color w:val="000000"/>
+              </w:rPr>
+              <w:t xml:space="preserve"> </w:t>
+            </w:r>
+            <w:proofErr w:type="spellStart"/>
+            <w:r>
+              <w:rPr>
+                <w:rFonts w:asciiTheme="minorHAnsi" w:eastAsia="Times New Roman" w:hAnsiTheme="minorHAnsi"/>
+                <w:color w:val="000000"/>
+              </w:rPr>
+              <w:t>any</w:t>
+            </w:r>
+            <w:proofErr w:type="spellEnd"/>
+            <w:r>
+              <w:rPr>
+                <w:rFonts w:asciiTheme="minorHAnsi" w:eastAsia="Times New Roman" w:hAnsiTheme="minorHAnsi"/>
+                <w:color w:val="000000"/>
+              </w:rPr>
+              <w:t xml:space="preserve"> </w:t>
+            </w:r>
+            <w:proofErr w:type="spellStart"/>
+            <w:r>
+              <w:rPr>
+                <w:rFonts w:asciiTheme="minorHAnsi" w:eastAsia="Times New Roman" w:hAnsiTheme="minorHAnsi"/>
+                <w:color w:val="000000"/>
+              </w:rPr>
+              <w:t>number</w:t>
+            </w:r>
+            <w:proofErr w:type="spellEnd"/>
+            <w:r>
+              <w:rPr>
+                <w:rFonts w:asciiTheme="minorHAnsi" w:eastAsia="Times New Roman" w:hAnsiTheme="minorHAnsi"/>
+                <w:color w:val="000000"/>
+              </w:rPr>
+              <w:t xml:space="preserve"> of </w:t>
+            </w:r>
+            <w:proofErr w:type="spellStart"/>
+            <w:r>
+              <w:rPr>
+                <w:rFonts w:asciiTheme="minorHAnsi" w:eastAsia="Times New Roman" w:hAnsiTheme="minorHAnsi"/>
+                <w:color w:val="000000"/>
+              </w:rPr>
+              <w:t>sides</w:t>
+            </w:r>
+            <w:proofErr w:type="spellEnd"/>
           </w:p>
         </w:tc>
       </w:tr>
@@ -3256,6 +5928,8 @@
               </w:rPr>
             </w:pPr>
             <w:hyperlink r:id="rId7" w:anchor="pygame.draw.circle" w:history="1">
+              <w:proofErr w:type="spellStart"/>
+              <w:proofErr w:type="gramStart"/>
               <w:r>
                 <w:rPr>
                   <w:rFonts w:asciiTheme="minorHAnsi" w:eastAsia="Times New Roman" w:hAnsiTheme="minorHAnsi"/>
@@ -3263,8 +5937,19 @@
                   <w:u w:val="single"/>
                   <w:bdr w:val="none" w:sz="0" w:space="0" w:color="auto" w:frame="1"/>
                 </w:rPr>
-                <w:t>pygame.draw.circle</w:t>
+                <w:t>pygame.draw</w:t>
               </w:r>
+              <w:proofErr w:type="gramEnd"/>
+              <w:r>
+                <w:rPr>
+                  <w:rFonts w:asciiTheme="minorHAnsi" w:eastAsia="Times New Roman" w:hAnsiTheme="minorHAnsi"/>
+                  <w:color w:val="000000"/>
+                  <w:u w:val="single"/>
+                  <w:bdr w:val="none" w:sz="0" w:space="0" w:color="auto" w:frame="1"/>
+                </w:rPr>
+                <w:t>.circle</w:t>
+              </w:r>
+              <w:proofErr w:type="spellEnd"/>
             </w:hyperlink>
           </w:p>
         </w:tc>
@@ -3329,13 +6014,63 @@
                 <w:color w:val="000000"/>
               </w:rPr>
             </w:pPr>
+            <w:proofErr w:type="spellStart"/>
             <w:r>
               <w:rPr>
                 <w:rFonts w:asciiTheme="minorHAnsi" w:eastAsia="Times New Roman" w:hAnsiTheme="minorHAnsi"/>
                 <w:color w:val="000000"/>
               </w:rPr>
-              <w:t>draw a circle around a point</w:t>
+              <w:t>draw</w:t>
             </w:r>
+            <w:proofErr w:type="spellEnd"/>
+            <w:r>
+              <w:rPr>
+                <w:rFonts w:asciiTheme="minorHAnsi" w:eastAsia="Times New Roman" w:hAnsiTheme="minorHAnsi"/>
+                <w:color w:val="000000"/>
+              </w:rPr>
+              <w:t xml:space="preserve"> a </w:t>
+            </w:r>
+            <w:proofErr w:type="spellStart"/>
+            <w:r>
+              <w:rPr>
+                <w:rFonts w:asciiTheme="minorHAnsi" w:eastAsia="Times New Roman" w:hAnsiTheme="minorHAnsi"/>
+                <w:color w:val="000000"/>
+              </w:rPr>
+              <w:t>circle</w:t>
+            </w:r>
+            <w:proofErr w:type="spellEnd"/>
+            <w:r>
+              <w:rPr>
+                <w:rFonts w:asciiTheme="minorHAnsi" w:eastAsia="Times New Roman" w:hAnsiTheme="minorHAnsi"/>
+                <w:color w:val="000000"/>
+              </w:rPr>
+              <w:t xml:space="preserve"> </w:t>
+            </w:r>
+            <w:proofErr w:type="spellStart"/>
+            <w:r>
+              <w:rPr>
+                <w:rFonts w:asciiTheme="minorHAnsi" w:eastAsia="Times New Roman" w:hAnsiTheme="minorHAnsi"/>
+                <w:color w:val="000000"/>
+              </w:rPr>
+              <w:t>around</w:t>
+            </w:r>
+            <w:proofErr w:type="spellEnd"/>
+            <w:r>
+              <w:rPr>
+                <w:rFonts w:asciiTheme="minorHAnsi" w:eastAsia="Times New Roman" w:hAnsiTheme="minorHAnsi"/>
+                <w:color w:val="000000"/>
+              </w:rPr>
+              <w:t xml:space="preserve"> a </w:t>
+            </w:r>
+            <w:proofErr w:type="spellStart"/>
+            <w:r>
+              <w:rPr>
+                <w:rFonts w:asciiTheme="minorHAnsi" w:eastAsia="Times New Roman" w:hAnsiTheme="minorHAnsi"/>
+                <w:color w:val="000000"/>
+              </w:rPr>
+              <w:t>point</w:t>
+            </w:r>
+            <w:proofErr w:type="spellEnd"/>
           </w:p>
         </w:tc>
       </w:tr>
@@ -3370,6 +6105,8 @@
               </w:rPr>
             </w:pPr>
             <w:hyperlink r:id="rId8" w:anchor="pygame.draw.ellipse" w:history="1">
+              <w:proofErr w:type="spellStart"/>
+              <w:proofErr w:type="gramStart"/>
               <w:r>
                 <w:rPr>
                   <w:rFonts w:asciiTheme="minorHAnsi" w:eastAsia="Times New Roman" w:hAnsiTheme="minorHAnsi"/>
@@ -3377,8 +6114,19 @@
                   <w:u w:val="single"/>
                   <w:bdr w:val="none" w:sz="0" w:space="0" w:color="auto" w:frame="1"/>
                 </w:rPr>
-                <w:t>pygame.draw.ellipse</w:t>
+                <w:t>pygame.draw</w:t>
               </w:r>
+              <w:proofErr w:type="gramEnd"/>
+              <w:r>
+                <w:rPr>
+                  <w:rFonts w:asciiTheme="minorHAnsi" w:eastAsia="Times New Roman" w:hAnsiTheme="minorHAnsi"/>
+                  <w:color w:val="000000"/>
+                  <w:u w:val="single"/>
+                  <w:bdr w:val="none" w:sz="0" w:space="0" w:color="auto" w:frame="1"/>
+                </w:rPr>
+                <w:t>.ellipse</w:t>
+              </w:r>
+              <w:proofErr w:type="spellEnd"/>
             </w:hyperlink>
           </w:p>
         </w:tc>
@@ -3443,13 +6191,63 @@
                 <w:color w:val="000000"/>
               </w:rPr>
             </w:pPr>
+            <w:proofErr w:type="spellStart"/>
             <w:r>
               <w:rPr>
                 <w:rFonts w:asciiTheme="minorHAnsi" w:eastAsia="Times New Roman" w:hAnsiTheme="minorHAnsi"/>
                 <w:color w:val="000000"/>
               </w:rPr>
-              <w:t>draw a round shape inside a rectangle</w:t>
+              <w:t>draw</w:t>
             </w:r>
+            <w:proofErr w:type="spellEnd"/>
+            <w:r>
+              <w:rPr>
+                <w:rFonts w:asciiTheme="minorHAnsi" w:eastAsia="Times New Roman" w:hAnsiTheme="minorHAnsi"/>
+                <w:color w:val="000000"/>
+              </w:rPr>
+              <w:t xml:space="preserve"> a round </w:t>
+            </w:r>
+            <w:proofErr w:type="spellStart"/>
+            <w:r>
+              <w:rPr>
+                <w:rFonts w:asciiTheme="minorHAnsi" w:eastAsia="Times New Roman" w:hAnsiTheme="minorHAnsi"/>
+                <w:color w:val="000000"/>
+              </w:rPr>
+              <w:t>shape</w:t>
+            </w:r>
+            <w:proofErr w:type="spellEnd"/>
+            <w:r>
+              <w:rPr>
+                <w:rFonts w:asciiTheme="minorHAnsi" w:eastAsia="Times New Roman" w:hAnsiTheme="minorHAnsi"/>
+                <w:color w:val="000000"/>
+              </w:rPr>
+              <w:t xml:space="preserve"> </w:t>
+            </w:r>
+            <w:proofErr w:type="spellStart"/>
+            <w:r>
+              <w:rPr>
+                <w:rFonts w:asciiTheme="minorHAnsi" w:eastAsia="Times New Roman" w:hAnsiTheme="minorHAnsi"/>
+                <w:color w:val="000000"/>
+              </w:rPr>
+              <w:t>inside</w:t>
+            </w:r>
+            <w:proofErr w:type="spellEnd"/>
+            <w:r>
+              <w:rPr>
+                <w:rFonts w:asciiTheme="minorHAnsi" w:eastAsia="Times New Roman" w:hAnsiTheme="minorHAnsi"/>
+                <w:color w:val="000000"/>
+              </w:rPr>
+              <w:t xml:space="preserve"> a </w:t>
+            </w:r>
+            <w:proofErr w:type="spellStart"/>
+            <w:r>
+              <w:rPr>
+                <w:rFonts w:asciiTheme="minorHAnsi" w:eastAsia="Times New Roman" w:hAnsiTheme="minorHAnsi"/>
+                <w:color w:val="000000"/>
+              </w:rPr>
+              <w:t>rectangle</w:t>
+            </w:r>
+            <w:proofErr w:type="spellEnd"/>
           </w:p>
         </w:tc>
       </w:tr>
@@ -3557,13 +6355,79 @@
                 <w:color w:val="000000"/>
               </w:rPr>
             </w:pPr>
+            <w:proofErr w:type="spellStart"/>
             <w:r>
               <w:rPr>
                 <w:rFonts w:asciiTheme="minorHAnsi" w:eastAsia="Times New Roman" w:hAnsiTheme="minorHAnsi"/>
                 <w:color w:val="000000"/>
               </w:rPr>
-              <w:t>draw a partial section of an ellipse</w:t>
+              <w:t>draw</w:t>
             </w:r>
+            <w:proofErr w:type="spellEnd"/>
+            <w:r>
+              <w:rPr>
+                <w:rFonts w:asciiTheme="minorHAnsi" w:eastAsia="Times New Roman" w:hAnsiTheme="minorHAnsi"/>
+                <w:color w:val="000000"/>
+              </w:rPr>
+              <w:t xml:space="preserve"> a </w:t>
+            </w:r>
+            <w:proofErr w:type="spellStart"/>
+            <w:r>
+              <w:rPr>
+                <w:rFonts w:asciiTheme="minorHAnsi" w:eastAsia="Times New Roman" w:hAnsiTheme="minorHAnsi"/>
+                <w:color w:val="000000"/>
+              </w:rPr>
+              <w:t>partial</w:t>
+            </w:r>
+            <w:proofErr w:type="spellEnd"/>
+            <w:r>
+              <w:rPr>
+                <w:rFonts w:asciiTheme="minorHAnsi" w:eastAsia="Times New Roman" w:hAnsiTheme="minorHAnsi"/>
+                <w:color w:val="000000"/>
+              </w:rPr>
+              <w:t xml:space="preserve"> </w:t>
+            </w:r>
+            <w:proofErr w:type="spellStart"/>
+            <w:r>
+              <w:rPr>
+                <w:rFonts w:asciiTheme="minorHAnsi" w:eastAsia="Times New Roman" w:hAnsiTheme="minorHAnsi"/>
+                <w:color w:val="000000"/>
+              </w:rPr>
+              <w:t>section</w:t>
+            </w:r>
+            <w:proofErr w:type="spellEnd"/>
+            <w:r>
+              <w:rPr>
+                <w:rFonts w:asciiTheme="minorHAnsi" w:eastAsia="Times New Roman" w:hAnsiTheme="minorHAnsi"/>
+                <w:color w:val="000000"/>
+              </w:rPr>
+              <w:t xml:space="preserve"> of </w:t>
+            </w:r>
+            <w:proofErr w:type="spellStart"/>
+            <w:r>
+              <w:rPr>
+                <w:rFonts w:asciiTheme="minorHAnsi" w:eastAsia="Times New Roman" w:hAnsiTheme="minorHAnsi"/>
+                <w:color w:val="000000"/>
+              </w:rPr>
+              <w:t>an</w:t>
+            </w:r>
+            <w:proofErr w:type="spellEnd"/>
+            <w:r>
+              <w:rPr>
+                <w:rFonts w:asciiTheme="minorHAnsi" w:eastAsia="Times New Roman" w:hAnsiTheme="minorHAnsi"/>
+                <w:color w:val="000000"/>
+              </w:rPr>
+              <w:t xml:space="preserve"> </w:t>
+            </w:r>
+            <w:proofErr w:type="spellStart"/>
+            <w:r>
+              <w:rPr>
+                <w:rFonts w:asciiTheme="minorHAnsi" w:eastAsia="Times New Roman" w:hAnsiTheme="minorHAnsi"/>
+                <w:color w:val="000000"/>
+              </w:rPr>
+              <w:t>ellipse</w:t>
+            </w:r>
+            <w:proofErr w:type="spellEnd"/>
           </w:p>
         </w:tc>
       </w:tr>
@@ -3598,6 +6462,8 @@
               </w:rPr>
             </w:pPr>
             <w:hyperlink r:id="rId10" w:anchor="pygame.draw.line" w:history="1">
+              <w:proofErr w:type="spellStart"/>
+              <w:proofErr w:type="gramStart"/>
               <w:r>
                 <w:rPr>
                   <w:rFonts w:asciiTheme="minorHAnsi" w:eastAsia="Times New Roman" w:hAnsiTheme="minorHAnsi"/>
@@ -3605,8 +6471,19 @@
                   <w:u w:val="single"/>
                   <w:bdr w:val="none" w:sz="0" w:space="0" w:color="auto" w:frame="1"/>
                 </w:rPr>
-                <w:t>pygame.draw.line</w:t>
+                <w:t>pygame.draw</w:t>
               </w:r>
+              <w:proofErr w:type="gramEnd"/>
+              <w:r>
+                <w:rPr>
+                  <w:rFonts w:asciiTheme="minorHAnsi" w:eastAsia="Times New Roman" w:hAnsiTheme="minorHAnsi"/>
+                  <w:color w:val="000000"/>
+                  <w:u w:val="single"/>
+                  <w:bdr w:val="none" w:sz="0" w:space="0" w:color="auto" w:frame="1"/>
+                </w:rPr>
+                <w:t>.line</w:t>
+              </w:r>
+              <w:proofErr w:type="spellEnd"/>
             </w:hyperlink>
           </w:p>
         </w:tc>
@@ -3671,13 +6548,47 @@
                 <w:color w:val="000000"/>
               </w:rPr>
             </w:pPr>
+            <w:proofErr w:type="spellStart"/>
             <w:r>
               <w:rPr>
                 <w:rFonts w:asciiTheme="minorHAnsi" w:eastAsia="Times New Roman" w:hAnsiTheme="minorHAnsi"/>
                 <w:color w:val="000000"/>
               </w:rPr>
-              <w:t>draw a straight line segment</w:t>
+              <w:t>draw</w:t>
             </w:r>
+            <w:proofErr w:type="spellEnd"/>
+            <w:r>
+              <w:rPr>
+                <w:rFonts w:asciiTheme="minorHAnsi" w:eastAsia="Times New Roman" w:hAnsiTheme="minorHAnsi"/>
+                <w:color w:val="000000"/>
+              </w:rPr>
+              <w:t xml:space="preserve"> a </w:t>
+            </w:r>
+            <w:proofErr w:type="spellStart"/>
+            <w:r>
+              <w:rPr>
+                <w:rFonts w:asciiTheme="minorHAnsi" w:eastAsia="Times New Roman" w:hAnsiTheme="minorHAnsi"/>
+                <w:color w:val="000000"/>
+              </w:rPr>
+              <w:t>straight</w:t>
+            </w:r>
+            <w:proofErr w:type="spellEnd"/>
+            <w:r>
+              <w:rPr>
+                <w:rFonts w:asciiTheme="minorHAnsi" w:eastAsia="Times New Roman" w:hAnsiTheme="minorHAnsi"/>
+                <w:color w:val="000000"/>
+              </w:rPr>
+              <w:t xml:space="preserve"> line </w:t>
+            </w:r>
+            <w:proofErr w:type="spellStart"/>
+            <w:r>
+              <w:rPr>
+                <w:rFonts w:asciiTheme="minorHAnsi" w:eastAsia="Times New Roman" w:hAnsiTheme="minorHAnsi"/>
+                <w:color w:val="000000"/>
+              </w:rPr>
+              <w:t>segment</w:t>
+            </w:r>
+            <w:proofErr w:type="spellEnd"/>
           </w:p>
         </w:tc>
       </w:tr>
@@ -3712,6 +6623,8 @@
               </w:rPr>
             </w:pPr>
             <w:hyperlink r:id="rId11" w:anchor="pygame.draw.lines" w:history="1">
+              <w:proofErr w:type="spellStart"/>
+              <w:proofErr w:type="gramStart"/>
               <w:r>
                 <w:rPr>
                   <w:rFonts w:asciiTheme="minorHAnsi" w:eastAsia="Times New Roman" w:hAnsiTheme="minorHAnsi"/>
@@ -3719,8 +6632,19 @@
                   <w:u w:val="single"/>
                   <w:bdr w:val="none" w:sz="0" w:space="0" w:color="auto" w:frame="1"/>
                 </w:rPr>
-                <w:t>pygame.draw.lines</w:t>
+                <w:t>pygame.draw</w:t>
               </w:r>
+              <w:proofErr w:type="gramEnd"/>
+              <w:r>
+                <w:rPr>
+                  <w:rFonts w:asciiTheme="minorHAnsi" w:eastAsia="Times New Roman" w:hAnsiTheme="minorHAnsi"/>
+                  <w:color w:val="000000"/>
+                  <w:u w:val="single"/>
+                  <w:bdr w:val="none" w:sz="0" w:space="0" w:color="auto" w:frame="1"/>
+                </w:rPr>
+                <w:t>.lines</w:t>
+              </w:r>
+              <w:proofErr w:type="spellEnd"/>
             </w:hyperlink>
           </w:p>
         </w:tc>
@@ -3785,13 +6709,63 @@
                 <w:color w:val="000000"/>
               </w:rPr>
             </w:pPr>
+            <w:proofErr w:type="spellStart"/>
             <w:r>
               <w:rPr>
                 <w:rFonts w:asciiTheme="minorHAnsi" w:eastAsia="Times New Roman" w:hAnsiTheme="minorHAnsi"/>
                 <w:color w:val="000000"/>
               </w:rPr>
-              <w:t>draw multiple contiguous line segments</w:t>
+              <w:t>draw</w:t>
             </w:r>
+            <w:proofErr w:type="spellEnd"/>
+            <w:r>
+              <w:rPr>
+                <w:rFonts w:asciiTheme="minorHAnsi" w:eastAsia="Times New Roman" w:hAnsiTheme="minorHAnsi"/>
+                <w:color w:val="000000"/>
+              </w:rPr>
+              <w:t xml:space="preserve"> </w:t>
+            </w:r>
+            <w:proofErr w:type="spellStart"/>
+            <w:r>
+              <w:rPr>
+                <w:rFonts w:asciiTheme="minorHAnsi" w:eastAsia="Times New Roman" w:hAnsiTheme="minorHAnsi"/>
+                <w:color w:val="000000"/>
+              </w:rPr>
+              <w:t>multiple</w:t>
+            </w:r>
+            <w:proofErr w:type="spellEnd"/>
+            <w:r>
+              <w:rPr>
+                <w:rFonts w:asciiTheme="minorHAnsi" w:eastAsia="Times New Roman" w:hAnsiTheme="minorHAnsi"/>
+                <w:color w:val="000000"/>
+              </w:rPr>
+              <w:t xml:space="preserve"> </w:t>
+            </w:r>
+            <w:proofErr w:type="spellStart"/>
+            <w:r>
+              <w:rPr>
+                <w:rFonts w:asciiTheme="minorHAnsi" w:eastAsia="Times New Roman" w:hAnsiTheme="minorHAnsi"/>
+                <w:color w:val="000000"/>
+              </w:rPr>
+              <w:t>contiguous</w:t>
+            </w:r>
+            <w:proofErr w:type="spellEnd"/>
+            <w:r>
+              <w:rPr>
+                <w:rFonts w:asciiTheme="minorHAnsi" w:eastAsia="Times New Roman" w:hAnsiTheme="minorHAnsi"/>
+                <w:color w:val="000000"/>
+              </w:rPr>
+              <w:t xml:space="preserve"> line </w:t>
+            </w:r>
+            <w:proofErr w:type="spellStart"/>
+            <w:r>
+              <w:rPr>
+                <w:rFonts w:asciiTheme="minorHAnsi" w:eastAsia="Times New Roman" w:hAnsiTheme="minorHAnsi"/>
+                <w:color w:val="000000"/>
+              </w:rPr>
+              <w:t>segments</w:t>
+            </w:r>
+            <w:proofErr w:type="spellEnd"/>
           </w:p>
         </w:tc>
       </w:tr>
@@ -3826,6 +6800,8 @@
               </w:rPr>
             </w:pPr>
             <w:hyperlink r:id="rId12" w:anchor="pygame.draw.aaline" w:history="1">
+              <w:proofErr w:type="spellStart"/>
+              <w:proofErr w:type="gramStart"/>
               <w:r>
                 <w:rPr>
                   <w:rFonts w:asciiTheme="minorHAnsi" w:eastAsia="Times New Roman" w:hAnsiTheme="minorHAnsi"/>
@@ -3833,8 +6809,19 @@
                   <w:u w:val="single"/>
                   <w:bdr w:val="none" w:sz="0" w:space="0" w:color="auto" w:frame="1"/>
                 </w:rPr>
-                <w:t>pygame.draw.aaline</w:t>
+                <w:t>pygame.draw</w:t>
               </w:r>
+              <w:proofErr w:type="gramEnd"/>
+              <w:r>
+                <w:rPr>
+                  <w:rFonts w:asciiTheme="minorHAnsi" w:eastAsia="Times New Roman" w:hAnsiTheme="minorHAnsi"/>
+                  <w:color w:val="000000"/>
+                  <w:u w:val="single"/>
+                  <w:bdr w:val="none" w:sz="0" w:space="0" w:color="auto" w:frame="1"/>
+                </w:rPr>
+                <w:t>.aaline</w:t>
+              </w:r>
+              <w:proofErr w:type="spellEnd"/>
             </w:hyperlink>
           </w:p>
         </w:tc>
@@ -3899,13 +6886,47 @@
                 <w:color w:val="000000"/>
               </w:rPr>
             </w:pPr>
+            <w:proofErr w:type="spellStart"/>
             <w:r>
               <w:rPr>
                 <w:rFonts w:asciiTheme="minorHAnsi" w:eastAsia="Times New Roman" w:hAnsiTheme="minorHAnsi"/>
                 <w:color w:val="000000"/>
               </w:rPr>
-              <w:t>draw fine antialiased lines</w:t>
+              <w:t>draw</w:t>
             </w:r>
+            <w:proofErr w:type="spellEnd"/>
+            <w:r>
+              <w:rPr>
+                <w:rFonts w:asciiTheme="minorHAnsi" w:eastAsia="Times New Roman" w:hAnsiTheme="minorHAnsi"/>
+                <w:color w:val="000000"/>
+              </w:rPr>
+              <w:t xml:space="preserve"> fine </w:t>
+            </w:r>
+            <w:proofErr w:type="spellStart"/>
+            <w:r>
+              <w:rPr>
+                <w:rFonts w:asciiTheme="minorHAnsi" w:eastAsia="Times New Roman" w:hAnsiTheme="minorHAnsi"/>
+                <w:color w:val="000000"/>
+              </w:rPr>
+              <w:t>antialiased</w:t>
+            </w:r>
+            <w:proofErr w:type="spellEnd"/>
+            <w:r>
+              <w:rPr>
+                <w:rFonts w:asciiTheme="minorHAnsi" w:eastAsia="Times New Roman" w:hAnsiTheme="minorHAnsi"/>
+                <w:color w:val="000000"/>
+              </w:rPr>
+              <w:t xml:space="preserve"> </w:t>
+            </w:r>
+            <w:proofErr w:type="spellStart"/>
+            <w:r>
+              <w:rPr>
+                <w:rFonts w:asciiTheme="minorHAnsi" w:eastAsia="Times New Roman" w:hAnsiTheme="minorHAnsi"/>
+                <w:color w:val="000000"/>
+              </w:rPr>
+              <w:t>lines</w:t>
+            </w:r>
+            <w:proofErr w:type="spellEnd"/>
           </w:p>
         </w:tc>
       </w:tr>
@@ -3940,6 +6961,8 @@
               </w:rPr>
             </w:pPr>
             <w:hyperlink r:id="rId13" w:anchor="pygame.draw.aalines" w:history="1">
+              <w:proofErr w:type="spellStart"/>
+              <w:proofErr w:type="gramStart"/>
               <w:r>
                 <w:rPr>
                   <w:rFonts w:asciiTheme="minorHAnsi" w:eastAsia="Times New Roman" w:hAnsiTheme="minorHAnsi"/>
@@ -3947,8 +6970,19 @@
                   <w:u w:val="single"/>
                   <w:bdr w:val="none" w:sz="0" w:space="0" w:color="auto" w:frame="1"/>
                 </w:rPr>
-                <w:t>pygame.draw.aalines</w:t>
+                <w:t>pygame.draw</w:t>
               </w:r>
+              <w:proofErr w:type="gramEnd"/>
+              <w:r>
+                <w:rPr>
+                  <w:rFonts w:asciiTheme="minorHAnsi" w:eastAsia="Times New Roman" w:hAnsiTheme="minorHAnsi"/>
+                  <w:color w:val="000000"/>
+                  <w:u w:val="single"/>
+                  <w:bdr w:val="none" w:sz="0" w:space="0" w:color="auto" w:frame="1"/>
+                </w:rPr>
+                <w:t>.aalines</w:t>
+              </w:r>
+              <w:proofErr w:type="spellEnd"/>
             </w:hyperlink>
           </w:p>
         </w:tc>
@@ -4013,13 +7047,79 @@
                 <w:color w:val="000000"/>
               </w:rPr>
             </w:pPr>
+            <w:proofErr w:type="spellStart"/>
             <w:r>
               <w:rPr>
                 <w:rFonts w:asciiTheme="minorHAnsi" w:eastAsia="Times New Roman" w:hAnsiTheme="minorHAnsi"/>
                 <w:color w:val="000000"/>
               </w:rPr>
-              <w:t>draw a connected sequence of antialiased lines</w:t>
+              <w:t>draw</w:t>
             </w:r>
+            <w:proofErr w:type="spellEnd"/>
+            <w:r>
+              <w:rPr>
+                <w:rFonts w:asciiTheme="minorHAnsi" w:eastAsia="Times New Roman" w:hAnsiTheme="minorHAnsi"/>
+                <w:color w:val="000000"/>
+              </w:rPr>
+              <w:t xml:space="preserve"> a </w:t>
+            </w:r>
+            <w:proofErr w:type="spellStart"/>
+            <w:r>
+              <w:rPr>
+                <w:rFonts w:asciiTheme="minorHAnsi" w:eastAsia="Times New Roman" w:hAnsiTheme="minorHAnsi"/>
+                <w:color w:val="000000"/>
+              </w:rPr>
+              <w:t>connected</w:t>
+            </w:r>
+            <w:proofErr w:type="spellEnd"/>
+            <w:r>
+              <w:rPr>
+                <w:rFonts w:asciiTheme="minorHAnsi" w:eastAsia="Times New Roman" w:hAnsiTheme="minorHAnsi"/>
+                <w:color w:val="000000"/>
+              </w:rPr>
+              <w:t xml:space="preserve"> </w:t>
+            </w:r>
+            <w:proofErr w:type="spellStart"/>
+            <w:r>
+              <w:rPr>
+                <w:rFonts w:asciiTheme="minorHAnsi" w:eastAsia="Times New Roman" w:hAnsiTheme="minorHAnsi"/>
+                <w:color w:val="000000"/>
+              </w:rPr>
+              <w:t>sequence</w:t>
+            </w:r>
+            <w:proofErr w:type="spellEnd"/>
+            <w:r>
+              <w:rPr>
+                <w:rFonts w:asciiTheme="minorHAnsi" w:eastAsia="Times New Roman" w:hAnsiTheme="minorHAnsi"/>
+                <w:color w:val="000000"/>
+              </w:rPr>
+              <w:t xml:space="preserve"> of </w:t>
+            </w:r>
+            <w:proofErr w:type="spellStart"/>
+            <w:r>
+              <w:rPr>
+                <w:rFonts w:asciiTheme="minorHAnsi" w:eastAsia="Times New Roman" w:hAnsiTheme="minorHAnsi"/>
+                <w:color w:val="000000"/>
+              </w:rPr>
+              <w:t>antialiased</w:t>
+            </w:r>
+            <w:proofErr w:type="spellEnd"/>
+            <w:r>
+              <w:rPr>
+                <w:rFonts w:asciiTheme="minorHAnsi" w:eastAsia="Times New Roman" w:hAnsiTheme="minorHAnsi"/>
+                <w:color w:val="000000"/>
+              </w:rPr>
+              <w:t xml:space="preserve"> </w:t>
+            </w:r>
+            <w:proofErr w:type="spellStart"/>
+            <w:r>
+              <w:rPr>
+                <w:rFonts w:asciiTheme="minorHAnsi" w:eastAsia="Times New Roman" w:hAnsiTheme="minorHAnsi"/>
+                <w:color w:val="000000"/>
+              </w:rPr>
+              <w:t>lines</w:t>
+            </w:r>
+            <w:proofErr w:type="spellEnd"/>
           </w:p>
         </w:tc>
       </w:tr>
@@ -4275,8 +7375,6 @@
           <w:lang w:val="es-ES"/>
         </w:rPr>
       </w:pPr>
-      <w:bookmarkStart w:id="0" w:name="_GoBack"/>
-      <w:bookmarkEnd w:id="0"/>
       <w:r>
         <w:rPr>
           <w:rFonts w:asciiTheme="minorHAnsi" w:hAnsiTheme="minorHAnsi"/>
@@ -4368,7 +7466,23 @@
           <w:rFonts w:asciiTheme="minorHAnsi" w:hAnsiTheme="minorHAnsi"/>
           <w:lang w:val="es-ES"/>
         </w:rPr>
-        <w:t>draw.arc está expresado en Radians.</w:t>
+        <w:t xml:space="preserve">draw.arc está expresado en </w:t>
+      </w:r>
+      <w:proofErr w:type="spellStart"/>
+      <w:r>
+        <w:rPr>
+          <w:rFonts w:asciiTheme="minorHAnsi" w:hAnsiTheme="minorHAnsi"/>
+          <w:lang w:val="es-ES"/>
+        </w:rPr>
+        <w:t>Radians</w:t>
+      </w:r>
+      <w:proofErr w:type="spellEnd"/>
+      <w:r>
+        <w:rPr>
+          <w:rFonts w:asciiTheme="minorHAnsi" w:hAnsiTheme="minorHAnsi"/>
+          <w:lang w:val="es-ES"/>
+        </w:rPr>
+        <w:t>.</w:t>
       </w:r>
     </w:p>
     <w:p>
@@ -4472,8 +7586,36 @@
           <w:b/>
           <w:lang w:val="es-ES"/>
         </w:rPr>
-        <w:t>nstalar voice recognition</w:t>
-      </w:r>
+        <w:t xml:space="preserve">nstalar </w:t>
+      </w:r>
+      <w:proofErr w:type="spellStart"/>
+      <w:r>
+        <w:rPr>
+          <w:rFonts w:asciiTheme="minorHAnsi" w:hAnsiTheme="minorHAnsi"/>
+          <w:b/>
+          <w:lang w:val="es-ES"/>
+        </w:rPr>
+        <w:t>voice</w:t>
+      </w:r>
+      <w:proofErr w:type="spellEnd"/>
+      <w:r>
+        <w:rPr>
+          <w:rFonts w:asciiTheme="minorHAnsi" w:hAnsiTheme="minorHAnsi"/>
+          <w:b/>
+          <w:lang w:val="es-ES"/>
+        </w:rPr>
+        <w:t xml:space="preserve"> </w:t>
+      </w:r>
+      <w:proofErr w:type="spellStart"/>
+      <w:r>
+        <w:rPr>
+          <w:rFonts w:asciiTheme="minorHAnsi" w:hAnsiTheme="minorHAnsi"/>
+          <w:b/>
+          <w:lang w:val="es-ES"/>
+        </w:rPr>
+        <w:t>recognition</w:t>
+      </w:r>
+      <w:proofErr w:type="spellEnd"/>
     </w:p>
     <w:p>
       <w:pPr>
@@ -4552,6 +7694,7 @@
           <w:shd w:val="clear" w:color="auto" w:fill="EFF0F1"/>
         </w:rPr>
       </w:pPr>
+      <w:proofErr w:type="spellStart"/>
       <w:r>
         <w:rPr>
           <w:rFonts w:ascii="Consolas" w:hAnsi="Consolas" w:cs="Courier New"/>
@@ -4561,8 +7704,57 @@
           <w:bdr w:val="none" w:sz="0" w:space="0" w:color="auto" w:frame="1"/>
           <w:shd w:val="clear" w:color="auto" w:fill="EFF0F1"/>
         </w:rPr>
-        <w:t>brew install portaudio</w:t>
-      </w:r>
+        <w:t>brew</w:t>
+      </w:r>
+      <w:proofErr w:type="spellEnd"/>
+      <w:r>
+        <w:rPr>
+          <w:rFonts w:ascii="Consolas" w:hAnsi="Consolas" w:cs="Courier New"/>
+          <w:color w:val="303336"/>
+          <w:sz w:val="20"/>
+          <w:szCs w:val="20"/>
+          <w:bdr w:val="none" w:sz="0" w:space="0" w:color="auto" w:frame="1"/>
+          <w:shd w:val="clear" w:color="auto" w:fill="EFF0F1"/>
+        </w:rPr>
+        <w:t xml:space="preserve"> </w:t>
+      </w:r>
+      <w:proofErr w:type="spellStart"/>
+      <w:r>
+        <w:rPr>
+          <w:rFonts w:ascii="Consolas" w:hAnsi="Consolas" w:cs="Courier New"/>
+          <w:color w:val="303336"/>
+          <w:sz w:val="20"/>
+          <w:szCs w:val="20"/>
+          <w:bdr w:val="none" w:sz="0" w:space="0" w:color="auto" w:frame="1"/>
+          <w:shd w:val="clear" w:color="auto" w:fill="EFF0F1"/>
+        </w:rPr>
+        <w:t>install</w:t>
+      </w:r>
+      <w:proofErr w:type="spellEnd"/>
+      <w:r>
+        <w:rPr>
+          <w:rFonts w:ascii="Consolas" w:hAnsi="Consolas" w:cs="Courier New"/>
+          <w:color w:val="303336"/>
+          <w:sz w:val="20"/>
+          <w:szCs w:val="20"/>
+          <w:bdr w:val="none" w:sz="0" w:space="0" w:color="auto" w:frame="1"/>
+          <w:shd w:val="clear" w:color="auto" w:fill="EFF0F1"/>
+        </w:rPr>
+        <w:t xml:space="preserve"> </w:t>
+      </w:r>
+      <w:proofErr w:type="spellStart"/>
+      <w:r>
+        <w:rPr>
+          <w:rFonts w:ascii="Consolas" w:hAnsi="Consolas" w:cs="Courier New"/>
+          <w:color w:val="303336"/>
+          <w:sz w:val="20"/>
+          <w:szCs w:val="20"/>
+          <w:bdr w:val="none" w:sz="0" w:space="0" w:color="auto" w:frame="1"/>
+          <w:shd w:val="clear" w:color="auto" w:fill="EFF0F1"/>
+        </w:rPr>
+        <w:t>portaudio</w:t>
+      </w:r>
+      <w:proofErr w:type="spellEnd"/>
     </w:p>
     <w:p>
       <w:pPr>
@@ -4611,8 +7803,72 @@
           <w:rFonts w:ascii="Consolas" w:hAnsi="Consolas"/>
           <w:color w:val="000000"/>
         </w:rPr>
-        <w:t>sudo apt-get install python-pyaudio python3-pyaudio //para debían, Ubuntu, rpi</w:t>
-      </w:r>
+        <w:t xml:space="preserve">sudo </w:t>
+      </w:r>
+      <w:proofErr w:type="spellStart"/>
+      <w:r>
+        <w:rPr>
+          <w:rStyle w:val="CdigoHTML"/>
+          <w:rFonts w:ascii="Consolas" w:hAnsi="Consolas"/>
+          <w:color w:val="000000"/>
+        </w:rPr>
+        <w:t>apt-get</w:t>
+      </w:r>
+      <w:proofErr w:type="spellEnd"/>
+      <w:r>
+        <w:rPr>
+          <w:rStyle w:val="CdigoHTML"/>
+          <w:rFonts w:ascii="Consolas" w:hAnsi="Consolas"/>
+          <w:color w:val="000000"/>
+        </w:rPr>
+        <w:t xml:space="preserve"> </w:t>
+      </w:r>
+      <w:proofErr w:type="spellStart"/>
+      <w:r>
+        <w:rPr>
+          <w:rStyle w:val="CdigoHTML"/>
+          <w:rFonts w:ascii="Consolas" w:hAnsi="Consolas"/>
+          <w:color w:val="000000"/>
+        </w:rPr>
+        <w:t>install</w:t>
+      </w:r>
+      <w:proofErr w:type="spellEnd"/>
+      <w:r>
+        <w:rPr>
+          <w:rStyle w:val="CdigoHTML"/>
+          <w:rFonts w:ascii="Consolas" w:hAnsi="Consolas"/>
+          <w:color w:val="000000"/>
+        </w:rPr>
+        <w:t xml:space="preserve"> </w:t>
+      </w:r>
+      <w:proofErr w:type="spellStart"/>
+      <w:r>
+        <w:rPr>
+          <w:rStyle w:val="CdigoHTML"/>
+          <w:rFonts w:ascii="Consolas" w:hAnsi="Consolas"/>
+          <w:color w:val="000000"/>
+        </w:rPr>
+        <w:t>python-pyaudio</w:t>
+      </w:r>
+      <w:proofErr w:type="spellEnd"/>
+      <w:r>
+        <w:rPr>
+          <w:rStyle w:val="CdigoHTML"/>
+          <w:rFonts w:ascii="Consolas" w:hAnsi="Consolas"/>
+          <w:color w:val="000000"/>
+        </w:rPr>
+        <w:t xml:space="preserve"> python3-pyaudio //para debían, Ubuntu, </w:t>
+      </w:r>
+      <w:proofErr w:type="spellStart"/>
+      <w:r>
+        <w:rPr>
+          <w:rStyle w:val="CdigoHTML"/>
+          <w:rFonts w:ascii="Consolas" w:hAnsi="Consolas"/>
+          <w:color w:val="000000"/>
+        </w:rPr>
+        <w:t>rpi</w:t>
+      </w:r>
+      <w:proofErr w:type="spellEnd"/>
     </w:p>
     <w:p>
       <w:pPr>
@@ -4647,27 +7903,199 @@
         <w:textAlignment w:val="baseline"/>
         <w:rPr>
           <w:rFonts w:ascii="Consolas" w:hAnsi="Consolas" w:cs="Courier New"/>
+          <w:color w:val="303336"/>
+          <w:sz w:val="20"/>
+          <w:szCs w:val="20"/>
+          <w:bdr w:val="none" w:sz="0" w:space="0" w:color="auto" w:frame="1"/>
+          <w:shd w:val="clear" w:color="auto" w:fill="EFF0F1"/>
+        </w:rPr>
+      </w:pPr>
+      <w:proofErr w:type="spellStart"/>
+      <w:r>
+        <w:rPr>
+          <w:rFonts w:ascii="Consolas" w:hAnsi="Consolas" w:cs="Courier New"/>
+          <w:color w:val="303336"/>
+          <w:sz w:val="20"/>
+          <w:szCs w:val="20"/>
+          <w:bdr w:val="none" w:sz="0" w:space="0" w:color="auto" w:frame="1"/>
+          <w:shd w:val="clear" w:color="auto" w:fill="EFF0F1"/>
+        </w:rPr>
+        <w:t>pip</w:t>
+      </w:r>
+      <w:proofErr w:type="spellEnd"/>
+      <w:r>
+        <w:rPr>
+          <w:rFonts w:ascii="Consolas" w:hAnsi="Consolas" w:cs="Courier New"/>
+          <w:color w:val="303336"/>
+          <w:sz w:val="20"/>
+          <w:szCs w:val="20"/>
+          <w:bdr w:val="none" w:sz="0" w:space="0" w:color="auto" w:frame="1"/>
+          <w:shd w:val="clear" w:color="auto" w:fill="EFF0F1"/>
+        </w:rPr>
+        <w:t xml:space="preserve"> </w:t>
+      </w:r>
+      <w:proofErr w:type="spellStart"/>
+      <w:r>
+        <w:rPr>
+          <w:rFonts w:ascii="Consolas" w:hAnsi="Consolas" w:cs="Courier New"/>
+          <w:color w:val="303336"/>
+          <w:sz w:val="20"/>
+          <w:szCs w:val="20"/>
+          <w:bdr w:val="none" w:sz="0" w:space="0" w:color="auto" w:frame="1"/>
+          <w:shd w:val="clear" w:color="auto" w:fill="EFF0F1"/>
+        </w:rPr>
+        <w:t>install</w:t>
+      </w:r>
+      <w:proofErr w:type="spellEnd"/>
+      <w:r>
+        <w:rPr>
+          <w:rFonts w:ascii="Consolas" w:hAnsi="Consolas" w:cs="Courier New"/>
+          <w:color w:val="303336"/>
+          <w:sz w:val="20"/>
+          <w:szCs w:val="20"/>
+          <w:bdr w:val="none" w:sz="0" w:space="0" w:color="auto" w:frame="1"/>
+          <w:shd w:val="clear" w:color="auto" w:fill="EFF0F1"/>
+        </w:rPr>
+        <w:t xml:space="preserve"> </w:t>
+      </w:r>
+      <w:proofErr w:type="spellStart"/>
+      <w:r>
+        <w:rPr>
+          <w:rFonts w:ascii="Consolas" w:hAnsi="Consolas" w:cs="Courier New"/>
+          <w:color w:val="303336"/>
+          <w:sz w:val="20"/>
+          <w:szCs w:val="20"/>
+          <w:bdr w:val="none" w:sz="0" w:space="0" w:color="auto" w:frame="1"/>
+          <w:shd w:val="clear" w:color="auto" w:fill="EFF0F1"/>
+        </w:rPr>
+        <w:t>portaudio</w:t>
+      </w:r>
+      <w:proofErr w:type="spellEnd"/>
+    </w:p>
+    <w:p>
+      <w:pPr>
+        <w:shd w:val="clear" w:color="auto" w:fill="EFF0F1"/>
+        <w:tabs>
+          <w:tab w:val="left" w:pos="916"/>
+          <w:tab w:val="left" w:pos="1832"/>
+          <w:tab w:val="left" w:pos="2748"/>
+          <w:tab w:val="left" w:pos="3664"/>
+          <w:tab w:val="left" w:pos="4580"/>
+          <w:tab w:val="left" w:pos="5496"/>
+          <w:tab w:val="left" w:pos="6412"/>
+          <w:tab w:val="left" w:pos="7328"/>
+          <w:tab w:val="left" w:pos="8244"/>
+          <w:tab w:val="left" w:pos="9160"/>
+          <w:tab w:val="left" w:pos="10076"/>
+          <w:tab w:val="left" w:pos="10992"/>
+          <w:tab w:val="left" w:pos="11908"/>
+          <w:tab w:val="left" w:pos="12824"/>
+          <w:tab w:val="left" w:pos="13740"/>
+          <w:tab w:val="left" w:pos="14656"/>
+        </w:tabs>
+        <w:textAlignment w:val="baseline"/>
+        <w:rPr>
+          <w:rFonts w:ascii="Consolas" w:hAnsi="Consolas" w:cs="Courier New"/>
+          <w:color w:val="303336"/>
+          <w:sz w:val="20"/>
+          <w:szCs w:val="20"/>
+          <w:bdr w:val="none" w:sz="0" w:space="0" w:color="auto" w:frame="1"/>
+          <w:shd w:val="clear" w:color="auto" w:fill="EFF0F1"/>
+        </w:rPr>
+      </w:pPr>
+    </w:p>
+    <w:p>
+      <w:pPr>
+        <w:pStyle w:val="HTMLconformatoprevio"/>
+        <w:shd w:val="clear" w:color="auto" w:fill="EFF0F1"/>
+        <w:textAlignment w:val="baseline"/>
+        <w:rPr>
+          <w:rFonts w:ascii="Consolas" w:hAnsi="Consolas"/>
           <w:color w:val="393318"/>
-          <w:sz w:val="20"/>
-          <w:szCs w:val="20"/>
-        </w:rPr>
-      </w:pPr>
-      <w:r>
+        </w:rPr>
+      </w:pPr>
+      <w:proofErr w:type="spellStart"/>
+      <w:r>
+        <w:rPr>
+          <w:rStyle w:val="pln"/>
+          <w:rFonts w:ascii="Consolas" w:hAnsi="Consolas"/>
+          <w:color w:val="303336"/>
+          <w:bdr w:val="none" w:sz="0" w:space="0" w:color="auto" w:frame="1"/>
+          <w:shd w:val="clear" w:color="auto" w:fill="EFF0F1"/>
+        </w:rPr>
+        <w:t>pip</w:t>
+      </w:r>
+      <w:proofErr w:type="spellEnd"/>
+      <w:r>
+        <w:rPr>
+          <w:rStyle w:val="pln"/>
+          <w:rFonts w:ascii="Consolas" w:hAnsi="Consolas"/>
+          <w:color w:val="303336"/>
+          <w:bdr w:val="none" w:sz="0" w:space="0" w:color="auto" w:frame="1"/>
+          <w:shd w:val="clear" w:color="auto" w:fill="EFF0F1"/>
+        </w:rPr>
+        <w:t xml:space="preserve"> </w:t>
+      </w:r>
+      <w:proofErr w:type="spellStart"/>
+      <w:r>
+        <w:rPr>
+          <w:rStyle w:val="pln"/>
+          <w:rFonts w:ascii="Consolas" w:hAnsi="Consolas"/>
+          <w:color w:val="303336"/>
+          <w:bdr w:val="none" w:sz="0" w:space="0" w:color="auto" w:frame="1"/>
+          <w:shd w:val="clear" w:color="auto" w:fill="EFF0F1"/>
+        </w:rPr>
+        <w:t>install</w:t>
+      </w:r>
+      <w:proofErr w:type="spellEnd"/>
+      <w:r>
+        <w:rPr>
+          <w:rStyle w:val="pln"/>
+          <w:rFonts w:ascii="Consolas" w:hAnsi="Consolas"/>
+          <w:color w:val="303336"/>
+          <w:bdr w:val="none" w:sz="0" w:space="0" w:color="auto" w:frame="1"/>
+          <w:shd w:val="clear" w:color="auto" w:fill="EFF0F1"/>
+        </w:rPr>
+        <w:t xml:space="preserve"> </w:t>
+      </w:r>
+      <w:proofErr w:type="spellStart"/>
+      <w:r>
+        <w:rPr>
+          <w:rStyle w:val="pln"/>
+          <w:rFonts w:ascii="Consolas" w:hAnsi="Consolas"/>
+          <w:color w:val="303336"/>
+          <w:bdr w:val="none" w:sz="0" w:space="0" w:color="auto" w:frame="1"/>
+          <w:shd w:val="clear" w:color="auto" w:fill="EFF0F1"/>
+        </w:rPr>
+        <w:t>pyaudio</w:t>
+      </w:r>
+      <w:proofErr w:type="spellEnd"/>
+    </w:p>
+    <w:p>
+      <w:pPr>
+        <w:shd w:val="clear" w:color="auto" w:fill="EFF0F1"/>
+        <w:tabs>
+          <w:tab w:val="left" w:pos="916"/>
+          <w:tab w:val="left" w:pos="1832"/>
+          <w:tab w:val="left" w:pos="2748"/>
+          <w:tab w:val="left" w:pos="3664"/>
+          <w:tab w:val="left" w:pos="4580"/>
+          <w:tab w:val="left" w:pos="5496"/>
+          <w:tab w:val="left" w:pos="6412"/>
+          <w:tab w:val="left" w:pos="7328"/>
+          <w:tab w:val="left" w:pos="8244"/>
+          <w:tab w:val="left" w:pos="9160"/>
+          <w:tab w:val="left" w:pos="10076"/>
+          <w:tab w:val="left" w:pos="10992"/>
+          <w:tab w:val="left" w:pos="11908"/>
+          <w:tab w:val="left" w:pos="12824"/>
+          <w:tab w:val="left" w:pos="13740"/>
+          <w:tab w:val="left" w:pos="14656"/>
+        </w:tabs>
+        <w:textAlignment w:val="baseline"/>
         <w:rPr>
           <w:rFonts w:ascii="Consolas" w:hAnsi="Consolas" w:cs="Courier New"/>
-          <w:color w:val="303336"/>
-          <w:sz w:val="20"/>
-          <w:szCs w:val="20"/>
-          <w:bdr w:val="none" w:sz="0" w:space="0" w:color="auto" w:frame="1"/>
-          <w:shd w:val="clear" w:color="auto" w:fill="EFF0F1"/>
-        </w:rPr>
-        <w:t>pip install portaudio</w:t>
-      </w:r>
-    </w:p>
-    <w:p>
-      <w:pPr>
-        <w:rPr>
-          <w:rFonts w:ascii="Consolas" w:eastAsia="Times New Roman" w:hAnsi="Consolas" w:cs="Courier New"/>
+          <w:color w:val="393318"/>
           <w:sz w:val="20"/>
           <w:szCs w:val="20"/>
         </w:rPr>
@@ -4683,6 +8111,9 @@
           <w:shd w:val="clear" w:color="auto" w:fill="FFFFFF"/>
         </w:rPr>
       </w:pPr>
+      <w:bookmarkStart w:id="0" w:name="_GoBack"/>
+      <w:bookmarkEnd w:id="0"/>
+      <w:proofErr w:type="spellStart"/>
       <w:r>
         <w:rPr>
           <w:rFonts w:ascii="Consolas" w:eastAsia="Times New Roman" w:hAnsi="Consolas" w:cs="Courier New"/>
@@ -4691,8 +8122,53 @@
           <w:szCs w:val="20"/>
           <w:shd w:val="clear" w:color="auto" w:fill="FFFFFF"/>
         </w:rPr>
-        <w:t>pip install SpeechRecognition</w:t>
-      </w:r>
+        <w:t>pip</w:t>
+      </w:r>
+      <w:proofErr w:type="spellEnd"/>
+      <w:r>
+        <w:rPr>
+          <w:rFonts w:ascii="Consolas" w:eastAsia="Times New Roman" w:hAnsi="Consolas" w:cs="Courier New"/>
+          <w:color w:val="000000"/>
+          <w:sz w:val="20"/>
+          <w:szCs w:val="20"/>
+          <w:shd w:val="clear" w:color="auto" w:fill="FFFFFF"/>
+        </w:rPr>
+        <w:t xml:space="preserve"> </w:t>
+      </w:r>
+      <w:proofErr w:type="spellStart"/>
+      <w:r>
+        <w:rPr>
+          <w:rFonts w:ascii="Consolas" w:eastAsia="Times New Roman" w:hAnsi="Consolas" w:cs="Courier New"/>
+          <w:color w:val="000000"/>
+          <w:sz w:val="20"/>
+          <w:szCs w:val="20"/>
+          <w:shd w:val="clear" w:color="auto" w:fill="FFFFFF"/>
+        </w:rPr>
+        <w:t>install</w:t>
+      </w:r>
+      <w:proofErr w:type="spellEnd"/>
+      <w:r>
+        <w:rPr>
+          <w:rFonts w:ascii="Consolas" w:eastAsia="Times New Roman" w:hAnsi="Consolas" w:cs="Courier New"/>
+          <w:color w:val="000000"/>
+          <w:sz w:val="20"/>
+          <w:szCs w:val="20"/>
+          <w:shd w:val="clear" w:color="auto" w:fill="FFFFFF"/>
+        </w:rPr>
+        <w:t xml:space="preserve"> </w:t>
+      </w:r>
+      <w:proofErr w:type="spellStart"/>
+      <w:r>
+        <w:rPr>
+          <w:rFonts w:ascii="Consolas" w:eastAsia="Times New Roman" w:hAnsi="Consolas" w:cs="Courier New"/>
+          <w:color w:val="000000"/>
+          <w:sz w:val="20"/>
+          <w:szCs w:val="20"/>
+          <w:shd w:val="clear" w:color="auto" w:fill="FFFFFF"/>
+        </w:rPr>
+        <w:t>SpeechRecognition</w:t>
+      </w:r>
+      <w:proofErr w:type="spellEnd"/>
     </w:p>
     <w:p>
       <w:pPr>
@@ -4704,13 +8180,79 @@
           <w:color w:val="37474F"/>
         </w:rPr>
       </w:pPr>
+      <w:proofErr w:type="spellStart"/>
       <w:r>
         <w:rPr>
           <w:rFonts w:ascii="Consolas" w:hAnsi="Consolas"/>
           <w:color w:val="37474F"/>
         </w:rPr>
-        <w:t>pip install --upgrade google-api-python-client</w:t>
-      </w:r>
+        <w:t>pip</w:t>
+      </w:r>
+      <w:proofErr w:type="spellEnd"/>
+      <w:r>
+        <w:rPr>
+          <w:rFonts w:ascii="Consolas" w:hAnsi="Consolas"/>
+          <w:color w:val="37474F"/>
+        </w:rPr>
+        <w:t xml:space="preserve"> </w:t>
+      </w:r>
+      <w:proofErr w:type="spellStart"/>
+      <w:r>
+        <w:rPr>
+          <w:rFonts w:ascii="Consolas" w:hAnsi="Consolas"/>
+          <w:color w:val="37474F"/>
+        </w:rPr>
+        <w:t>install</w:t>
+      </w:r>
+      <w:proofErr w:type="spellEnd"/>
+      <w:r>
+        <w:rPr>
+          <w:rFonts w:ascii="Consolas" w:hAnsi="Consolas"/>
+          <w:color w:val="37474F"/>
+        </w:rPr>
+        <w:t xml:space="preserve"> --</w:t>
+      </w:r>
+      <w:proofErr w:type="spellStart"/>
+      <w:r>
+        <w:rPr>
+          <w:rFonts w:ascii="Consolas" w:hAnsi="Consolas"/>
+          <w:color w:val="37474F"/>
+        </w:rPr>
+        <w:t>upgrade</w:t>
+      </w:r>
+      <w:proofErr w:type="spellEnd"/>
+      <w:r>
+        <w:rPr>
+          <w:rFonts w:ascii="Consolas" w:hAnsi="Consolas"/>
+          <w:color w:val="37474F"/>
+        </w:rPr>
+        <w:t xml:space="preserve"> google-api-</w:t>
+      </w:r>
+      <w:proofErr w:type="spellStart"/>
+      <w:r>
+        <w:rPr>
+          <w:rFonts w:ascii="Consolas" w:hAnsi="Consolas"/>
+          <w:color w:val="37474F"/>
+        </w:rPr>
+        <w:t>python</w:t>
+      </w:r>
+      <w:proofErr w:type="spellEnd"/>
+      <w:r>
+        <w:rPr>
+          <w:rFonts w:ascii="Consolas" w:hAnsi="Consolas"/>
+          <w:color w:val="37474F"/>
+        </w:rPr>
+        <w:t>-</w:t>
+      </w:r>
+      <w:proofErr w:type="spellStart"/>
+      <w:r>
+        <w:rPr>
+          <w:rFonts w:ascii="Consolas" w:hAnsi="Consolas"/>
+          <w:color w:val="37474F"/>
+        </w:rPr>
+        <w:t>client</w:t>
+      </w:r>
+      <w:proofErr w:type="spellEnd"/>
     </w:p>
     <w:p>
       <w:pPr>

</xml_diff>